<commit_message>
update documentation and website
</commit_message>
<xml_diff>
--- a/examples/vignette_officer.docx
+++ b/examples/vignette_officer.docx
@@ -3195,12 +3195,12 @@
         </w:rPr>
         <w:t xml:space="preserve">Table </w:t>
       </w:r>
-      <w:bookmarkStart xmlns:w="http://schemas.openxmlformats.org/wordprocessingml/2006/main" w:id="b7e15bcc-a0f1-47d6-b2c2-efe8f1d0f725" w:name="table_autotest"/>
+      <w:bookmarkStart xmlns:w="http://schemas.openxmlformats.org/wordprocessingml/2006/main" w:id="a69af09b-bfa0-4bbb-8851-7fdbb4d53984" w:name="table_autotest"/>
       <w:r xmlns:w="http://schemas.openxmlformats.org/wordprocessingml/2006/main" xmlns:wp="http://schemas.openxmlformats.org/drawingml/2006/wordprocessingDrawing" xmlns:r="http://schemas.openxmlformats.org/officeDocument/2006/relationships" xmlns:w14="http://schemas.microsoft.com/office/word/2010/wordml">
         <w:rPr/>
         <w:fldChar w:fldCharType="begin"/>
       </w:r>
-      <w:bookmarkEnd xmlns:w="http://schemas.openxmlformats.org/wordprocessingml/2006/main" w:id="b7e15bcc-a0f1-47d6-b2c2-efe8f1d0f725"/>
+      <w:bookmarkEnd xmlns:w="http://schemas.openxmlformats.org/wordprocessingml/2006/main" w:id="a69af09b-bfa0-4bbb-8851-7fdbb4d53984"/>
       <w:r xmlns:w="http://schemas.openxmlformats.org/wordprocessingml/2006/main" xmlns:wp="http://schemas.openxmlformats.org/drawingml/2006/wordprocessingDrawing" xmlns:r="http://schemas.openxmlformats.org/officeDocument/2006/relationships" xmlns:w14="http://schemas.microsoft.com/office/word/2010/wordml">
         <w:rPr/>
         <w:instrText xml:space="preserve">SEQ Table \* Arabic</w:instrText>
@@ -3261,12 +3261,12 @@
         </w:rPr>
         <w:t xml:space="preserve">Figure </w:t>
       </w:r>
-      <w:bookmarkStart xmlns:w="http://schemas.openxmlformats.org/wordprocessingml/2006/main" w:id="c0d7f46e-eb1f-4c6c-94eb-e1aac3197859" w:name="fig_iris"/>
+      <w:bookmarkStart xmlns:w="http://schemas.openxmlformats.org/wordprocessingml/2006/main" w:id="0cc0c90e-f9a5-4c88-95be-d8cf8536bacb" w:name="fig_iris"/>
       <w:r xmlns:w="http://schemas.openxmlformats.org/wordprocessingml/2006/main" xmlns:wp="http://schemas.openxmlformats.org/drawingml/2006/wordprocessingDrawing" xmlns:r="http://schemas.openxmlformats.org/officeDocument/2006/relationships" xmlns:w14="http://schemas.microsoft.com/office/word/2010/wordml">
         <w:rPr/>
         <w:fldChar w:fldCharType="begin"/>
       </w:r>
-      <w:bookmarkEnd xmlns:w="http://schemas.openxmlformats.org/wordprocessingml/2006/main" w:id="c0d7f46e-eb1f-4c6c-94eb-e1aac3197859"/>
+      <w:bookmarkEnd xmlns:w="http://schemas.openxmlformats.org/wordprocessingml/2006/main" w:id="0cc0c90e-f9a5-4c88-95be-d8cf8536bacb"/>
       <w:r xmlns:w="http://schemas.openxmlformats.org/wordprocessingml/2006/main" xmlns:wp="http://schemas.openxmlformats.org/drawingml/2006/wordprocessingDrawing" xmlns:r="http://schemas.openxmlformats.org/officeDocument/2006/relationships" xmlns:w14="http://schemas.microsoft.com/office/word/2010/wordml">
         <w:rPr/>
         <w:instrText xml:space="preserve">SEQ Figure \* Arabic</w:instrText>
@@ -9294,7 +9294,7 @@
               </w:rPr>
               <w:t xml:space="preserve">Difference in means (bootstrap CI) (auto minus manual): 146.85</w:t>
               <w:br/>
-              <w:t xml:space="preserve">95%CI [82.37 to 211.32]</w:t>
+              <w:t xml:space="preserve">95%CI [78.72 to 214.97]</w:t>
             </w:r>
           </w:p>
         </w:tc>

</xml_diff>

<commit_message>
update vignettes and pkgdown website
</commit_message>
<xml_diff>
--- a/examples/vignette_officer.docx
+++ b/examples/vignette_officer.docx
@@ -7,7 +7,7 @@
         <w:pStyle w:val="Titre1"/>
       </w:pPr>
       <w:r>
-        <w:t xml:space="preserve">Dataset iris</w:t>
+        <w:t xml:space="preserve">Dataset iris (nrow=150)</w:t>
       </w:r>
     </w:p>
     <w:p xmlns:w="http://schemas.openxmlformats.org/wordprocessingml/2006/main" xmlns:wp="http://schemas.openxmlformats.org/drawingml/2006/wordprocessingDrawing" xmlns:r="http://schemas.openxmlformats.org/officeDocument/2006/relationships" xmlns:w14="http://schemas.microsoft.com/office/word/2010/wordml">
@@ -25,28 +25,35 @@
       <w:r>
         <w:t xml:space="preserve"/>
       </w:r>
-      <w:r xmlns:w="http://schemas.openxmlformats.org/wordprocessingml/2006/main" xmlns:wp="http://schemas.openxmlformats.org/drawingml/2006/wordprocessingDrawing" xmlns:r="http://schemas.openxmlformats.org/officeDocument/2006/relationships" xmlns:w14="http://schemas.microsoft.com/office/word/2010/wordml">
-        <w:rPr>
-          <w:rStyle w:val="Policepardfaut"/>
-        </w:rPr>
+    </w:p>
+    <w:p xmlns:w="http://schemas.openxmlformats.org/wordprocessingml/2006/main" xmlns:wp="http://schemas.openxmlformats.org/drawingml/2006/wordprocessingDrawing" xmlns:r="http://schemas.openxmlformats.org/officeDocument/2006/relationships" xmlns:w14="http://schemas.microsoft.com/office/word/2010/wordml">
+      <w:pPr>
+        <w:jc w:val="left"/>
+        <w:pBdr>
+          <w:bottom w:val="none" w:sz="0" w:space="0" w:color="000000"/>
+          <w:top w:val="none" w:sz="0" w:space="0" w:color="000000"/>
+          <w:left w:val="none" w:sz="0" w:space="0" w:color="000000"/>
+          <w:right w:val="none" w:sz="0" w:space="0" w:color="000000"/>
+        </w:pBdr>
+        <w:spacing w:after="0" w:before="0" w:line="240"/>
+        <w:ind w:firstLine="0" w:left="0" w:right="0"/>
+      </w:pPr>
+      <w:r>
         <w:t xml:space="preserve">Table </w:t>
       </w:r>
       <w:r xmlns:w="http://schemas.openxmlformats.org/wordprocessingml/2006/main" xmlns:wp="http://schemas.openxmlformats.org/drawingml/2006/wordprocessingDrawing" xmlns:r="http://schemas.openxmlformats.org/officeDocument/2006/relationships" xmlns:w14="http://schemas.microsoft.com/office/word/2010/wordml">
         <w:rPr/>
-        <w:fldChar w:fldCharType="begin"/>
+        <w:fldChar w:fldCharType="begin" w:dirty="true"/>
       </w:r>
       <w:r xmlns:w="http://schemas.openxmlformats.org/wordprocessingml/2006/main" xmlns:wp="http://schemas.openxmlformats.org/drawingml/2006/wordprocessingDrawing" xmlns:r="http://schemas.openxmlformats.org/officeDocument/2006/relationships" xmlns:w14="http://schemas.microsoft.com/office/word/2010/wordml">
         <w:rPr/>
-        <w:instrText xml:space="preserve"> REF table_autotest \h </w:instrText>
+        <w:instrText xml:space="preserve" w:dirty="true"> REF table_autotest \h </w:instrText>
       </w:r>
       <w:r xmlns:w="http://schemas.openxmlformats.org/wordprocessingml/2006/main" xmlns:wp="http://schemas.openxmlformats.org/drawingml/2006/wordprocessingDrawing" xmlns:r="http://schemas.openxmlformats.org/officeDocument/2006/relationships" xmlns:w14="http://schemas.microsoft.com/office/word/2010/wordml">
         <w:rPr/>
-        <w:fldChar w:fldCharType="end"/>
+        <w:fldChar w:fldCharType="end" w:dirty="true"/>
       </w:r>
-      <w:r xmlns:w="http://schemas.openxmlformats.org/wordprocessingml/2006/main" xmlns:wp="http://schemas.openxmlformats.org/drawingml/2006/wordprocessingDrawing" xmlns:r="http://schemas.openxmlformats.org/officeDocument/2006/relationships" xmlns:w14="http://schemas.microsoft.com/office/word/2010/wordml">
-        <w:rPr>
-          <w:rStyle w:val="Policepardfaut"/>
-        </w:rPr>
+      <w:r>
         <w:t xml:space="preserve"> is an example. However, automatic testing is bad and I should feel bad.</w:t>
       </w:r>
     </w:p>
@@ -142,7 +149,7 @@
           <w:tcPr>
             <w:gridSpan w:val="3"/>
             <w:tcBorders>
-              <w:bottom w:val="single" w:sz="12" w:space="0" w:color="000000"/>
+              <w:bottom w:val="single" w:sz="8" w:space="0" w:color="000000"/>
               <w:top w:val="single" w:sz="12" w:space="0" w:color="000000"/>
             </w:tcBorders>
             <w:shd w:val="clear" w:color="auto" w:fill="FFFFFF"/>
@@ -218,20 +225,20 @@
             <w:vMerge/>
             <w:tcBorders>
               <w:bottom w:val="single" w:sz="12" w:space="0" w:color="000000"/>
-              <w:top w:val="single" w:sz="12" w:space="0" w:color="000000"/>
-            </w:tcBorders>
-            <w:shd w:val="clear" w:color="auto" w:fill="FFFFFF"/>
-            <w:tcMar>
-              <w:top w:w="0" w:type="dxa"/>
-              <w:bottom w:w="0" w:type="dxa"/>
-              <w:left w:w="0" w:type="dxa"/>
-              <w:right w:w="0" w:type="dxa"/>
-            </w:tcMar>
-            <w:vAlign w:val="center"/>
-          </w:tcPr>
-          <w:p>
-            <w:pPr>
-              <w:jc w:val="left"/>
+              <w:top w:val="single" w:sz="8" w:space="0" w:color="000000"/>
+            </w:tcBorders>
+            <w:shd w:val="clear" w:color="auto" w:fill="FFFFFF"/>
+            <w:tcMar>
+              <w:top w:w="0" w:type="dxa"/>
+              <w:bottom w:w="0" w:type="dxa"/>
+              <w:left w:w="0" w:type="dxa"/>
+              <w:right w:w="0" w:type="dxa"/>
+            </w:tcMar>
+            <w:vAlign w:val="center"/>
+          </w:tcPr>
+          <w:p>
+            <w:pPr>
+              <w:jc w:val="center"/>
               <w:spacing w:after="100" w:before="100" w:line="240"/>
               <w:ind w:firstLine="0" w:left="100" w:right="100"/>
             </w:pPr>
@@ -242,20 +249,20 @@
             <w:vMerge/>
             <w:tcBorders>
               <w:bottom w:val="single" w:sz="12" w:space="0" w:color="000000"/>
-              <w:top w:val="single" w:sz="12" w:space="0" w:color="000000"/>
-            </w:tcBorders>
-            <w:shd w:val="clear" w:color="auto" w:fill="FFFFFF"/>
-            <w:tcMar>
-              <w:top w:w="0" w:type="dxa"/>
-              <w:bottom w:w="0" w:type="dxa"/>
-              <w:left w:w="0" w:type="dxa"/>
-              <w:right w:w="0" w:type="dxa"/>
-            </w:tcMar>
-            <w:vAlign w:val="center"/>
-          </w:tcPr>
-          <w:p>
-            <w:pPr>
-              <w:jc w:val="left"/>
+              <w:top w:val="single" w:sz="8" w:space="0" w:color="000000"/>
+            </w:tcBorders>
+            <w:shd w:val="clear" w:color="auto" w:fill="FFFFFF"/>
+            <w:tcMar>
+              <w:top w:w="0" w:type="dxa"/>
+              <w:bottom w:w="0" w:type="dxa"/>
+              <w:left w:w="0" w:type="dxa"/>
+              <w:right w:w="0" w:type="dxa"/>
+            </w:tcMar>
+            <w:vAlign w:val="center"/>
+          </w:tcPr>
+          <w:p>
+            <w:pPr>
+              <w:jc w:val="center"/>
               <w:spacing w:after="100" w:before="100" w:line="240"/>
               <w:ind w:firstLine="0" w:left="100" w:right="100"/>
             </w:pPr>
@@ -265,20 +272,20 @@
           <w:tcPr>
             <w:tcBorders>
               <w:bottom w:val="single" w:sz="12" w:space="0" w:color="000000"/>
-              <w:top w:val="single" w:sz="12" w:space="0" w:color="000000"/>
-            </w:tcBorders>
-            <w:shd w:val="clear" w:color="auto" w:fill="FFFFFF"/>
-            <w:tcMar>
-              <w:top w:w="0" w:type="dxa"/>
-              <w:bottom w:w="0" w:type="dxa"/>
-              <w:left w:w="0" w:type="dxa"/>
-              <w:right w:w="0" w:type="dxa"/>
-            </w:tcMar>
-            <w:vAlign w:val="center"/>
-          </w:tcPr>
-          <w:p>
-            <w:pPr>
-              <w:jc w:val="left"/>
+              <w:top w:val="single" w:sz="8" w:space="0" w:color="000000"/>
+            </w:tcBorders>
+            <w:shd w:val="clear" w:color="auto" w:fill="FFFFFF"/>
+            <w:tcMar>
+              <w:top w:w="0" w:type="dxa"/>
+              <w:bottom w:w="0" w:type="dxa"/>
+              <w:left w:w="0" w:type="dxa"/>
+              <w:right w:w="0" w:type="dxa"/>
+            </w:tcMar>
+            <w:vAlign w:val="center"/>
+          </w:tcPr>
+          <w:p>
+            <w:pPr>
+              <w:jc w:val="center"/>
               <w:spacing w:after="100" w:before="100" w:line="240"/>
               <w:ind w:firstLine="0" w:left="100" w:right="100"/>
             </w:pPr>
@@ -298,20 +305,20 @@
           <w:tcPr>
             <w:tcBorders>
               <w:bottom w:val="single" w:sz="12" w:space="0" w:color="000000"/>
-              <w:top w:val="single" w:sz="12" w:space="0" w:color="000000"/>
-            </w:tcBorders>
-            <w:shd w:val="clear" w:color="auto" w:fill="FFFFFF"/>
-            <w:tcMar>
-              <w:top w:w="0" w:type="dxa"/>
-              <w:bottom w:w="0" w:type="dxa"/>
-              <w:left w:w="0" w:type="dxa"/>
-              <w:right w:w="0" w:type="dxa"/>
-            </w:tcMar>
-            <w:vAlign w:val="center"/>
-          </w:tcPr>
-          <w:p>
-            <w:pPr>
-              <w:jc w:val="left"/>
+              <w:top w:val="single" w:sz="8" w:space="0" w:color="000000"/>
+            </w:tcBorders>
+            <w:shd w:val="clear" w:color="auto" w:fill="FFFFFF"/>
+            <w:tcMar>
+              <w:top w:w="0" w:type="dxa"/>
+              <w:bottom w:w="0" w:type="dxa"/>
+              <w:left w:w="0" w:type="dxa"/>
+              <w:right w:w="0" w:type="dxa"/>
+            </w:tcMar>
+            <w:vAlign w:val="center"/>
+          </w:tcPr>
+          <w:p>
+            <w:pPr>
+              <w:jc w:val="center"/>
               <w:spacing w:after="100" w:before="100" w:line="240"/>
               <w:ind w:firstLine="0" w:left="100" w:right="100"/>
             </w:pPr>
@@ -331,20 +338,20 @@
           <w:tcPr>
             <w:tcBorders>
               <w:bottom w:val="single" w:sz="12" w:space="0" w:color="000000"/>
-              <w:top w:val="single" w:sz="12" w:space="0" w:color="000000"/>
-            </w:tcBorders>
-            <w:shd w:val="clear" w:color="auto" w:fill="FFFFFF"/>
-            <w:tcMar>
-              <w:top w:w="0" w:type="dxa"/>
-              <w:bottom w:w="0" w:type="dxa"/>
-              <w:left w:w="0" w:type="dxa"/>
-              <w:right w:w="0" w:type="dxa"/>
-            </w:tcMar>
-            <w:vAlign w:val="center"/>
-          </w:tcPr>
-          <w:p>
-            <w:pPr>
-              <w:jc w:val="left"/>
+              <w:top w:val="single" w:sz="8" w:space="0" w:color="000000"/>
+            </w:tcBorders>
+            <w:shd w:val="clear" w:color="auto" w:fill="FFFFFF"/>
+            <w:tcMar>
+              <w:top w:w="0" w:type="dxa"/>
+              <w:bottom w:w="0" w:type="dxa"/>
+              <w:left w:w="0" w:type="dxa"/>
+              <w:right w:w="0" w:type="dxa"/>
+            </w:tcMar>
+            <w:vAlign w:val="center"/>
+          </w:tcPr>
+          <w:p>
+            <w:pPr>
+              <w:jc w:val="center"/>
               <w:spacing w:after="100" w:before="100" w:line="240"/>
               <w:ind w:firstLine="0" w:left="100" w:right="100"/>
             </w:pPr>
@@ -365,20 +372,20 @@
             <w:vMerge/>
             <w:tcBorders>
               <w:bottom w:val="single" w:sz="12" w:space="0" w:color="000000"/>
-              <w:top w:val="single" w:sz="12" w:space="0" w:color="000000"/>
-            </w:tcBorders>
-            <w:shd w:val="clear" w:color="auto" w:fill="FFFFFF"/>
-            <w:tcMar>
-              <w:top w:w="0" w:type="dxa"/>
-              <w:bottom w:w="0" w:type="dxa"/>
-              <w:left w:w="0" w:type="dxa"/>
-              <w:right w:w="0" w:type="dxa"/>
-            </w:tcMar>
-            <w:vAlign w:val="center"/>
-          </w:tcPr>
-          <w:p>
-            <w:pPr>
-              <w:jc w:val="left"/>
+              <w:top w:val="single" w:sz="8" w:space="0" w:color="000000"/>
+            </w:tcBorders>
+            <w:shd w:val="clear" w:color="auto" w:fill="FFFFFF"/>
+            <w:tcMar>
+              <w:top w:w="0" w:type="dxa"/>
+              <w:bottom w:w="0" w:type="dxa"/>
+              <w:left w:w="0" w:type="dxa"/>
+              <w:right w:w="0" w:type="dxa"/>
+            </w:tcMar>
+            <w:vAlign w:val="center"/>
+          </w:tcPr>
+          <w:p>
+            <w:pPr>
+              <w:jc w:val="center"/>
               <w:spacing w:after="100" w:before="100" w:line="240"/>
               <w:ind w:firstLine="0" w:left="100" w:right="100"/>
             </w:pPr>
@@ -3186,35 +3193,49 @@
     </w:tbl>
     <w:p xmlns:w="http://schemas.openxmlformats.org/wordprocessingml/2006/main" xmlns:wp="http://schemas.openxmlformats.org/drawingml/2006/wordprocessingDrawing" xmlns:r="http://schemas.openxmlformats.org/officeDocument/2006/relationships" xmlns:w14="http://schemas.microsoft.com/office/word/2010/wordml">
       <w:pPr>
-        <w:pStyle w:val="TableCaption"/>
+        <w:pStyle w:val="Normal"/>
       </w:pPr>
-      <w:r xmlns:w="http://schemas.openxmlformats.org/wordprocessingml/2006/main" xmlns:wp="http://schemas.openxmlformats.org/drawingml/2006/wordprocessingDrawing" xmlns:r="http://schemas.openxmlformats.org/officeDocument/2006/relationships" xmlns:w14="http://schemas.microsoft.com/office/word/2010/wordml">
+      <w:r>
         <w:rPr>
-          <w:rStyle w:val="strong"/>
+          <w:rFonts/>
+          <w:b w:val="true"/>
         </w:rPr>
         <w:t xml:space="preserve">Table </w:t>
       </w:r>
-      <w:bookmarkStart xmlns:w="http://schemas.openxmlformats.org/wordprocessingml/2006/main" w:id="699f85e8-bd87-49b1-b2fd-08975af78e74" w:name="table_autotest"/>
+      <w:bookmarkStart w:id="1a739155-cd7c-475e-9de1-080588114242" w:name="table_autotest"/>
       <w:r xmlns:w="http://schemas.openxmlformats.org/wordprocessingml/2006/main" xmlns:wp="http://schemas.openxmlformats.org/drawingml/2006/wordprocessingDrawing" xmlns:r="http://schemas.openxmlformats.org/officeDocument/2006/relationships" xmlns:w14="http://schemas.microsoft.com/office/word/2010/wordml">
-        <w:rPr/>
-        <w:fldChar w:fldCharType="begin"/>
-      </w:r>
-      <w:bookmarkEnd xmlns:w="http://schemas.openxmlformats.org/wordprocessingml/2006/main" w:id="699f85e8-bd87-49b1-b2fd-08975af78e74"/>
-      <w:r xmlns:w="http://schemas.openxmlformats.org/wordprocessingml/2006/main" xmlns:wp="http://schemas.openxmlformats.org/drawingml/2006/wordprocessingDrawing" xmlns:r="http://schemas.openxmlformats.org/officeDocument/2006/relationships" xmlns:w14="http://schemas.microsoft.com/office/word/2010/wordml">
-        <w:rPr/>
-        <w:instrText xml:space="preserve">SEQ Table \* Arabic</w:instrText>
-      </w:r>
-      <w:r xmlns:w="http://schemas.openxmlformats.org/wordprocessingml/2006/main" xmlns:wp="http://schemas.openxmlformats.org/drawingml/2006/wordprocessingDrawing" xmlns:r="http://schemas.openxmlformats.org/officeDocument/2006/relationships" xmlns:w14="http://schemas.microsoft.com/office/word/2010/wordml">
-        <w:rPr/>
-        <w:fldChar w:fldCharType="end"/>
+        <w:rPr>
+          <w:rFonts/>
+          <w:b w:val="true"/>
+        </w:rPr>
+        <w:fldChar w:fldCharType="begin" w:dirty="true"/>
       </w:r>
       <w:r xmlns:w="http://schemas.openxmlformats.org/wordprocessingml/2006/main" xmlns:wp="http://schemas.openxmlformats.org/drawingml/2006/wordprocessingDrawing" xmlns:r="http://schemas.openxmlformats.org/officeDocument/2006/relationships" xmlns:w14="http://schemas.microsoft.com/office/word/2010/wordml">
         <w:rPr>
-          <w:rStyle w:val="strong"/>
+          <w:rFonts/>
+          <w:b w:val="true"/>
+        </w:rPr>
+        <w:instrText xml:space="preserve" w:dirty="true">SEQ Table \* Arabic</w:instrText>
+      </w:r>
+      <w:r xmlns:w="http://schemas.openxmlformats.org/wordprocessingml/2006/main" xmlns:wp="http://schemas.openxmlformats.org/drawingml/2006/wordprocessingDrawing" xmlns:r="http://schemas.openxmlformats.org/officeDocument/2006/relationships" xmlns:w14="http://schemas.microsoft.com/office/word/2010/wordml">
+        <w:rPr>
+          <w:rFonts/>
+          <w:b w:val="true"/>
+        </w:rPr>
+        <w:fldChar w:fldCharType="end" w:dirty="true"/>
+      </w:r>
+      <w:bookmarkEnd w:id="1a739155-cd7c-475e-9de1-080588114242"/>
+      <w:r>
+        <w:rPr>
+          <w:rFonts/>
+          <w:b w:val="true"/>
         </w:rPr>
         <w:t xml:space="preserve">: </w:t>
       </w:r>
       <w:r>
+        <w:rPr>
+          <w:rFonts/>
+        </w:rPr>
         <w:t xml:space="preserve">Automatic testing is bad</w:t>
       </w:r>
     </w:p>
@@ -3225,62 +3246,83 @@
       <w:r>
         <w:t xml:space="preserve"/>
       </w:r>
-      <w:r xmlns:w="http://schemas.openxmlformats.org/wordprocessingml/2006/main" xmlns:wp="http://schemas.openxmlformats.org/drawingml/2006/wordprocessingDrawing" xmlns:r="http://schemas.openxmlformats.org/officeDocument/2006/relationships" xmlns:w14="http://schemas.microsoft.com/office/word/2010/wordml">
-        <w:rPr>
-          <w:rStyle w:val="Policepardfaut"/>
-        </w:rPr>
+    </w:p>
+    <w:p xmlns:w="http://schemas.openxmlformats.org/wordprocessingml/2006/main" xmlns:wp="http://schemas.openxmlformats.org/drawingml/2006/wordprocessingDrawing" xmlns:r="http://schemas.openxmlformats.org/officeDocument/2006/relationships" xmlns:w14="http://schemas.microsoft.com/office/word/2010/wordml">
+      <w:pPr>
+        <w:jc w:val="left"/>
+        <w:pBdr>
+          <w:bottom w:val="none" w:sz="0" w:space="0" w:color="000000"/>
+          <w:top w:val="none" w:sz="0" w:space="0" w:color="000000"/>
+          <w:left w:val="none" w:sz="0" w:space="0" w:color="000000"/>
+          <w:right w:val="none" w:sz="0" w:space="0" w:color="000000"/>
+        </w:pBdr>
+        <w:spacing w:after="0" w:before="0" w:line="240"/>
+        <w:ind w:firstLine="0" w:left="0" w:right="0"/>
+      </w:pPr>
+      <w:r>
         <w:t xml:space="preserve">Let's add a figure as well. You can see in Figure </w:t>
       </w:r>
       <w:r xmlns:w="http://schemas.openxmlformats.org/wordprocessingml/2006/main" xmlns:wp="http://schemas.openxmlformats.org/drawingml/2006/wordprocessingDrawing" xmlns:r="http://schemas.openxmlformats.org/officeDocument/2006/relationships" xmlns:w14="http://schemas.microsoft.com/office/word/2010/wordml">
         <w:rPr/>
-        <w:fldChar w:fldCharType="begin"/>
+        <w:fldChar w:fldCharType="begin" w:dirty="true"/>
       </w:r>
       <w:r xmlns:w="http://schemas.openxmlformats.org/wordprocessingml/2006/main" xmlns:wp="http://schemas.openxmlformats.org/drawingml/2006/wordprocessingDrawing" xmlns:r="http://schemas.openxmlformats.org/officeDocument/2006/relationships" xmlns:w14="http://schemas.microsoft.com/office/word/2010/wordml">
         <w:rPr/>
-        <w:instrText xml:space="preserve"> REF fig_iris \h </w:instrText>
+        <w:instrText xml:space="preserve" w:dirty="true"> REF fig_iris \h </w:instrText>
       </w:r>
       <w:r xmlns:w="http://schemas.openxmlformats.org/wordprocessingml/2006/main" xmlns:wp="http://schemas.openxmlformats.org/drawingml/2006/wordprocessingDrawing" xmlns:r="http://schemas.openxmlformats.org/officeDocument/2006/relationships" xmlns:w14="http://schemas.microsoft.com/office/word/2010/wordml">
         <w:rPr/>
-        <w:fldChar w:fldCharType="end"/>
+        <w:fldChar w:fldCharType="end" w:dirty="true"/>
       </w:r>
-      <w:r xmlns:w="http://schemas.openxmlformats.org/wordprocessingml/2006/main" xmlns:wp="http://schemas.openxmlformats.org/drawingml/2006/wordprocessingDrawing" xmlns:r="http://schemas.openxmlformats.org/officeDocument/2006/relationships" xmlns:w14="http://schemas.microsoft.com/office/word/2010/wordml">
-        <w:rPr>
-          <w:rStyle w:val="Policepardfaut"/>
-        </w:rPr>
+      <w:r>
         <w:t xml:space="preserve"> that sepal length is somehow correlated with petal length.</w:t>
       </w:r>
     </w:p>
     <w:p xmlns:w="http://schemas.openxmlformats.org/wordprocessingml/2006/main" xmlns:wp="http://schemas.openxmlformats.org/drawingml/2006/wordprocessingDrawing" xmlns:r="http://schemas.openxmlformats.org/officeDocument/2006/relationships" xmlns:w14="http://schemas.microsoft.com/office/word/2010/wordml">
       <w:pPr>
-        <w:pStyle w:val="ImageCaption"/>
+        <w:pStyle w:val="Normal"/>
       </w:pPr>
-      <w:r xmlns:w="http://schemas.openxmlformats.org/wordprocessingml/2006/main" xmlns:wp="http://schemas.openxmlformats.org/drawingml/2006/wordprocessingDrawing" xmlns:r="http://schemas.openxmlformats.org/officeDocument/2006/relationships" xmlns:w14="http://schemas.microsoft.com/office/word/2010/wordml">
+      <w:r>
         <w:rPr>
-          <w:rStyle w:val="strong"/>
+          <w:rFonts/>
+          <w:b w:val="true"/>
         </w:rPr>
         <w:t xml:space="preserve">Figure </w:t>
       </w:r>
-      <w:bookmarkStart xmlns:w="http://schemas.openxmlformats.org/wordprocessingml/2006/main" w:id="77a599ec-738f-490a-a5d7-0c18a8796d34" w:name="fig_iris"/>
+      <w:bookmarkStart w:id="5238b4f3-e7bf-4832-91ae-758bb80f6d65" w:name="fig_iris"/>
       <w:r xmlns:w="http://schemas.openxmlformats.org/wordprocessingml/2006/main" xmlns:wp="http://schemas.openxmlformats.org/drawingml/2006/wordprocessingDrawing" xmlns:r="http://schemas.openxmlformats.org/officeDocument/2006/relationships" xmlns:w14="http://schemas.microsoft.com/office/word/2010/wordml">
-        <w:rPr/>
-        <w:fldChar w:fldCharType="begin"/>
-      </w:r>
-      <w:bookmarkEnd xmlns:w="http://schemas.openxmlformats.org/wordprocessingml/2006/main" w:id="77a599ec-738f-490a-a5d7-0c18a8796d34"/>
-      <w:r xmlns:w="http://schemas.openxmlformats.org/wordprocessingml/2006/main" xmlns:wp="http://schemas.openxmlformats.org/drawingml/2006/wordprocessingDrawing" xmlns:r="http://schemas.openxmlformats.org/officeDocument/2006/relationships" xmlns:w14="http://schemas.microsoft.com/office/word/2010/wordml">
-        <w:rPr/>
-        <w:instrText xml:space="preserve">SEQ Figure \* Arabic</w:instrText>
-      </w:r>
-      <w:r xmlns:w="http://schemas.openxmlformats.org/wordprocessingml/2006/main" xmlns:wp="http://schemas.openxmlformats.org/drawingml/2006/wordprocessingDrawing" xmlns:r="http://schemas.openxmlformats.org/officeDocument/2006/relationships" xmlns:w14="http://schemas.microsoft.com/office/word/2010/wordml">
-        <w:rPr/>
-        <w:fldChar w:fldCharType="end"/>
+        <w:rPr>
+          <w:rFonts/>
+          <w:b w:val="true"/>
+        </w:rPr>
+        <w:fldChar w:fldCharType="begin" w:dirty="true"/>
       </w:r>
       <w:r xmlns:w="http://schemas.openxmlformats.org/wordprocessingml/2006/main" xmlns:wp="http://schemas.openxmlformats.org/drawingml/2006/wordprocessingDrawing" xmlns:r="http://schemas.openxmlformats.org/officeDocument/2006/relationships" xmlns:w14="http://schemas.microsoft.com/office/word/2010/wordml">
         <w:rPr>
-          <w:rStyle w:val="strong"/>
+          <w:rFonts/>
+          <w:b w:val="true"/>
+        </w:rPr>
+        <w:instrText xml:space="preserve" w:dirty="true">SEQ Figure \* Arabic</w:instrText>
+      </w:r>
+      <w:r xmlns:w="http://schemas.openxmlformats.org/wordprocessingml/2006/main" xmlns:wp="http://schemas.openxmlformats.org/drawingml/2006/wordprocessingDrawing" xmlns:r="http://schemas.openxmlformats.org/officeDocument/2006/relationships" xmlns:w14="http://schemas.microsoft.com/office/word/2010/wordml">
+        <w:rPr>
+          <w:rFonts/>
+          <w:b w:val="true"/>
+        </w:rPr>
+        <w:fldChar w:fldCharType="end" w:dirty="true"/>
+      </w:r>
+      <w:bookmarkEnd w:id="5238b4f3-e7bf-4832-91ae-758bb80f6d65"/>
+      <w:r>
+        <w:rPr>
+          <w:rFonts/>
+          <w:b w:val="true"/>
         </w:rPr>
         <w:t xml:space="preserve">: </w:t>
       </w:r>
       <w:r>
+        <w:rPr>
+          <w:rFonts/>
+        </w:rPr>
         <w:t xml:space="preserve">Relation between Petal length and Sepal length</w:t>
       </w:r>
     </w:p>
@@ -3403,7 +3445,7 @@
           <w:tcPr>
             <w:gridSpan w:val="3"/>
             <w:tcBorders>
-              <w:bottom w:val="single" w:sz="12" w:space="0" w:color="000000"/>
+              <w:bottom w:val="single" w:sz="8" w:space="0" w:color="000000"/>
               <w:top w:val="single" w:sz="12" w:space="0" w:color="000000"/>
             </w:tcBorders>
             <w:shd w:val="clear" w:color="auto" w:fill="FFFFFF"/>
@@ -3479,20 +3521,20 @@
             <w:vMerge/>
             <w:tcBorders>
               <w:bottom w:val="single" w:sz="12" w:space="0" w:color="000000"/>
-              <w:top w:val="single" w:sz="12" w:space="0" w:color="000000"/>
-            </w:tcBorders>
-            <w:shd w:val="clear" w:color="auto" w:fill="FFFFFF"/>
-            <w:tcMar>
-              <w:top w:w="0" w:type="dxa"/>
-              <w:bottom w:w="0" w:type="dxa"/>
-              <w:left w:w="0" w:type="dxa"/>
-              <w:right w:w="0" w:type="dxa"/>
-            </w:tcMar>
-            <w:vAlign w:val="center"/>
-          </w:tcPr>
-          <w:p>
-            <w:pPr>
-              <w:jc w:val="left"/>
+              <w:top w:val="single" w:sz="8" w:space="0" w:color="000000"/>
+            </w:tcBorders>
+            <w:shd w:val="clear" w:color="auto" w:fill="FFFFFF"/>
+            <w:tcMar>
+              <w:top w:w="0" w:type="dxa"/>
+              <w:bottom w:w="0" w:type="dxa"/>
+              <w:left w:w="0" w:type="dxa"/>
+              <w:right w:w="0" w:type="dxa"/>
+            </w:tcMar>
+            <w:vAlign w:val="center"/>
+          </w:tcPr>
+          <w:p>
+            <w:pPr>
+              <w:jc w:val="center"/>
               <w:spacing w:after="100" w:before="100" w:line="240"/>
               <w:ind w:firstLine="0" w:left="100" w:right="100"/>
             </w:pPr>
@@ -3502,20 +3544,20 @@
           <w:tcPr>
             <w:tcBorders>
               <w:bottom w:val="single" w:sz="12" w:space="0" w:color="000000"/>
-              <w:top w:val="single" w:sz="12" w:space="0" w:color="000000"/>
-            </w:tcBorders>
-            <w:shd w:val="clear" w:color="auto" w:fill="FFFFFF"/>
-            <w:tcMar>
-              <w:top w:w="0" w:type="dxa"/>
-              <w:bottom w:w="0" w:type="dxa"/>
-              <w:left w:w="0" w:type="dxa"/>
-              <w:right w:w="0" w:type="dxa"/>
-            </w:tcMar>
-            <w:vAlign w:val="center"/>
-          </w:tcPr>
-          <w:p>
-            <w:pPr>
-              <w:jc w:val="left"/>
+              <w:top w:val="single" w:sz="8" w:space="0" w:color="000000"/>
+            </w:tcBorders>
+            <w:shd w:val="clear" w:color="auto" w:fill="FFFFFF"/>
+            <w:tcMar>
+              <w:top w:w="0" w:type="dxa"/>
+              <w:bottom w:w="0" w:type="dxa"/>
+              <w:left w:w="0" w:type="dxa"/>
+              <w:right w:w="0" w:type="dxa"/>
+            </w:tcMar>
+            <w:vAlign w:val="center"/>
+          </w:tcPr>
+          <w:p>
+            <w:pPr>
+              <w:jc w:val="center"/>
               <w:spacing w:after="100" w:before="100" w:line="240"/>
               <w:ind w:firstLine="0" w:left="100" w:right="100"/>
             </w:pPr>
@@ -3535,20 +3577,20 @@
           <w:tcPr>
             <w:tcBorders>
               <w:bottom w:val="single" w:sz="12" w:space="0" w:color="000000"/>
-              <w:top w:val="single" w:sz="12" w:space="0" w:color="000000"/>
-            </w:tcBorders>
-            <w:shd w:val="clear" w:color="auto" w:fill="FFFFFF"/>
-            <w:tcMar>
-              <w:top w:w="0" w:type="dxa"/>
-              <w:bottom w:w="0" w:type="dxa"/>
-              <w:left w:w="0" w:type="dxa"/>
-              <w:right w:w="0" w:type="dxa"/>
-            </w:tcMar>
-            <w:vAlign w:val="center"/>
-          </w:tcPr>
-          <w:p>
-            <w:pPr>
-              <w:jc w:val="left"/>
+              <w:top w:val="single" w:sz="8" w:space="0" w:color="000000"/>
+            </w:tcBorders>
+            <w:shd w:val="clear" w:color="auto" w:fill="FFFFFF"/>
+            <w:tcMar>
+              <w:top w:w="0" w:type="dxa"/>
+              <w:bottom w:w="0" w:type="dxa"/>
+              <w:left w:w="0" w:type="dxa"/>
+              <w:right w:w="0" w:type="dxa"/>
+            </w:tcMar>
+            <w:vAlign w:val="center"/>
+          </w:tcPr>
+          <w:p>
+            <w:pPr>
+              <w:jc w:val="center"/>
               <w:spacing w:after="100" w:before="100" w:line="240"/>
               <w:ind w:firstLine="0" w:left="100" w:right="100"/>
             </w:pPr>
@@ -3568,20 +3610,20 @@
           <w:tcPr>
             <w:tcBorders>
               <w:bottom w:val="single" w:sz="12" w:space="0" w:color="000000"/>
-              <w:top w:val="single" w:sz="12" w:space="0" w:color="000000"/>
-            </w:tcBorders>
-            <w:shd w:val="clear" w:color="auto" w:fill="FFFFFF"/>
-            <w:tcMar>
-              <w:top w:w="0" w:type="dxa"/>
-              <w:bottom w:w="0" w:type="dxa"/>
-              <w:left w:w="0" w:type="dxa"/>
-              <w:right w:w="0" w:type="dxa"/>
-            </w:tcMar>
-            <w:vAlign w:val="center"/>
-          </w:tcPr>
-          <w:p>
-            <w:pPr>
-              <w:jc w:val="left"/>
+              <w:top w:val="single" w:sz="8" w:space="0" w:color="000000"/>
+            </w:tcBorders>
+            <w:shd w:val="clear" w:color="auto" w:fill="FFFFFF"/>
+            <w:tcMar>
+              <w:top w:w="0" w:type="dxa"/>
+              <w:bottom w:w="0" w:type="dxa"/>
+              <w:left w:w="0" w:type="dxa"/>
+              <w:right w:w="0" w:type="dxa"/>
+            </w:tcMar>
+            <w:vAlign w:val="center"/>
+          </w:tcPr>
+          <w:p>
+            <w:pPr>
+              <w:jc w:val="center"/>
               <w:spacing w:after="100" w:before="100" w:line="240"/>
               <w:ind w:firstLine="0" w:left="100" w:right="100"/>
             </w:pPr>
@@ -3602,20 +3644,20 @@
             <w:vMerge/>
             <w:tcBorders>
               <w:bottom w:val="single" w:sz="12" w:space="0" w:color="000000"/>
-              <w:top w:val="single" w:sz="12" w:space="0" w:color="000000"/>
-            </w:tcBorders>
-            <w:shd w:val="clear" w:color="auto" w:fill="FFFFFF"/>
-            <w:tcMar>
-              <w:top w:w="0" w:type="dxa"/>
-              <w:bottom w:w="0" w:type="dxa"/>
-              <w:left w:w="0" w:type="dxa"/>
-              <w:right w:w="0" w:type="dxa"/>
-            </w:tcMar>
-            <w:vAlign w:val="center"/>
-          </w:tcPr>
-          <w:p>
-            <w:pPr>
-              <w:jc w:val="left"/>
+              <w:top w:val="single" w:sz="8" w:space="0" w:color="000000"/>
+            </w:tcBorders>
+            <w:shd w:val="clear" w:color="auto" w:fill="FFFFFF"/>
+            <w:tcMar>
+              <w:top w:w="0" w:type="dxa"/>
+              <w:bottom w:w="0" w:type="dxa"/>
+              <w:left w:w="0" w:type="dxa"/>
+              <w:right w:w="0" w:type="dxa"/>
+            </w:tcMar>
+            <w:vAlign w:val="center"/>
+          </w:tcPr>
+          <w:p>
+            <w:pPr>
+              <w:jc w:val="center"/>
               <w:spacing w:after="100" w:before="100" w:line="240"/>
               <w:ind w:firstLine="0" w:left="100" w:right="100"/>
             </w:pPr>
@@ -6755,7 +6797,7 @@
         <w:gridCol w:w="2184"/>
         <w:gridCol w:w="1022"/>
         <w:gridCol w:w="2307"/>
-        <w:gridCol w:w="9610"/>
+        <w:gridCol w:w="10731"/>
       </w:tblGrid>
       <w:tr>
         <w:trPr>
@@ -6769,6 +6811,7 @@
             <w:tcBorders>
               <w:bottom w:val="single" w:sz="12" w:space="0" w:color="000000"/>
               <w:top w:val="single" w:sz="12" w:space="0" w:color="000000"/>
+              <w:left w:val="single" w:sz="8" w:space="0" w:color="000000"/>
             </w:tcBorders>
             <w:shd w:val="clear" w:color="auto" w:fill="FFFFFF"/>
             <w:tcMar>
@@ -6799,10 +6842,11 @@
         </w:tc>
         <w:tc>
           <w:tcPr>
-            <w:gridSpan w:val="3"/>
+            <w:vMerge w:val="restart"/>
             <w:tcBorders>
               <w:bottom w:val="single" w:sz="12" w:space="0" w:color="000000"/>
               <w:top w:val="single" w:sz="12" w:space="0" w:color="000000"/>
+              <w:left w:val="single" w:sz="8" w:space="0" w:color="000000"/>
             </w:tcBorders>
             <w:shd w:val="clear" w:color="auto" w:fill="FFFFFF"/>
             <w:tcMar>
@@ -6827,7 +6871,7 @@
                 <w:szCs w:val="22"/>
                 <w:color w:val="000000"/>
               </w:rPr>
-              <w:t xml:space="preserve">Transmission</w:t>
+              <w:t xml:space="preserve">auto</w:t>
             </w:r>
           </w:p>
         </w:tc>
@@ -6837,6 +6881,7 @@
             <w:tcBorders>
               <w:bottom w:val="single" w:sz="12" w:space="0" w:color="000000"/>
               <w:top w:val="single" w:sz="12" w:space="0" w:color="000000"/>
+              <w:left w:val="single" w:sz="8" w:space="0" w:color="000000"/>
             </w:tcBorders>
             <w:shd w:val="clear" w:color="auto" w:fill="FFFFFF"/>
             <w:tcMar>
@@ -6861,7 +6906,7 @@
                 <w:szCs w:val="22"/>
                 <w:color w:val="000000"/>
               </w:rPr>
-              <w:t xml:space="preserve">Total</w:t>
+              <w:t xml:space="preserve">manual</w:t>
             </w:r>
           </w:p>
         </w:tc>
@@ -6871,6 +6916,77 @@
             <w:tcBorders>
               <w:bottom w:val="single" w:sz="12" w:space="0" w:color="000000"/>
               <w:top w:val="single" w:sz="12" w:space="0" w:color="000000"/>
+              <w:left w:val="single" w:sz="8" w:space="0" w:color="000000"/>
+            </w:tcBorders>
+            <w:shd w:val="clear" w:color="auto" w:fill="FFFFFF"/>
+            <w:tcMar>
+              <w:top w:w="0" w:type="dxa"/>
+              <w:bottom w:w="0" w:type="dxa"/>
+              <w:left w:w="0" w:type="dxa"/>
+              <w:right w:w="0" w:type="dxa"/>
+            </w:tcMar>
+            <w:vAlign w:val="center"/>
+          </w:tcPr>
+          <w:p>
+            <w:pPr>
+              <w:jc w:val="center"/>
+              <w:spacing w:after="100" w:before="100" w:line="240"/>
+              <w:ind w:firstLine="0" w:left="100" w:right="100"/>
+            </w:pPr>
+            <w:r xmlns:w="http://schemas.openxmlformats.org/wordprocessingml/2006/main" xmlns:wp="http://schemas.openxmlformats.org/drawingml/2006/wordprocessingDrawing" xmlns:r="http://schemas.openxmlformats.org/officeDocument/2006/relationships" xmlns:w14="http://schemas.microsoft.com/office/word/2010/wordml">
+              <w:rPr>
+                <w:rFonts w:ascii="Arial" w:hAnsi="Arial" w:eastAsia="Arial" w:cs="Arial"/>
+                <w:b/>
+                <w:sz w:val="22"/>
+                <w:szCs w:val="22"/>
+                <w:color w:val="000000"/>
+              </w:rPr>
+              <w:t xml:space="preserve">NA</w:t>
+            </w:r>
+          </w:p>
+        </w:tc>
+        <w:tc>
+          <w:tcPr>
+            <w:vMerge w:val="restart"/>
+            <w:tcBorders>
+              <w:bottom w:val="single" w:sz="12" w:space="0" w:color="000000"/>
+              <w:top w:val="single" w:sz="12" w:space="0" w:color="000000"/>
+              <w:left w:val="single" w:sz="8" w:space="0" w:color="000000"/>
+            </w:tcBorders>
+            <w:shd w:val="clear" w:color="auto" w:fill="FFFFFF"/>
+            <w:tcMar>
+              <w:top w:w="0" w:type="dxa"/>
+              <w:bottom w:w="0" w:type="dxa"/>
+              <w:left w:w="0" w:type="dxa"/>
+              <w:right w:w="0" w:type="dxa"/>
+            </w:tcMar>
+            <w:vAlign w:val="center"/>
+          </w:tcPr>
+          <w:p>
+            <w:pPr>
+              <w:jc w:val="center"/>
+              <w:spacing w:after="100" w:before="100" w:line="240"/>
+              <w:ind w:firstLine="0" w:left="100" w:right="100"/>
+            </w:pPr>
+            <w:r xmlns:w="http://schemas.openxmlformats.org/wordprocessingml/2006/main" xmlns:wp="http://schemas.openxmlformats.org/drawingml/2006/wordprocessingDrawing" xmlns:r="http://schemas.openxmlformats.org/officeDocument/2006/relationships" xmlns:w14="http://schemas.microsoft.com/office/word/2010/wordml">
+              <w:rPr>
+                <w:rFonts w:ascii="Arial" w:hAnsi="Arial" w:eastAsia="Arial" w:cs="Arial"/>
+                <w:b/>
+                <w:sz w:val="22"/>
+                <w:szCs w:val="22"/>
+                <w:color w:val="000000"/>
+              </w:rPr>
+              <w:t xml:space="preserve">Total</w:t>
+            </w:r>
+          </w:p>
+        </w:tc>
+        <w:tc>
+          <w:tcPr>
+            <w:vMerge w:val="restart"/>
+            <w:tcBorders>
+              <w:bottom w:val="single" w:sz="12" w:space="0" w:color="000000"/>
+              <w:top w:val="single" w:sz="12" w:space="0" w:color="000000"/>
+              <w:right w:val="single" w:sz="8" w:space="0" w:color="000000"/>
             </w:tcBorders>
             <w:shd w:val="clear" w:color="auto" w:fill="FFFFFF"/>
             <w:tcMar>
@@ -6903,7 +7019,7 @@
       <w:tr>
         <w:trPr>
           <w:cantSplit/>
-          <w:trHeight w:val="571" w:hRule="auto"/>
+          <w:trHeight w:val="144" w:hRule="auto"/>
           <w:tblHeader/>
         </w:trPr>
         <w:tc>
@@ -6911,122 +7027,99 @@
             <w:vMerge/>
             <w:tcBorders>
               <w:bottom w:val="single" w:sz="12" w:space="0" w:color="000000"/>
-              <w:top w:val="single" w:sz="12" w:space="0" w:color="000000"/>
-            </w:tcBorders>
-            <w:shd w:val="clear" w:color="auto" w:fill="FFFFFF"/>
-            <w:tcMar>
-              <w:top w:w="0" w:type="dxa"/>
-              <w:bottom w:w="0" w:type="dxa"/>
-              <w:left w:w="0" w:type="dxa"/>
-              <w:right w:w="0" w:type="dxa"/>
-            </w:tcMar>
-            <w:vAlign w:val="center"/>
-          </w:tcPr>
-          <w:p>
-            <w:pPr>
-              <w:jc w:val="left"/>
-              <w:spacing w:after="100" w:before="100" w:line="240"/>
-              <w:ind w:firstLine="0" w:left="100" w:right="100"/>
-            </w:pPr>
-          </w:p>
-        </w:tc>
-        <w:tc>
-          <w:tcPr>
+              <w:top w:val="single" w:sz="8" w:space="0" w:color="000000"/>
+              <w:left w:val="single" w:sz="8" w:space="0" w:color="000000"/>
+            </w:tcBorders>
+            <w:shd w:val="clear" w:color="auto" w:fill="FFFFFF"/>
+            <w:tcMar>
+              <w:top w:w="0" w:type="dxa"/>
+              <w:bottom w:w="0" w:type="dxa"/>
+              <w:left w:w="0" w:type="dxa"/>
+              <w:right w:w="0" w:type="dxa"/>
+            </w:tcMar>
+            <w:vAlign w:val="center"/>
+          </w:tcPr>
+          <w:p>
+            <w:pPr>
+              <w:jc w:val="center"/>
+              <w:spacing w:after="100" w:before="100" w:line="240"/>
+              <w:ind w:firstLine="0" w:left="100" w:right="100"/>
+            </w:pPr>
+          </w:p>
+        </w:tc>
+        <w:tc>
+          <w:tcPr>
+            <w:vMerge/>
             <w:tcBorders>
               <w:bottom w:val="single" w:sz="12" w:space="0" w:color="000000"/>
-              <w:top w:val="single" w:sz="12" w:space="0" w:color="000000"/>
-            </w:tcBorders>
-            <w:shd w:val="clear" w:color="auto" w:fill="FFFFFF"/>
-            <w:tcMar>
-              <w:top w:w="0" w:type="dxa"/>
-              <w:bottom w:w="0" w:type="dxa"/>
-              <w:left w:w="0" w:type="dxa"/>
-              <w:right w:w="0" w:type="dxa"/>
-            </w:tcMar>
-            <w:vAlign w:val="center"/>
-          </w:tcPr>
-          <w:p>
-            <w:pPr>
-              <w:jc w:val="left"/>
-              <w:spacing w:after="100" w:before="100" w:line="240"/>
-              <w:ind w:firstLine="0" w:left="100" w:right="100"/>
-            </w:pPr>
-            <w:r xmlns:w="http://schemas.openxmlformats.org/wordprocessingml/2006/main" xmlns:wp="http://schemas.openxmlformats.org/drawingml/2006/wordprocessingDrawing" xmlns:r="http://schemas.openxmlformats.org/officeDocument/2006/relationships" xmlns:w14="http://schemas.microsoft.com/office/word/2010/wordml">
-              <w:rPr>
-                <w:rFonts w:ascii="Arial" w:hAnsi="Arial" w:eastAsia="Arial" w:cs="Arial"/>
-                <w:b/>
-                <w:sz w:val="22"/>
-                <w:szCs w:val="22"/>
-                <w:color w:val="000000"/>
-              </w:rPr>
-              <w:t xml:space="preserve">auto</w:t>
-            </w:r>
-          </w:p>
-        </w:tc>
-        <w:tc>
-          <w:tcPr>
+              <w:top w:val="single" w:sz="8" w:space="0" w:color="000000"/>
+              <w:left w:val="single" w:sz="8" w:space="0" w:color="000000"/>
+            </w:tcBorders>
+            <w:shd w:val="clear" w:color="auto" w:fill="FFFFFF"/>
+            <w:tcMar>
+              <w:top w:w="0" w:type="dxa"/>
+              <w:bottom w:w="0" w:type="dxa"/>
+              <w:left w:w="0" w:type="dxa"/>
+              <w:right w:w="0" w:type="dxa"/>
+            </w:tcMar>
+            <w:vAlign w:val="center"/>
+          </w:tcPr>
+          <w:p>
+            <w:pPr>
+              <w:jc w:val="center"/>
+              <w:spacing w:after="100" w:before="100" w:line="240"/>
+              <w:ind w:firstLine="0" w:left="100" w:right="100"/>
+            </w:pPr>
+          </w:p>
+        </w:tc>
+        <w:tc>
+          <w:tcPr>
+            <w:vMerge/>
             <w:tcBorders>
               <w:bottom w:val="single" w:sz="12" w:space="0" w:color="000000"/>
-              <w:top w:val="single" w:sz="12" w:space="0" w:color="000000"/>
-            </w:tcBorders>
-            <w:shd w:val="clear" w:color="auto" w:fill="FFFFFF"/>
-            <w:tcMar>
-              <w:top w:w="0" w:type="dxa"/>
-              <w:bottom w:w="0" w:type="dxa"/>
-              <w:left w:w="0" w:type="dxa"/>
-              <w:right w:w="0" w:type="dxa"/>
-            </w:tcMar>
-            <w:vAlign w:val="center"/>
-          </w:tcPr>
-          <w:p>
-            <w:pPr>
-              <w:jc w:val="left"/>
-              <w:spacing w:after="100" w:before="100" w:line="240"/>
-              <w:ind w:firstLine="0" w:left="100" w:right="100"/>
-            </w:pPr>
-            <w:r xmlns:w="http://schemas.openxmlformats.org/wordprocessingml/2006/main" xmlns:wp="http://schemas.openxmlformats.org/drawingml/2006/wordprocessingDrawing" xmlns:r="http://schemas.openxmlformats.org/officeDocument/2006/relationships" xmlns:w14="http://schemas.microsoft.com/office/word/2010/wordml">
-              <w:rPr>
-                <w:rFonts w:ascii="Arial" w:hAnsi="Arial" w:eastAsia="Arial" w:cs="Arial"/>
-                <w:b/>
-                <w:sz w:val="22"/>
-                <w:szCs w:val="22"/>
-                <w:color w:val="000000"/>
-              </w:rPr>
-              <w:t xml:space="preserve">manual</w:t>
-            </w:r>
-          </w:p>
-        </w:tc>
-        <w:tc>
-          <w:tcPr>
+              <w:top w:val="single" w:sz="8" w:space="0" w:color="000000"/>
+              <w:left w:val="single" w:sz="8" w:space="0" w:color="000000"/>
+            </w:tcBorders>
+            <w:shd w:val="clear" w:color="auto" w:fill="FFFFFF"/>
+            <w:tcMar>
+              <w:top w:w="0" w:type="dxa"/>
+              <w:bottom w:w="0" w:type="dxa"/>
+              <w:left w:w="0" w:type="dxa"/>
+              <w:right w:w="0" w:type="dxa"/>
+            </w:tcMar>
+            <w:vAlign w:val="center"/>
+          </w:tcPr>
+          <w:p>
+            <w:pPr>
+              <w:jc w:val="center"/>
+              <w:spacing w:after="100" w:before="100" w:line="240"/>
+              <w:ind w:firstLine="0" w:left="100" w:right="100"/>
+            </w:pPr>
+          </w:p>
+        </w:tc>
+        <w:tc>
+          <w:tcPr>
+            <w:vMerge/>
             <w:tcBorders>
               <w:bottom w:val="single" w:sz="12" w:space="0" w:color="000000"/>
-              <w:top w:val="single" w:sz="12" w:space="0" w:color="000000"/>
-            </w:tcBorders>
-            <w:shd w:val="clear" w:color="auto" w:fill="FFFFFF"/>
-            <w:tcMar>
-              <w:top w:w="0" w:type="dxa"/>
-              <w:bottom w:w="0" w:type="dxa"/>
-              <w:left w:w="0" w:type="dxa"/>
-              <w:right w:w="0" w:type="dxa"/>
-            </w:tcMar>
-            <w:vAlign w:val="center"/>
-          </w:tcPr>
-          <w:p>
-            <w:pPr>
-              <w:jc w:val="left"/>
-              <w:spacing w:after="100" w:before="100" w:line="240"/>
-              <w:ind w:firstLine="0" w:left="100" w:right="100"/>
-            </w:pPr>
-            <w:r xmlns:w="http://schemas.openxmlformats.org/wordprocessingml/2006/main" xmlns:wp="http://schemas.openxmlformats.org/drawingml/2006/wordprocessingDrawing" xmlns:r="http://schemas.openxmlformats.org/officeDocument/2006/relationships" xmlns:w14="http://schemas.microsoft.com/office/word/2010/wordml">
-              <w:rPr>
-                <w:rFonts w:ascii="Arial" w:hAnsi="Arial" w:eastAsia="Arial" w:cs="Arial"/>
-                <w:b/>
-                <w:sz w:val="22"/>
-                <w:szCs w:val="22"/>
-                <w:color w:val="000000"/>
-              </w:rPr>
-              <w:t xml:space="preserve">NA</w:t>
-            </w:r>
+              <w:top w:val="single" w:sz="8" w:space="0" w:color="000000"/>
+              <w:left w:val="single" w:sz="8" w:space="0" w:color="000000"/>
+            </w:tcBorders>
+            <w:shd w:val="clear" w:color="auto" w:fill="FFFFFF"/>
+            <w:tcMar>
+              <w:top w:w="0" w:type="dxa"/>
+              <w:bottom w:w="0" w:type="dxa"/>
+              <w:left w:w="0" w:type="dxa"/>
+              <w:right w:w="0" w:type="dxa"/>
+            </w:tcMar>
+            <w:vAlign w:val="center"/>
+          </w:tcPr>
+          <w:p>
+            <w:pPr>
+              <w:jc w:val="center"/>
+              <w:spacing w:after="100" w:before="100" w:line="240"/>
+              <w:ind w:firstLine="0" w:left="100" w:right="100"/>
+            </w:pPr>
           </w:p>
         </w:tc>
         <w:tc>
@@ -7034,20 +7127,21 @@
             <w:vMerge/>
             <w:tcBorders>
               <w:bottom w:val="single" w:sz="12" w:space="0" w:color="000000"/>
-              <w:top w:val="single" w:sz="12" w:space="0" w:color="000000"/>
-            </w:tcBorders>
-            <w:shd w:val="clear" w:color="auto" w:fill="FFFFFF"/>
-            <w:tcMar>
-              <w:top w:w="0" w:type="dxa"/>
-              <w:bottom w:w="0" w:type="dxa"/>
-              <w:left w:w="0" w:type="dxa"/>
-              <w:right w:w="0" w:type="dxa"/>
-            </w:tcMar>
-            <w:vAlign w:val="center"/>
-          </w:tcPr>
-          <w:p>
-            <w:pPr>
-              <w:jc w:val="left"/>
+              <w:top w:val="single" w:sz="8" w:space="0" w:color="000000"/>
+              <w:left w:val="single" w:sz="8" w:space="0" w:color="000000"/>
+            </w:tcBorders>
+            <w:shd w:val="clear" w:color="auto" w:fill="FFFFFF"/>
+            <w:tcMar>
+              <w:top w:w="0" w:type="dxa"/>
+              <w:bottom w:w="0" w:type="dxa"/>
+              <w:left w:w="0" w:type="dxa"/>
+              <w:right w:w="0" w:type="dxa"/>
+            </w:tcMar>
+            <w:vAlign w:val="center"/>
+          </w:tcPr>
+          <w:p>
+            <w:pPr>
+              <w:jc w:val="center"/>
               <w:spacing w:after="100" w:before="100" w:line="240"/>
               <w:ind w:firstLine="0" w:left="100" w:right="100"/>
             </w:pPr>
@@ -7058,20 +7152,21 @@
             <w:vMerge/>
             <w:tcBorders>
               <w:bottom w:val="single" w:sz="12" w:space="0" w:color="000000"/>
-              <w:top w:val="single" w:sz="12" w:space="0" w:color="000000"/>
-            </w:tcBorders>
-            <w:shd w:val="clear" w:color="auto" w:fill="FFFFFF"/>
-            <w:tcMar>
-              <w:top w:w="0" w:type="dxa"/>
-              <w:bottom w:w="0" w:type="dxa"/>
-              <w:left w:w="0" w:type="dxa"/>
-              <w:right w:w="0" w:type="dxa"/>
-            </w:tcMar>
-            <w:vAlign w:val="center"/>
-          </w:tcPr>
-          <w:p>
-            <w:pPr>
-              <w:jc w:val="left"/>
+              <w:top w:val="single" w:sz="8" w:space="0" w:color="000000"/>
+              <w:right w:val="single" w:sz="8" w:space="0" w:color="000000"/>
+            </w:tcBorders>
+            <w:shd w:val="clear" w:color="auto" w:fill="FFFFFF"/>
+            <w:tcMar>
+              <w:top w:w="0" w:type="dxa"/>
+              <w:bottom w:w="0" w:type="dxa"/>
+              <w:left w:w="0" w:type="dxa"/>
+              <w:right w:w="0" w:type="dxa"/>
+            </w:tcMar>
+            <w:vAlign w:val="center"/>
+          </w:tcPr>
+          <w:p>
+            <w:pPr>
+              <w:jc w:val="center"/>
               <w:spacing w:after="100" w:before="100" w:line="240"/>
               <w:ind w:firstLine="0" w:left="100" w:right="100"/>
             </w:pPr>
@@ -7087,6 +7182,7 @@
           <w:tcPr>
             <w:tcBorders>
               <w:top w:val="single" w:sz="8" w:space="0" w:color="000000"/>
+              <w:left w:val="single" w:sz="8" w:space="0" w:color="000000"/>
             </w:tcBorders>
             <w:shd w:val="clear" w:color="auto" w:fill="FFFFFF"/>
             <w:tcMar>
@@ -7119,6 +7215,7 @@
           <w:tcPr>
             <w:tcBorders>
               <w:top w:val="single" w:sz="8" w:space="0" w:color="000000"/>
+              <w:left w:val="single" w:sz="8" w:space="0" w:color="000000"/>
             </w:tcBorders>
             <w:shd w:val="clear" w:color="auto" w:fill="FFFFFF"/>
             <w:tcMar>
@@ -7151,6 +7248,7 @@
           <w:tcPr>
             <w:tcBorders>
               <w:top w:val="single" w:sz="8" w:space="0" w:color="000000"/>
+              <w:left w:val="single" w:sz="8" w:space="0" w:color="000000"/>
             </w:tcBorders>
             <w:shd w:val="clear" w:color="auto" w:fill="FFFFFF"/>
             <w:tcMar>
@@ -7183,6 +7281,7 @@
           <w:tcPr>
             <w:tcBorders>
               <w:top w:val="single" w:sz="8" w:space="0" w:color="000000"/>
+              <w:left w:val="single" w:sz="8" w:space="0" w:color="000000"/>
             </w:tcBorders>
             <w:shd w:val="clear" w:color="auto" w:fill="FFFFFF"/>
             <w:tcMar>
@@ -7215,6 +7314,7 @@
           <w:tcPr>
             <w:tcBorders>
               <w:top w:val="single" w:sz="8" w:space="0" w:color="000000"/>
+              <w:left w:val="single" w:sz="8" w:space="0" w:color="000000"/>
             </w:tcBorders>
             <w:shd w:val="clear" w:color="auto" w:fill="FFFFFF"/>
             <w:tcMar>
@@ -7247,6 +7347,7 @@
           <w:tcPr>
             <w:tcBorders>
               <w:top w:val="single" w:sz="8" w:space="0" w:color="000000"/>
+              <w:right w:val="single" w:sz="8" w:space="0" w:color="000000"/>
             </w:tcBorders>
             <w:shd w:val="clear" w:color="auto" w:fill="FFFFFF"/>
             <w:tcMar>
@@ -7271,9 +7372,9 @@
                 <w:szCs w:val="22"/>
                 <w:color w:val="000000"/>
               </w:rPr>
-              <w:t xml:space="preserve">Difference in means (t-test CI) (auto minus manual): -7.24</w:t>
+              <w:t xml:space="preserve">Difference in means (t-test CI), ref='auto'</w:t>
               <w:br/>
-              <w:t xml:space="preserve">95%CI [-10.85 to -3.64]</w:t>
+              <w:t xml:space="preserve">manual minus auto: 7.24 [3.64 to 10.85]</w:t>
             </w:r>
           </w:p>
         </w:tc>
@@ -7285,7 +7386,9 @@
         </w:trPr>
         <w:tc>
           <w:tcPr>
-            <w:tcBorders/>
+            <w:tcBorders>
+              <w:left w:val="single" w:sz="8" w:space="0" w:color="000000"/>
+            </w:tcBorders>
             <w:shd w:val="clear" w:color="auto" w:fill="FFFFFF"/>
             <w:tcMar>
               <w:top w:w="0" w:type="dxa"/>
@@ -7314,7 +7417,9 @@
         </w:tc>
         <w:tc>
           <w:tcPr>
-            <w:tcBorders/>
+            <w:tcBorders>
+              <w:left w:val="single" w:sz="8" w:space="0" w:color="000000"/>
+            </w:tcBorders>
             <w:shd w:val="clear" w:color="auto" w:fill="FFFFFF"/>
             <w:tcMar>
               <w:top w:w="0" w:type="dxa"/>
@@ -7343,7 +7448,9 @@
         </w:tc>
         <w:tc>
           <w:tcPr>
-            <w:tcBorders/>
+            <w:tcBorders>
+              <w:left w:val="single" w:sz="8" w:space="0" w:color="000000"/>
+            </w:tcBorders>
             <w:shd w:val="clear" w:color="auto" w:fill="FFFFFF"/>
             <w:tcMar>
               <w:top w:w="0" w:type="dxa"/>
@@ -7372,7 +7479,9 @@
         </w:tc>
         <w:tc>
           <w:tcPr>
-            <w:tcBorders/>
+            <w:tcBorders>
+              <w:left w:val="single" w:sz="8" w:space="0" w:color="000000"/>
+            </w:tcBorders>
             <w:shd w:val="clear" w:color="auto" w:fill="FFFFFF"/>
             <w:tcMar>
               <w:top w:w="0" w:type="dxa"/>
@@ -7401,7 +7510,9 @@
         </w:tc>
         <w:tc>
           <w:tcPr>
-            <w:tcBorders/>
+            <w:tcBorders>
+              <w:left w:val="single" w:sz="8" w:space="0" w:color="000000"/>
+            </w:tcBorders>
             <w:shd w:val="clear" w:color="auto" w:fill="FFFFFF"/>
             <w:tcMar>
               <w:top w:w="0" w:type="dxa"/>
@@ -7430,7 +7541,9 @@
         </w:tc>
         <w:tc>
           <w:tcPr>
-            <w:tcBorders/>
+            <w:tcBorders>
+              <w:right w:val="single" w:sz="8" w:space="0" w:color="000000"/>
+            </w:tcBorders>
             <w:shd w:val="clear" w:color="auto" w:fill="FFFFFF"/>
             <w:tcMar>
               <w:top w:w="0" w:type="dxa"/>
@@ -7465,7 +7578,9 @@
         </w:trPr>
         <w:tc>
           <w:tcPr>
-            <w:tcBorders/>
+            <w:tcBorders>
+              <w:left w:val="single" w:sz="8" w:space="0" w:color="000000"/>
+            </w:tcBorders>
             <w:shd w:val="clear" w:color="auto" w:fill="FFFFFF"/>
             <w:tcMar>
               <w:top w:w="0" w:type="dxa"/>
@@ -7494,7 +7609,9 @@
         </w:tc>
         <w:tc>
           <w:tcPr>
-            <w:tcBorders/>
+            <w:tcBorders>
+              <w:left w:val="single" w:sz="8" w:space="0" w:color="000000"/>
+            </w:tcBorders>
             <w:shd w:val="clear" w:color="auto" w:fill="FFFFFF"/>
             <w:tcMar>
               <w:top w:w="0" w:type="dxa"/>
@@ -7523,7 +7640,9 @@
         </w:tc>
         <w:tc>
           <w:tcPr>
-            <w:tcBorders/>
+            <w:tcBorders>
+              <w:left w:val="single" w:sz="8" w:space="0" w:color="000000"/>
+            </w:tcBorders>
             <w:shd w:val="clear" w:color="auto" w:fill="FFFFFF"/>
             <w:tcMar>
               <w:top w:w="0" w:type="dxa"/>
@@ -7552,7 +7671,9 @@
         </w:tc>
         <w:tc>
           <w:tcPr>
-            <w:tcBorders/>
+            <w:tcBorders>
+              <w:left w:val="single" w:sz="8" w:space="0" w:color="000000"/>
+            </w:tcBorders>
             <w:shd w:val="clear" w:color="auto" w:fill="FFFFFF"/>
             <w:tcMar>
               <w:top w:w="0" w:type="dxa"/>
@@ -7581,7 +7702,9 @@
         </w:tc>
         <w:tc>
           <w:tcPr>
-            <w:tcBorders/>
+            <w:tcBorders>
+              <w:left w:val="single" w:sz="8" w:space="0" w:color="000000"/>
+            </w:tcBorders>
             <w:shd w:val="clear" w:color="auto" w:fill="FFFFFF"/>
             <w:tcMar>
               <w:top w:w="0" w:type="dxa"/>
@@ -7610,7 +7733,9 @@
         </w:tc>
         <w:tc>
           <w:tcPr>
-            <w:tcBorders/>
+            <w:tcBorders>
+              <w:right w:val="single" w:sz="8" w:space="0" w:color="000000"/>
+            </w:tcBorders>
             <w:shd w:val="clear" w:color="auto" w:fill="FFFFFF"/>
             <w:tcMar>
               <w:top w:w="0" w:type="dxa"/>
@@ -7645,7 +7770,9 @@
         </w:trPr>
         <w:tc>
           <w:tcPr>
-            <w:tcBorders/>
+            <w:tcBorders>
+              <w:left w:val="single" w:sz="8" w:space="0" w:color="000000"/>
+            </w:tcBorders>
             <w:shd w:val="clear" w:color="auto" w:fill="FFFFFF"/>
             <w:tcMar>
               <w:top w:w="0" w:type="dxa"/>
@@ -7674,7 +7801,9 @@
         </w:tc>
         <w:tc>
           <w:tcPr>
-            <w:tcBorders/>
+            <w:tcBorders>
+              <w:left w:val="single" w:sz="8" w:space="0" w:color="000000"/>
+            </w:tcBorders>
             <w:shd w:val="clear" w:color="auto" w:fill="FFFFFF"/>
             <w:tcMar>
               <w:top w:w="0" w:type="dxa"/>
@@ -7703,7 +7832,9 @@
         </w:tc>
         <w:tc>
           <w:tcPr>
-            <w:tcBorders/>
+            <w:tcBorders>
+              <w:left w:val="single" w:sz="8" w:space="0" w:color="000000"/>
+            </w:tcBorders>
             <w:shd w:val="clear" w:color="auto" w:fill="FFFFFF"/>
             <w:tcMar>
               <w:top w:w="0" w:type="dxa"/>
@@ -7732,7 +7863,9 @@
         </w:tc>
         <w:tc>
           <w:tcPr>
-            <w:tcBorders/>
+            <w:tcBorders>
+              <w:left w:val="single" w:sz="8" w:space="0" w:color="000000"/>
+            </w:tcBorders>
             <w:shd w:val="clear" w:color="auto" w:fill="FFFFFF"/>
             <w:tcMar>
               <w:top w:w="0" w:type="dxa"/>
@@ -7761,7 +7894,9 @@
         </w:tc>
         <w:tc>
           <w:tcPr>
-            <w:tcBorders/>
+            <w:tcBorders>
+              <w:left w:val="single" w:sz="8" w:space="0" w:color="000000"/>
+            </w:tcBorders>
             <w:shd w:val="clear" w:color="auto" w:fill="FFFFFF"/>
             <w:tcMar>
               <w:top w:w="0" w:type="dxa"/>
@@ -7790,7 +7925,9 @@
         </w:tc>
         <w:tc>
           <w:tcPr>
-            <w:tcBorders/>
+            <w:tcBorders>
+              <w:right w:val="single" w:sz="8" w:space="0" w:color="000000"/>
+            </w:tcBorders>
             <w:shd w:val="clear" w:color="auto" w:fill="FFFFFF"/>
             <w:tcMar>
               <w:top w:w="0" w:type="dxa"/>
@@ -7825,7 +7962,9 @@
         </w:trPr>
         <w:tc>
           <w:tcPr>
-            <w:tcBorders/>
+            <w:tcBorders>
+              <w:left w:val="single" w:sz="8" w:space="0" w:color="000000"/>
+            </w:tcBorders>
             <w:shd w:val="clear" w:color="auto" w:fill="FFFFFF"/>
             <w:tcMar>
               <w:top w:w="0" w:type="dxa"/>
@@ -7854,7 +7993,9 @@
         </w:tc>
         <w:tc>
           <w:tcPr>
-            <w:tcBorders/>
+            <w:tcBorders>
+              <w:left w:val="single" w:sz="8" w:space="0" w:color="000000"/>
+            </w:tcBorders>
             <w:shd w:val="clear" w:color="auto" w:fill="FFFFFF"/>
             <w:tcMar>
               <w:top w:w="0" w:type="dxa"/>
@@ -7883,7 +8024,9 @@
         </w:tc>
         <w:tc>
           <w:tcPr>
-            <w:tcBorders/>
+            <w:tcBorders>
+              <w:left w:val="single" w:sz="8" w:space="0" w:color="000000"/>
+            </w:tcBorders>
             <w:shd w:val="clear" w:color="auto" w:fill="FFFFFF"/>
             <w:tcMar>
               <w:top w:w="0" w:type="dxa"/>
@@ -7912,7 +8055,9 @@
         </w:tc>
         <w:tc>
           <w:tcPr>
-            <w:tcBorders/>
+            <w:tcBorders>
+              <w:left w:val="single" w:sz="8" w:space="0" w:color="000000"/>
+            </w:tcBorders>
             <w:shd w:val="clear" w:color="auto" w:fill="FFFFFF"/>
             <w:tcMar>
               <w:top w:w="0" w:type="dxa"/>
@@ -7941,7 +8086,9 @@
         </w:tc>
         <w:tc>
           <w:tcPr>
-            <w:tcBorders/>
+            <w:tcBorders>
+              <w:left w:val="single" w:sz="8" w:space="0" w:color="000000"/>
+            </w:tcBorders>
             <w:shd w:val="clear" w:color="auto" w:fill="FFFFFF"/>
             <w:tcMar>
               <w:top w:w="0" w:type="dxa"/>
@@ -7970,7 +8117,9 @@
         </w:tc>
         <w:tc>
           <w:tcPr>
-            <w:tcBorders/>
+            <w:tcBorders>
+              <w:right w:val="single" w:sz="8" w:space="0" w:color="000000"/>
+            </w:tcBorders>
             <w:shd w:val="clear" w:color="auto" w:fill="FFFFFF"/>
             <w:tcMar>
               <w:top w:w="0" w:type="dxa"/>
@@ -8007,6 +8156,7 @@
           <w:tcPr>
             <w:tcBorders>
               <w:top w:val="single" w:sz="8" w:space="0" w:color="000000"/>
+              <w:left w:val="single" w:sz="8" w:space="0" w:color="000000"/>
             </w:tcBorders>
             <w:shd w:val="clear" w:color="auto" w:fill="FFFFFF"/>
             <w:tcMar>
@@ -8039,6 +8189,7 @@
           <w:tcPr>
             <w:tcBorders>
               <w:top w:val="single" w:sz="8" w:space="0" w:color="000000"/>
+              <w:left w:val="single" w:sz="8" w:space="0" w:color="000000"/>
             </w:tcBorders>
             <w:shd w:val="clear" w:color="auto" w:fill="FFFFFF"/>
             <w:tcMar>
@@ -8071,6 +8222,7 @@
           <w:tcPr>
             <w:tcBorders>
               <w:top w:val="single" w:sz="8" w:space="0" w:color="000000"/>
+              <w:left w:val="single" w:sz="8" w:space="0" w:color="000000"/>
             </w:tcBorders>
             <w:shd w:val="clear" w:color="auto" w:fill="FFFFFF"/>
             <w:tcMar>
@@ -8103,6 +8255,7 @@
           <w:tcPr>
             <w:tcBorders>
               <w:top w:val="single" w:sz="8" w:space="0" w:color="000000"/>
+              <w:left w:val="single" w:sz="8" w:space="0" w:color="000000"/>
             </w:tcBorders>
             <w:shd w:val="clear" w:color="auto" w:fill="FFFFFF"/>
             <w:tcMar>
@@ -8135,6 +8288,7 @@
           <w:tcPr>
             <w:tcBorders>
               <w:top w:val="single" w:sz="8" w:space="0" w:color="000000"/>
+              <w:left w:val="single" w:sz="8" w:space="0" w:color="000000"/>
             </w:tcBorders>
             <w:shd w:val="clear" w:color="auto" w:fill="FFFFFF"/>
             <w:tcMar>
@@ -8167,6 +8321,7 @@
           <w:tcPr>
             <w:tcBorders>
               <w:top w:val="single" w:sz="8" w:space="0" w:color="000000"/>
+              <w:right w:val="single" w:sz="8" w:space="0" w:color="000000"/>
             </w:tcBorders>
             <w:shd w:val="clear" w:color="auto" w:fill="FFFFFF"/>
             <w:tcMar>
@@ -8191,7 +8346,11 @@
                 <w:szCs w:val="22"/>
                 <w:color w:val="000000"/>
               </w:rPr>
-              <w:t xml:space="preserve">No effect?</w:t>
+              <w:t xml:space="preserve">Odds ratio [95% Wald CI], ref='manual vs auto'</w:t>
+              <w:br/>
+              <w:t xml:space="preserve">6 vs 4: 0.28 [0.03 to 1.99]</w:t>
+              <w:br/>
+              <w:t xml:space="preserve">8 vs 4: 0.06 [0.01 to 0.39]</w:t>
             </w:r>
           </w:p>
         </w:tc>
@@ -8203,7 +8362,9 @@
         </w:trPr>
         <w:tc>
           <w:tcPr>
-            <w:tcBorders/>
+            <w:tcBorders>
+              <w:left w:val="single" w:sz="8" w:space="0" w:color="000000"/>
+            </w:tcBorders>
             <w:shd w:val="clear" w:color="auto" w:fill="FFFFFF"/>
             <w:tcMar>
               <w:top w:w="0" w:type="dxa"/>
@@ -8232,7 +8393,9 @@
         </w:tc>
         <w:tc>
           <w:tcPr>
-            <w:tcBorders/>
+            <w:tcBorders>
+              <w:left w:val="single" w:sz="8" w:space="0" w:color="000000"/>
+            </w:tcBorders>
             <w:shd w:val="clear" w:color="auto" w:fill="FFFFFF"/>
             <w:tcMar>
               <w:top w:w="0" w:type="dxa"/>
@@ -8261,7 +8424,9 @@
         </w:tc>
         <w:tc>
           <w:tcPr>
-            <w:tcBorders/>
+            <w:tcBorders>
+              <w:left w:val="single" w:sz="8" w:space="0" w:color="000000"/>
+            </w:tcBorders>
             <w:shd w:val="clear" w:color="auto" w:fill="FFFFFF"/>
             <w:tcMar>
               <w:top w:w="0" w:type="dxa"/>
@@ -8290,7 +8455,9 @@
         </w:tc>
         <w:tc>
           <w:tcPr>
-            <w:tcBorders/>
+            <w:tcBorders>
+              <w:left w:val="single" w:sz="8" w:space="0" w:color="000000"/>
+            </w:tcBorders>
             <w:shd w:val="clear" w:color="auto" w:fill="FFFFFF"/>
             <w:tcMar>
               <w:top w:w="0" w:type="dxa"/>
@@ -8319,7 +8486,9 @@
         </w:tc>
         <w:tc>
           <w:tcPr>
-            <w:tcBorders/>
+            <w:tcBorders>
+              <w:left w:val="single" w:sz="8" w:space="0" w:color="000000"/>
+            </w:tcBorders>
             <w:shd w:val="clear" w:color="auto" w:fill="FFFFFF"/>
             <w:tcMar>
               <w:top w:w="0" w:type="dxa"/>
@@ -8348,7 +8517,9 @@
         </w:tc>
         <w:tc>
           <w:tcPr>
-            <w:tcBorders/>
+            <w:tcBorders>
+              <w:right w:val="single" w:sz="8" w:space="0" w:color="000000"/>
+            </w:tcBorders>
             <w:shd w:val="clear" w:color="auto" w:fill="FFFFFF"/>
             <w:tcMar>
               <w:top w:w="0" w:type="dxa"/>
@@ -8383,7 +8554,9 @@
         </w:trPr>
         <w:tc>
           <w:tcPr>
-            <w:tcBorders/>
+            <w:tcBorders>
+              <w:left w:val="single" w:sz="8" w:space="0" w:color="000000"/>
+            </w:tcBorders>
             <w:shd w:val="clear" w:color="auto" w:fill="FFFFFF"/>
             <w:tcMar>
               <w:top w:w="0" w:type="dxa"/>
@@ -8412,7 +8585,9 @@
         </w:tc>
         <w:tc>
           <w:tcPr>
-            <w:tcBorders/>
+            <w:tcBorders>
+              <w:left w:val="single" w:sz="8" w:space="0" w:color="000000"/>
+            </w:tcBorders>
             <w:shd w:val="clear" w:color="auto" w:fill="FFFFFF"/>
             <w:tcMar>
               <w:top w:w="0" w:type="dxa"/>
@@ -8441,7 +8616,9 @@
         </w:tc>
         <w:tc>
           <w:tcPr>
-            <w:tcBorders/>
+            <w:tcBorders>
+              <w:left w:val="single" w:sz="8" w:space="0" w:color="000000"/>
+            </w:tcBorders>
             <w:shd w:val="clear" w:color="auto" w:fill="FFFFFF"/>
             <w:tcMar>
               <w:top w:w="0" w:type="dxa"/>
@@ -8470,7 +8647,9 @@
         </w:tc>
         <w:tc>
           <w:tcPr>
-            <w:tcBorders/>
+            <w:tcBorders>
+              <w:left w:val="single" w:sz="8" w:space="0" w:color="000000"/>
+            </w:tcBorders>
             <w:shd w:val="clear" w:color="auto" w:fill="FFFFFF"/>
             <w:tcMar>
               <w:top w:w="0" w:type="dxa"/>
@@ -8499,7 +8678,9 @@
         </w:tc>
         <w:tc>
           <w:tcPr>
-            <w:tcBorders/>
+            <w:tcBorders>
+              <w:left w:val="single" w:sz="8" w:space="0" w:color="000000"/>
+            </w:tcBorders>
             <w:shd w:val="clear" w:color="auto" w:fill="FFFFFF"/>
             <w:tcMar>
               <w:top w:w="0" w:type="dxa"/>
@@ -8528,7 +8709,9 @@
         </w:tc>
         <w:tc>
           <w:tcPr>
-            <w:tcBorders/>
+            <w:tcBorders>
+              <w:right w:val="single" w:sz="8" w:space="0" w:color="000000"/>
+            </w:tcBorders>
             <w:shd w:val="clear" w:color="auto" w:fill="FFFFFF"/>
             <w:tcMar>
               <w:top w:w="0" w:type="dxa"/>
@@ -8563,7 +8746,9 @@
         </w:trPr>
         <w:tc>
           <w:tcPr>
-            <w:tcBorders/>
+            <w:tcBorders>
+              <w:left w:val="single" w:sz="8" w:space="0" w:color="000000"/>
+            </w:tcBorders>
             <w:shd w:val="clear" w:color="auto" w:fill="FFFFFF"/>
             <w:tcMar>
               <w:top w:w="0" w:type="dxa"/>
@@ -8592,7 +8777,9 @@
         </w:tc>
         <w:tc>
           <w:tcPr>
-            <w:tcBorders/>
+            <w:tcBorders>
+              <w:left w:val="single" w:sz="8" w:space="0" w:color="000000"/>
+            </w:tcBorders>
             <w:shd w:val="clear" w:color="auto" w:fill="FFFFFF"/>
             <w:tcMar>
               <w:top w:w="0" w:type="dxa"/>
@@ -8621,7 +8808,9 @@
         </w:tc>
         <w:tc>
           <w:tcPr>
-            <w:tcBorders/>
+            <w:tcBorders>
+              <w:left w:val="single" w:sz="8" w:space="0" w:color="000000"/>
+            </w:tcBorders>
             <w:shd w:val="clear" w:color="auto" w:fill="FFFFFF"/>
             <w:tcMar>
               <w:top w:w="0" w:type="dxa"/>
@@ -8650,7 +8839,9 @@
         </w:tc>
         <w:tc>
           <w:tcPr>
-            <w:tcBorders/>
+            <w:tcBorders>
+              <w:left w:val="single" w:sz="8" w:space="0" w:color="000000"/>
+            </w:tcBorders>
             <w:shd w:val="clear" w:color="auto" w:fill="FFFFFF"/>
             <w:tcMar>
               <w:top w:w="0" w:type="dxa"/>
@@ -8679,7 +8870,9 @@
         </w:tc>
         <w:tc>
           <w:tcPr>
-            <w:tcBorders/>
+            <w:tcBorders>
+              <w:left w:val="single" w:sz="8" w:space="0" w:color="000000"/>
+            </w:tcBorders>
             <w:shd w:val="clear" w:color="auto" w:fill="FFFFFF"/>
             <w:tcMar>
               <w:top w:w="0" w:type="dxa"/>
@@ -8708,7 +8901,9 @@
         </w:tc>
         <w:tc>
           <w:tcPr>
-            <w:tcBorders/>
+            <w:tcBorders>
+              <w:right w:val="single" w:sz="8" w:space="0" w:color="000000"/>
+            </w:tcBorders>
             <w:shd w:val="clear" w:color="auto" w:fill="FFFFFF"/>
             <w:tcMar>
               <w:top w:w="0" w:type="dxa"/>
@@ -8743,7 +8938,9 @@
         </w:trPr>
         <w:tc>
           <w:tcPr>
-            <w:tcBorders/>
+            <w:tcBorders>
+              <w:left w:val="single" w:sz="8" w:space="0" w:color="000000"/>
+            </w:tcBorders>
             <w:shd w:val="clear" w:color="auto" w:fill="FFFFFF"/>
             <w:tcMar>
               <w:top w:w="0" w:type="dxa"/>
@@ -8772,7 +8969,9 @@
         </w:tc>
         <w:tc>
           <w:tcPr>
-            <w:tcBorders/>
+            <w:tcBorders>
+              <w:left w:val="single" w:sz="8" w:space="0" w:color="000000"/>
+            </w:tcBorders>
             <w:shd w:val="clear" w:color="auto" w:fill="FFFFFF"/>
             <w:tcMar>
               <w:top w:w="0" w:type="dxa"/>
@@ -8801,7 +9000,9 @@
         </w:tc>
         <w:tc>
           <w:tcPr>
-            <w:tcBorders/>
+            <w:tcBorders>
+              <w:left w:val="single" w:sz="8" w:space="0" w:color="000000"/>
+            </w:tcBorders>
             <w:shd w:val="clear" w:color="auto" w:fill="FFFFFF"/>
             <w:tcMar>
               <w:top w:w="0" w:type="dxa"/>
@@ -8830,7 +9031,9 @@
         </w:tc>
         <w:tc>
           <w:tcPr>
-            <w:tcBorders/>
+            <w:tcBorders>
+              <w:left w:val="single" w:sz="8" w:space="0" w:color="000000"/>
+            </w:tcBorders>
             <w:shd w:val="clear" w:color="auto" w:fill="FFFFFF"/>
             <w:tcMar>
               <w:top w:w="0" w:type="dxa"/>
@@ -8859,7 +9062,9 @@
         </w:tc>
         <w:tc>
           <w:tcPr>
-            <w:tcBorders/>
+            <w:tcBorders>
+              <w:left w:val="single" w:sz="8" w:space="0" w:color="000000"/>
+            </w:tcBorders>
             <w:shd w:val="clear" w:color="auto" w:fill="FFFFFF"/>
             <w:tcMar>
               <w:top w:w="0" w:type="dxa"/>
@@ -8888,7 +9093,9 @@
         </w:tc>
         <w:tc>
           <w:tcPr>
-            <w:tcBorders/>
+            <w:tcBorders>
+              <w:right w:val="single" w:sz="8" w:space="0" w:color="000000"/>
+            </w:tcBorders>
             <w:shd w:val="clear" w:color="auto" w:fill="FFFFFF"/>
             <w:tcMar>
               <w:top w:w="0" w:type="dxa"/>
@@ -8923,7 +9130,9 @@
         </w:trPr>
         <w:tc>
           <w:tcPr>
-            <w:tcBorders/>
+            <w:tcBorders>
+              <w:left w:val="single" w:sz="8" w:space="0" w:color="000000"/>
+            </w:tcBorders>
             <w:shd w:val="clear" w:color="auto" w:fill="FFFFFF"/>
             <w:tcMar>
               <w:top w:w="0" w:type="dxa"/>
@@ -8952,7 +9161,9 @@
         </w:tc>
         <w:tc>
           <w:tcPr>
-            <w:tcBorders/>
+            <w:tcBorders>
+              <w:left w:val="single" w:sz="8" w:space="0" w:color="000000"/>
+            </w:tcBorders>
             <w:shd w:val="clear" w:color="auto" w:fill="FFFFFF"/>
             <w:tcMar>
               <w:top w:w="0" w:type="dxa"/>
@@ -8981,7 +9192,9 @@
         </w:tc>
         <w:tc>
           <w:tcPr>
-            <w:tcBorders/>
+            <w:tcBorders>
+              <w:left w:val="single" w:sz="8" w:space="0" w:color="000000"/>
+            </w:tcBorders>
             <w:shd w:val="clear" w:color="auto" w:fill="FFFFFF"/>
             <w:tcMar>
               <w:top w:w="0" w:type="dxa"/>
@@ -9010,7 +9223,9 @@
         </w:tc>
         <w:tc>
           <w:tcPr>
-            <w:tcBorders/>
+            <w:tcBorders>
+              <w:left w:val="single" w:sz="8" w:space="0" w:color="000000"/>
+            </w:tcBorders>
             <w:shd w:val="clear" w:color="auto" w:fill="FFFFFF"/>
             <w:tcMar>
               <w:top w:w="0" w:type="dxa"/>
@@ -9039,7 +9254,9 @@
         </w:tc>
         <w:tc>
           <w:tcPr>
-            <w:tcBorders/>
+            <w:tcBorders>
+              <w:left w:val="single" w:sz="8" w:space="0" w:color="000000"/>
+            </w:tcBorders>
             <w:shd w:val="clear" w:color="auto" w:fill="FFFFFF"/>
             <w:tcMar>
               <w:top w:w="0" w:type="dxa"/>
@@ -9068,7 +9285,9 @@
         </w:tc>
         <w:tc>
           <w:tcPr>
-            <w:tcBorders/>
+            <w:tcBorders>
+              <w:right w:val="single" w:sz="8" w:space="0" w:color="000000"/>
+            </w:tcBorders>
             <w:shd w:val="clear" w:color="auto" w:fill="FFFFFF"/>
             <w:tcMar>
               <w:top w:w="0" w:type="dxa"/>
@@ -9105,6 +9324,7 @@
           <w:tcPr>
             <w:tcBorders>
               <w:top w:val="single" w:sz="8" w:space="0" w:color="000000"/>
+              <w:left w:val="single" w:sz="8" w:space="0" w:color="000000"/>
             </w:tcBorders>
             <w:shd w:val="clear" w:color="auto" w:fill="FFFFFF"/>
             <w:tcMar>
@@ -9137,6 +9357,7 @@
           <w:tcPr>
             <w:tcBorders>
               <w:top w:val="single" w:sz="8" w:space="0" w:color="000000"/>
+              <w:left w:val="single" w:sz="8" w:space="0" w:color="000000"/>
             </w:tcBorders>
             <w:shd w:val="clear" w:color="auto" w:fill="FFFFFF"/>
             <w:tcMar>
@@ -9169,6 +9390,7 @@
           <w:tcPr>
             <w:tcBorders>
               <w:top w:val="single" w:sz="8" w:space="0" w:color="000000"/>
+              <w:left w:val="single" w:sz="8" w:space="0" w:color="000000"/>
             </w:tcBorders>
             <w:shd w:val="clear" w:color="auto" w:fill="FFFFFF"/>
             <w:tcMar>
@@ -9201,6 +9423,7 @@
           <w:tcPr>
             <w:tcBorders>
               <w:top w:val="single" w:sz="8" w:space="0" w:color="000000"/>
+              <w:left w:val="single" w:sz="8" w:space="0" w:color="000000"/>
             </w:tcBorders>
             <w:shd w:val="clear" w:color="auto" w:fill="FFFFFF"/>
             <w:tcMar>
@@ -9233,6 +9456,7 @@
           <w:tcPr>
             <w:tcBorders>
               <w:top w:val="single" w:sz="8" w:space="0" w:color="000000"/>
+              <w:left w:val="single" w:sz="8" w:space="0" w:color="000000"/>
             </w:tcBorders>
             <w:shd w:val="clear" w:color="auto" w:fill="FFFFFF"/>
             <w:tcMar>
@@ -9265,6 +9489,7 @@
           <w:tcPr>
             <w:tcBorders>
               <w:top w:val="single" w:sz="8" w:space="0" w:color="000000"/>
+              <w:right w:val="single" w:sz="8" w:space="0" w:color="000000"/>
             </w:tcBorders>
             <w:shd w:val="clear" w:color="auto" w:fill="FFFFFF"/>
             <w:tcMar>
@@ -9289,9 +9514,9 @@
                 <w:szCs w:val="22"/>
                 <w:color w:val="000000"/>
               </w:rPr>
-              <w:t xml:space="preserve">Difference in means (bootstrap CI) (auto minus manual): 146.85</w:t>
+              <w:t xml:space="preserve">Difference in means (bootstrap CI), ref='auto'</w:t>
               <w:br/>
-              <w:t xml:space="preserve">95%CI [79.98 to 213.71]</w:t>
+              <w:t xml:space="preserve">manual minus auto: -146.85 [-215.86 to -77.84]</w:t>
             </w:r>
           </w:p>
         </w:tc>
@@ -9303,7 +9528,9 @@
         </w:trPr>
         <w:tc>
           <w:tcPr>
-            <w:tcBorders/>
+            <w:tcBorders>
+              <w:left w:val="single" w:sz="8" w:space="0" w:color="000000"/>
+            </w:tcBorders>
             <w:shd w:val="clear" w:color="auto" w:fill="FFFFFF"/>
             <w:tcMar>
               <w:top w:w="0" w:type="dxa"/>
@@ -9332,7 +9559,9 @@
         </w:tc>
         <w:tc>
           <w:tcPr>
-            <w:tcBorders/>
+            <w:tcBorders>
+              <w:left w:val="single" w:sz="8" w:space="0" w:color="000000"/>
+            </w:tcBorders>
             <w:shd w:val="clear" w:color="auto" w:fill="FFFFFF"/>
             <w:tcMar>
               <w:top w:w="0" w:type="dxa"/>
@@ -9361,7 +9590,9 @@
         </w:tc>
         <w:tc>
           <w:tcPr>
-            <w:tcBorders/>
+            <w:tcBorders>
+              <w:left w:val="single" w:sz="8" w:space="0" w:color="000000"/>
+            </w:tcBorders>
             <w:shd w:val="clear" w:color="auto" w:fill="FFFFFF"/>
             <w:tcMar>
               <w:top w:w="0" w:type="dxa"/>
@@ -9390,7 +9621,9 @@
         </w:tc>
         <w:tc>
           <w:tcPr>
-            <w:tcBorders/>
+            <w:tcBorders>
+              <w:left w:val="single" w:sz="8" w:space="0" w:color="000000"/>
+            </w:tcBorders>
             <w:shd w:val="clear" w:color="auto" w:fill="FFFFFF"/>
             <w:tcMar>
               <w:top w:w="0" w:type="dxa"/>
@@ -9419,7 +9652,9 @@
         </w:tc>
         <w:tc>
           <w:tcPr>
-            <w:tcBorders/>
+            <w:tcBorders>
+              <w:left w:val="single" w:sz="8" w:space="0" w:color="000000"/>
+            </w:tcBorders>
             <w:shd w:val="clear" w:color="auto" w:fill="FFFFFF"/>
             <w:tcMar>
               <w:top w:w="0" w:type="dxa"/>
@@ -9448,7 +9683,9 @@
         </w:tc>
         <w:tc>
           <w:tcPr>
-            <w:tcBorders/>
+            <w:tcBorders>
+              <w:right w:val="single" w:sz="8" w:space="0" w:color="000000"/>
+            </w:tcBorders>
             <w:shd w:val="clear" w:color="auto" w:fill="FFFFFF"/>
             <w:tcMar>
               <w:top w:w="0" w:type="dxa"/>
@@ -9483,7 +9720,9 @@
         </w:trPr>
         <w:tc>
           <w:tcPr>
-            <w:tcBorders/>
+            <w:tcBorders>
+              <w:left w:val="single" w:sz="8" w:space="0" w:color="000000"/>
+            </w:tcBorders>
             <w:shd w:val="clear" w:color="auto" w:fill="FFFFFF"/>
             <w:tcMar>
               <w:top w:w="0" w:type="dxa"/>
@@ -9512,7 +9751,9 @@
         </w:tc>
         <w:tc>
           <w:tcPr>
-            <w:tcBorders/>
+            <w:tcBorders>
+              <w:left w:val="single" w:sz="8" w:space="0" w:color="000000"/>
+            </w:tcBorders>
             <w:shd w:val="clear" w:color="auto" w:fill="FFFFFF"/>
             <w:tcMar>
               <w:top w:w="0" w:type="dxa"/>
@@ -9541,7 +9782,9 @@
         </w:tc>
         <w:tc>
           <w:tcPr>
-            <w:tcBorders/>
+            <w:tcBorders>
+              <w:left w:val="single" w:sz="8" w:space="0" w:color="000000"/>
+            </w:tcBorders>
             <w:shd w:val="clear" w:color="auto" w:fill="FFFFFF"/>
             <w:tcMar>
               <w:top w:w="0" w:type="dxa"/>
@@ -9570,7 +9813,9 @@
         </w:tc>
         <w:tc>
           <w:tcPr>
-            <w:tcBorders/>
+            <w:tcBorders>
+              <w:left w:val="single" w:sz="8" w:space="0" w:color="000000"/>
+            </w:tcBorders>
             <w:shd w:val="clear" w:color="auto" w:fill="FFFFFF"/>
             <w:tcMar>
               <w:top w:w="0" w:type="dxa"/>
@@ -9599,7 +9844,9 @@
         </w:tc>
         <w:tc>
           <w:tcPr>
-            <w:tcBorders/>
+            <w:tcBorders>
+              <w:left w:val="single" w:sz="8" w:space="0" w:color="000000"/>
+            </w:tcBorders>
             <w:shd w:val="clear" w:color="auto" w:fill="FFFFFF"/>
             <w:tcMar>
               <w:top w:w="0" w:type="dxa"/>
@@ -9628,7 +9875,9 @@
         </w:tc>
         <w:tc>
           <w:tcPr>
-            <w:tcBorders/>
+            <w:tcBorders>
+              <w:right w:val="single" w:sz="8" w:space="0" w:color="000000"/>
+            </w:tcBorders>
             <w:shd w:val="clear" w:color="auto" w:fill="FFFFFF"/>
             <w:tcMar>
               <w:top w:w="0" w:type="dxa"/>
@@ -9663,7 +9912,9 @@
         </w:trPr>
         <w:tc>
           <w:tcPr>
-            <w:tcBorders/>
+            <w:tcBorders>
+              <w:left w:val="single" w:sz="8" w:space="0" w:color="000000"/>
+            </w:tcBorders>
             <w:shd w:val="clear" w:color="auto" w:fill="FFFFFF"/>
             <w:tcMar>
               <w:top w:w="0" w:type="dxa"/>
@@ -9692,7 +9943,9 @@
         </w:tc>
         <w:tc>
           <w:tcPr>
-            <w:tcBorders/>
+            <w:tcBorders>
+              <w:left w:val="single" w:sz="8" w:space="0" w:color="000000"/>
+            </w:tcBorders>
             <w:shd w:val="clear" w:color="auto" w:fill="FFFFFF"/>
             <w:tcMar>
               <w:top w:w="0" w:type="dxa"/>
@@ -9721,7 +9974,9 @@
         </w:tc>
         <w:tc>
           <w:tcPr>
-            <w:tcBorders/>
+            <w:tcBorders>
+              <w:left w:val="single" w:sz="8" w:space="0" w:color="000000"/>
+            </w:tcBorders>
             <w:shd w:val="clear" w:color="auto" w:fill="FFFFFF"/>
             <w:tcMar>
               <w:top w:w="0" w:type="dxa"/>
@@ -9750,7 +10005,9 @@
         </w:tc>
         <w:tc>
           <w:tcPr>
-            <w:tcBorders/>
+            <w:tcBorders>
+              <w:left w:val="single" w:sz="8" w:space="0" w:color="000000"/>
+            </w:tcBorders>
             <w:shd w:val="clear" w:color="auto" w:fill="FFFFFF"/>
             <w:tcMar>
               <w:top w:w="0" w:type="dxa"/>
@@ -9779,7 +10036,9 @@
         </w:tc>
         <w:tc>
           <w:tcPr>
-            <w:tcBorders/>
+            <w:tcBorders>
+              <w:left w:val="single" w:sz="8" w:space="0" w:color="000000"/>
+            </w:tcBorders>
             <w:shd w:val="clear" w:color="auto" w:fill="FFFFFF"/>
             <w:tcMar>
               <w:top w:w="0" w:type="dxa"/>
@@ -9808,7 +10067,9 @@
         </w:tc>
         <w:tc>
           <w:tcPr>
-            <w:tcBorders/>
+            <w:tcBorders>
+              <w:right w:val="single" w:sz="8" w:space="0" w:color="000000"/>
+            </w:tcBorders>
             <w:shd w:val="clear" w:color="auto" w:fill="FFFFFF"/>
             <w:tcMar>
               <w:top w:w="0" w:type="dxa"/>
@@ -9845,6 +10106,7 @@
           <w:tcPr>
             <w:tcBorders>
               <w:bottom w:val="single" w:sz="16" w:space="0" w:color="666666"/>
+              <w:left w:val="single" w:sz="8" w:space="0" w:color="000000"/>
             </w:tcBorders>
             <w:shd w:val="clear" w:color="auto" w:fill="FFFFFF"/>
             <w:tcMar>
@@ -9876,6 +10138,7 @@
           <w:tcPr>
             <w:tcBorders>
               <w:bottom w:val="single" w:sz="16" w:space="0" w:color="666666"/>
+              <w:left w:val="single" w:sz="8" w:space="0" w:color="000000"/>
             </w:tcBorders>
             <w:shd w:val="clear" w:color="auto" w:fill="FFFFFF"/>
             <w:tcMar>
@@ -9907,6 +10170,7 @@
           <w:tcPr>
             <w:tcBorders>
               <w:bottom w:val="single" w:sz="16" w:space="0" w:color="666666"/>
+              <w:left w:val="single" w:sz="8" w:space="0" w:color="000000"/>
             </w:tcBorders>
             <w:shd w:val="clear" w:color="auto" w:fill="FFFFFF"/>
             <w:tcMar>
@@ -9938,6 +10202,7 @@
           <w:tcPr>
             <w:tcBorders>
               <w:bottom w:val="single" w:sz="16" w:space="0" w:color="666666"/>
+              <w:left w:val="single" w:sz="8" w:space="0" w:color="000000"/>
             </w:tcBorders>
             <w:shd w:val="clear" w:color="auto" w:fill="FFFFFF"/>
             <w:tcMar>
@@ -9969,6 +10234,7 @@
           <w:tcPr>
             <w:tcBorders>
               <w:bottom w:val="single" w:sz="16" w:space="0" w:color="666666"/>
+              <w:left w:val="single" w:sz="8" w:space="0" w:color="000000"/>
             </w:tcBorders>
             <w:shd w:val="clear" w:color="auto" w:fill="FFFFFF"/>
             <w:tcMar>
@@ -10000,6 +10266,7 @@
           <w:tcPr>
             <w:tcBorders>
               <w:bottom w:val="single" w:sz="16" w:space="0" w:color="666666"/>
+              <w:right w:val="single" w:sz="8" w:space="0" w:color="000000"/>
             </w:tcBorders>
             <w:shd w:val="clear" w:color="auto" w:fill="FFFFFF"/>
             <w:tcMar>
@@ -10024,1874 +10291,6 @@
                 <w:color w:val="000000"/>
               </w:rPr>
               <w:t xml:space="preserve"/>
-            </w:r>
-          </w:p>
-        </w:tc>
-      </w:tr>
-    </w:tbl>
-    <w:p xmlns:w="http://schemas.openxmlformats.org/wordprocessingml/2006/main" xmlns:wp="http://schemas.openxmlformats.org/drawingml/2006/wordprocessingDrawing" xmlns:r="http://schemas.openxmlformats.org/officeDocument/2006/relationships" xmlns:w14="http://schemas.microsoft.com/office/word/2010/wordml">
-      <w:pPr/>
-      <w:r>
-        <w:br w:type="page"/>
-      </w:r>
-    </w:p>
-    <w:p xmlns:w="http://schemas.openxmlformats.org/wordprocessingml/2006/main" xmlns:wp="http://schemas.openxmlformats.org/drawingml/2006/wordprocessingDrawing" xmlns:r="http://schemas.openxmlformats.org/officeDocument/2006/relationships" xmlns:w14="http://schemas.microsoft.com/office/word/2010/wordml">
-      <w:pPr>
-        <w:pStyle w:val="Titre1"/>
-      </w:pPr>
-      <w:r>
-        <w:t xml:space="preserve">Dataset esoph</w:t>
-      </w:r>
-    </w:p>
-    <w:p xmlns:w="http://schemas.openxmlformats.org/wordprocessingml/2006/main" xmlns:wp="http://schemas.openxmlformats.org/drawingml/2006/wordprocessingDrawing" xmlns:r="http://schemas.openxmlformats.org/officeDocument/2006/relationships" xmlns:w14="http://schemas.microsoft.com/office/word/2010/wordml">
-      <w:pPr>
-        <w:pStyle w:val="Normal"/>
-      </w:pPr>
-      <w:r>
-        <w:t xml:space="preserve">This one was compacted beforehand for some reason.</w:t>
-      </w:r>
-    </w:p>
-    <w:tbl xmlns:w="http://schemas.openxmlformats.org/wordprocessingml/2006/main" xmlns:r="http://schemas.openxmlformats.org/officeDocument/2006/relationships" xmlns:w14="http://schemas.microsoft.com/office/word/2010/wordml" xmlns:wp="http://schemas.openxmlformats.org/drawingml/2006/wordprocessingDrawing" xmlns:a="http://schemas.openxmlformats.org/drawingml/2006/main" xmlns:pic="http://schemas.openxmlformats.org/drawingml/2006/picture">
-      <w:tblPr>
-        <w:tblLayout w:type="fixed"/>
-        <w:jc w:val="center"/>
-        <w:tblLook w:firstRow="1" w:lastRow="0" w:firstColumn="0" w:lastColumn="0" w:noHBand="0" w:noVBand="1"/>
-      </w:tblPr>
-      <w:tblGrid>
-        <w:gridCol w:w="1995"/>
-        <w:gridCol w:w="1695"/>
-      </w:tblGrid>
-      <w:tr>
-        <w:trPr>
-          <w:cantSplit/>
-          <w:trHeight w:val="571" w:hRule="auto"/>
-          <w:tblHeader/>
-        </w:trPr>
-        <w:tc>
-          <w:tcPr>
-            <w:tcBorders>
-              <w:bottom w:val="single" w:sz="12" w:space="0" w:color="000000"/>
-              <w:top w:val="single" w:sz="12" w:space="0" w:color="000000"/>
-            </w:tcBorders>
-            <w:shd w:val="clear" w:color="auto" w:fill="FFFFFF"/>
-            <w:tcMar>
-              <w:top w:w="0" w:type="dxa"/>
-              <w:bottom w:w="0" w:type="dxa"/>
-              <w:left w:w="0" w:type="dxa"/>
-              <w:right w:w="0" w:type="dxa"/>
-            </w:tcMar>
-            <w:vAlign w:val="center"/>
-          </w:tcPr>
-          <w:p>
-            <w:pPr>
-              <w:jc w:val="center"/>
-              <w:spacing w:after="100" w:before="100" w:line="240"/>
-              <w:ind w:firstLine="0" w:left="100" w:right="100"/>
-            </w:pPr>
-            <w:r xmlns:w="http://schemas.openxmlformats.org/wordprocessingml/2006/main" xmlns:wp="http://schemas.openxmlformats.org/drawingml/2006/wordprocessingDrawing" xmlns:r="http://schemas.openxmlformats.org/officeDocument/2006/relationships" xmlns:w14="http://schemas.microsoft.com/office/word/2010/wordml">
-              <w:rPr>
-                <w:rFonts w:ascii="Arial" w:hAnsi="Arial" w:eastAsia="Arial" w:cs="Arial"/>
-                <w:b/>
-                <w:sz w:val="22"/>
-                <w:szCs w:val="22"/>
-                <w:color w:val="000000"/>
-              </w:rPr>
-              <w:t xml:space="preserve">variable</w:t>
-            </w:r>
-          </w:p>
-        </w:tc>
-        <w:tc>
-          <w:tcPr>
-            <w:tcBorders>
-              <w:bottom w:val="single" w:sz="12" w:space="0" w:color="000000"/>
-              <w:top w:val="single" w:sz="12" w:space="0" w:color="000000"/>
-            </w:tcBorders>
-            <w:shd w:val="clear" w:color="auto" w:fill="FFFFFF"/>
-            <w:tcMar>
-              <w:top w:w="0" w:type="dxa"/>
-              <w:bottom w:w="0" w:type="dxa"/>
-              <w:left w:w="0" w:type="dxa"/>
-              <w:right w:w="0" w:type="dxa"/>
-            </w:tcMar>
-            <w:vAlign w:val="center"/>
-          </w:tcPr>
-          <w:p>
-            <w:pPr>
-              <w:jc w:val="center"/>
-              <w:spacing w:after="100" w:before="100" w:line="240"/>
-              <w:ind w:firstLine="0" w:left="100" w:right="100"/>
-            </w:pPr>
-            <w:r xmlns:w="http://schemas.openxmlformats.org/wordprocessingml/2006/main" xmlns:wp="http://schemas.openxmlformats.org/drawingml/2006/wordprocessingDrawing" xmlns:r="http://schemas.openxmlformats.org/officeDocument/2006/relationships" xmlns:w14="http://schemas.microsoft.com/office/word/2010/wordml">
-              <w:rPr>
-                <w:rFonts w:ascii="Arial" w:hAnsi="Arial" w:eastAsia="Arial" w:cs="Arial"/>
-                <w:b/>
-                <w:sz w:val="22"/>
-                <w:szCs w:val="22"/>
-                <w:color w:val="000000"/>
-              </w:rPr>
-              <w:t xml:space="preserve">value</w:t>
-            </w:r>
-          </w:p>
-        </w:tc>
-      </w:tr>
-      <w:tr>
-        <w:trPr>
-          <w:cantSplit/>
-          <w:trHeight w:val="574" w:hRule="auto"/>
-        </w:trPr>
-        <w:tc>
-          <w:tcPr>
-            <w:tcBorders>
-              <w:top w:val="single" w:sz="8" w:space="0" w:color="000000"/>
-            </w:tcBorders>
-            <w:shd w:val="clear" w:color="auto" w:fill="FFFFFF"/>
-            <w:tcMar>
-              <w:top w:w="0" w:type="dxa"/>
-              <w:bottom w:w="0" w:type="dxa"/>
-              <w:left w:w="0" w:type="dxa"/>
-              <w:right w:w="0" w:type="dxa"/>
-            </w:tcMar>
-            <w:vAlign w:val="center"/>
-          </w:tcPr>
-          <w:p>
-            <w:pPr>
-              <w:jc w:val="left"/>
-              <w:spacing w:after="100" w:before="100" w:line="240"/>
-              <w:ind w:firstLine="0" w:left="100" w:right="100"/>
-            </w:pPr>
-            <w:r xmlns:w="http://schemas.openxmlformats.org/wordprocessingml/2006/main" xmlns:wp="http://schemas.openxmlformats.org/drawingml/2006/wordprocessingDrawing" xmlns:r="http://schemas.openxmlformats.org/officeDocument/2006/relationships" xmlns:w14="http://schemas.microsoft.com/office/word/2010/wordml">
-              <w:rPr>
-                <w:rFonts w:ascii="Arial" w:hAnsi="Arial" w:eastAsia="Arial" w:cs="Arial"/>
-                <w:b/>
-                <w:sz w:val="22"/>
-                <w:szCs w:val="22"/>
-                <w:color w:val="000000"/>
-              </w:rPr>
-              <w:t xml:space="preserve">agegp</w:t>
-            </w:r>
-          </w:p>
-        </w:tc>
-        <w:tc>
-          <w:tcPr>
-            <w:tcBorders>
-              <w:top w:val="single" w:sz="8" w:space="0" w:color="000000"/>
-            </w:tcBorders>
-            <w:shd w:val="clear" w:color="auto" w:fill="FFFFFF"/>
-            <w:tcMar>
-              <w:top w:w="0" w:type="dxa"/>
-              <w:bottom w:w="0" w:type="dxa"/>
-              <w:left w:w="0" w:type="dxa"/>
-              <w:right w:w="0" w:type="dxa"/>
-            </w:tcMar>
-            <w:vAlign w:val="center"/>
-          </w:tcPr>
-          <w:p>
-            <w:pPr>
-              <w:jc w:val="left"/>
-              <w:spacing w:after="100" w:before="100" w:line="240"/>
-              <w:ind w:firstLine="0" w:left="100" w:right="100"/>
-            </w:pPr>
-            <w:r xmlns:w="http://schemas.openxmlformats.org/wordprocessingml/2006/main" xmlns:wp="http://schemas.openxmlformats.org/drawingml/2006/wordprocessingDrawing" xmlns:r="http://schemas.openxmlformats.org/officeDocument/2006/relationships" xmlns:w14="http://schemas.microsoft.com/office/word/2010/wordml">
-              <w:rPr>
-                <w:rFonts w:ascii="Arial" w:hAnsi="Arial" w:eastAsia="Arial" w:cs="Arial"/>
-                <w:b/>
-                <w:sz w:val="22"/>
-                <w:szCs w:val="22"/>
-                <w:color w:val="000000"/>
-              </w:rPr>
-              <w:t xml:space="preserve"/>
-            </w:r>
-          </w:p>
-        </w:tc>
-      </w:tr>
-      <w:tr>
-        <w:trPr>
-          <w:cantSplit/>
-          <w:trHeight w:val="617" w:hRule="auto"/>
-        </w:trPr>
-        <w:tc>
-          <w:tcPr>
-            <w:tcBorders/>
-            <w:shd w:val="clear" w:color="auto" w:fill="FFFFFF"/>
-            <w:tcMar>
-              <w:top w:w="0" w:type="dxa"/>
-              <w:bottom w:w="0" w:type="dxa"/>
-              <w:left w:w="0" w:type="dxa"/>
-              <w:right w:w="0" w:type="dxa"/>
-            </w:tcMar>
-            <w:vAlign w:val="center"/>
-          </w:tcPr>
-          <w:p>
-            <w:pPr>
-              <w:jc w:val="left"/>
-              <w:spacing w:after="100" w:before="100" w:line="240"/>
-              <w:ind w:firstLine="0" w:left="500" w:right="100"/>
-            </w:pPr>
-            <w:r xmlns:w="http://schemas.openxmlformats.org/wordprocessingml/2006/main" xmlns:wp="http://schemas.openxmlformats.org/drawingml/2006/wordprocessingDrawing" xmlns:r="http://schemas.openxmlformats.org/officeDocument/2006/relationships" xmlns:w14="http://schemas.microsoft.com/office/word/2010/wordml">
-              <w:rPr>
-                <w:rFonts w:ascii="Arial" w:hAnsi="Arial" w:eastAsia="Arial" w:cs="Arial"/>
-                <w:sz w:val="22"/>
-                <w:szCs w:val="22"/>
-                <w:color w:val="000000"/>
-              </w:rPr>
-              <w:t xml:space="preserve">25-34</w:t>
-            </w:r>
-          </w:p>
-        </w:tc>
-        <w:tc>
-          <w:tcPr>
-            <w:tcBorders/>
-            <w:shd w:val="clear" w:color="auto" w:fill="FFFFFF"/>
-            <w:tcMar>
-              <w:top w:w="0" w:type="dxa"/>
-              <w:bottom w:w="0" w:type="dxa"/>
-              <w:left w:w="0" w:type="dxa"/>
-              <w:right w:w="0" w:type="dxa"/>
-            </w:tcMar>
-            <w:vAlign w:val="center"/>
-          </w:tcPr>
-          <w:p>
-            <w:pPr>
-              <w:jc w:val="left"/>
-              <w:spacing w:after="100" w:before="100" w:line="240"/>
-              <w:ind w:firstLine="0" w:left="100" w:right="100"/>
-            </w:pPr>
-            <w:r xmlns:w="http://schemas.openxmlformats.org/wordprocessingml/2006/main" xmlns:wp="http://schemas.openxmlformats.org/drawingml/2006/wordprocessingDrawing" xmlns:r="http://schemas.openxmlformats.org/officeDocument/2006/relationships" xmlns:w14="http://schemas.microsoft.com/office/word/2010/wordml">
-              <w:rPr>
-                <w:rFonts w:ascii="Arial" w:hAnsi="Arial" w:eastAsia="Arial" w:cs="Arial"/>
-                <w:sz w:val="22"/>
-                <w:szCs w:val="22"/>
-                <w:color w:val="000000"/>
-              </w:rPr>
-              <w:t xml:space="preserve">15 (17.05%)</w:t>
-            </w:r>
-          </w:p>
-        </w:tc>
-      </w:tr>
-      <w:tr>
-        <w:trPr>
-          <w:cantSplit/>
-          <w:trHeight w:val="617" w:hRule="auto"/>
-        </w:trPr>
-        <w:tc>
-          <w:tcPr>
-            <w:tcBorders/>
-            <w:shd w:val="clear" w:color="auto" w:fill="FFFFFF"/>
-            <w:tcMar>
-              <w:top w:w="0" w:type="dxa"/>
-              <w:bottom w:w="0" w:type="dxa"/>
-              <w:left w:w="0" w:type="dxa"/>
-              <w:right w:w="0" w:type="dxa"/>
-            </w:tcMar>
-            <w:vAlign w:val="center"/>
-          </w:tcPr>
-          <w:p>
-            <w:pPr>
-              <w:jc w:val="left"/>
-              <w:spacing w:after="100" w:before="100" w:line="240"/>
-              <w:ind w:firstLine="0" w:left="500" w:right="100"/>
-            </w:pPr>
-            <w:r xmlns:w="http://schemas.openxmlformats.org/wordprocessingml/2006/main" xmlns:wp="http://schemas.openxmlformats.org/drawingml/2006/wordprocessingDrawing" xmlns:r="http://schemas.openxmlformats.org/officeDocument/2006/relationships" xmlns:w14="http://schemas.microsoft.com/office/word/2010/wordml">
-              <w:rPr>
-                <w:rFonts w:ascii="Arial" w:hAnsi="Arial" w:eastAsia="Arial" w:cs="Arial"/>
-                <w:sz w:val="22"/>
-                <w:szCs w:val="22"/>
-                <w:color w:val="000000"/>
-              </w:rPr>
-              <w:t xml:space="preserve">35-44</w:t>
-            </w:r>
-          </w:p>
-        </w:tc>
-        <w:tc>
-          <w:tcPr>
-            <w:tcBorders/>
-            <w:shd w:val="clear" w:color="auto" w:fill="FFFFFF"/>
-            <w:tcMar>
-              <w:top w:w="0" w:type="dxa"/>
-              <w:bottom w:w="0" w:type="dxa"/>
-              <w:left w:w="0" w:type="dxa"/>
-              <w:right w:w="0" w:type="dxa"/>
-            </w:tcMar>
-            <w:vAlign w:val="center"/>
-          </w:tcPr>
-          <w:p>
-            <w:pPr>
-              <w:jc w:val="left"/>
-              <w:spacing w:after="100" w:before="100" w:line="240"/>
-              <w:ind w:firstLine="0" w:left="100" w:right="100"/>
-            </w:pPr>
-            <w:r xmlns:w="http://schemas.openxmlformats.org/wordprocessingml/2006/main" xmlns:wp="http://schemas.openxmlformats.org/drawingml/2006/wordprocessingDrawing" xmlns:r="http://schemas.openxmlformats.org/officeDocument/2006/relationships" xmlns:w14="http://schemas.microsoft.com/office/word/2010/wordml">
-              <w:rPr>
-                <w:rFonts w:ascii="Arial" w:hAnsi="Arial" w:eastAsia="Arial" w:cs="Arial"/>
-                <w:sz w:val="22"/>
-                <w:szCs w:val="22"/>
-                <w:color w:val="000000"/>
-              </w:rPr>
-              <w:t xml:space="preserve">15 (17.05%)</w:t>
-            </w:r>
-          </w:p>
-        </w:tc>
-      </w:tr>
-      <w:tr>
-        <w:trPr>
-          <w:cantSplit/>
-          <w:trHeight w:val="617" w:hRule="auto"/>
-        </w:trPr>
-        <w:tc>
-          <w:tcPr>
-            <w:tcBorders/>
-            <w:shd w:val="clear" w:color="auto" w:fill="FFFFFF"/>
-            <w:tcMar>
-              <w:top w:w="0" w:type="dxa"/>
-              <w:bottom w:w="0" w:type="dxa"/>
-              <w:left w:w="0" w:type="dxa"/>
-              <w:right w:w="0" w:type="dxa"/>
-            </w:tcMar>
-            <w:vAlign w:val="center"/>
-          </w:tcPr>
-          <w:p>
-            <w:pPr>
-              <w:jc w:val="left"/>
-              <w:spacing w:after="100" w:before="100" w:line="240"/>
-              <w:ind w:firstLine="0" w:left="500" w:right="100"/>
-            </w:pPr>
-            <w:r xmlns:w="http://schemas.openxmlformats.org/wordprocessingml/2006/main" xmlns:wp="http://schemas.openxmlformats.org/drawingml/2006/wordprocessingDrawing" xmlns:r="http://schemas.openxmlformats.org/officeDocument/2006/relationships" xmlns:w14="http://schemas.microsoft.com/office/word/2010/wordml">
-              <w:rPr>
-                <w:rFonts w:ascii="Arial" w:hAnsi="Arial" w:eastAsia="Arial" w:cs="Arial"/>
-                <w:sz w:val="22"/>
-                <w:szCs w:val="22"/>
-                <w:color w:val="000000"/>
-              </w:rPr>
-              <w:t xml:space="preserve">45-54</w:t>
-            </w:r>
-          </w:p>
-        </w:tc>
-        <w:tc>
-          <w:tcPr>
-            <w:tcBorders/>
-            <w:shd w:val="clear" w:color="auto" w:fill="FFFFFF"/>
-            <w:tcMar>
-              <w:top w:w="0" w:type="dxa"/>
-              <w:bottom w:w="0" w:type="dxa"/>
-              <w:left w:w="0" w:type="dxa"/>
-              <w:right w:w="0" w:type="dxa"/>
-            </w:tcMar>
-            <w:vAlign w:val="center"/>
-          </w:tcPr>
-          <w:p>
-            <w:pPr>
-              <w:jc w:val="left"/>
-              <w:spacing w:after="100" w:before="100" w:line="240"/>
-              <w:ind w:firstLine="0" w:left="100" w:right="100"/>
-            </w:pPr>
-            <w:r xmlns:w="http://schemas.openxmlformats.org/wordprocessingml/2006/main" xmlns:wp="http://schemas.openxmlformats.org/drawingml/2006/wordprocessingDrawing" xmlns:r="http://schemas.openxmlformats.org/officeDocument/2006/relationships" xmlns:w14="http://schemas.microsoft.com/office/word/2010/wordml">
-              <w:rPr>
-                <w:rFonts w:ascii="Arial" w:hAnsi="Arial" w:eastAsia="Arial" w:cs="Arial"/>
-                <w:sz w:val="22"/>
-                <w:szCs w:val="22"/>
-                <w:color w:val="000000"/>
-              </w:rPr>
-              <w:t xml:space="preserve">16 (18.18%)</w:t>
-            </w:r>
-          </w:p>
-        </w:tc>
-      </w:tr>
-      <w:tr>
-        <w:trPr>
-          <w:cantSplit/>
-          <w:trHeight w:val="617" w:hRule="auto"/>
-        </w:trPr>
-        <w:tc>
-          <w:tcPr>
-            <w:tcBorders/>
-            <w:shd w:val="clear" w:color="auto" w:fill="FFFFFF"/>
-            <w:tcMar>
-              <w:top w:w="0" w:type="dxa"/>
-              <w:bottom w:w="0" w:type="dxa"/>
-              <w:left w:w="0" w:type="dxa"/>
-              <w:right w:w="0" w:type="dxa"/>
-            </w:tcMar>
-            <w:vAlign w:val="center"/>
-          </w:tcPr>
-          <w:p>
-            <w:pPr>
-              <w:jc w:val="left"/>
-              <w:spacing w:after="100" w:before="100" w:line="240"/>
-              <w:ind w:firstLine="0" w:left="500" w:right="100"/>
-            </w:pPr>
-            <w:r xmlns:w="http://schemas.openxmlformats.org/wordprocessingml/2006/main" xmlns:wp="http://schemas.openxmlformats.org/drawingml/2006/wordprocessingDrawing" xmlns:r="http://schemas.openxmlformats.org/officeDocument/2006/relationships" xmlns:w14="http://schemas.microsoft.com/office/word/2010/wordml">
-              <w:rPr>
-                <w:rFonts w:ascii="Arial" w:hAnsi="Arial" w:eastAsia="Arial" w:cs="Arial"/>
-                <w:sz w:val="22"/>
-                <w:szCs w:val="22"/>
-                <w:color w:val="000000"/>
-              </w:rPr>
-              <w:t xml:space="preserve">55-64</w:t>
-            </w:r>
-          </w:p>
-        </w:tc>
-        <w:tc>
-          <w:tcPr>
-            <w:tcBorders/>
-            <w:shd w:val="clear" w:color="auto" w:fill="FFFFFF"/>
-            <w:tcMar>
-              <w:top w:w="0" w:type="dxa"/>
-              <w:bottom w:w="0" w:type="dxa"/>
-              <w:left w:w="0" w:type="dxa"/>
-              <w:right w:w="0" w:type="dxa"/>
-            </w:tcMar>
-            <w:vAlign w:val="center"/>
-          </w:tcPr>
-          <w:p>
-            <w:pPr>
-              <w:jc w:val="left"/>
-              <w:spacing w:after="100" w:before="100" w:line="240"/>
-              <w:ind w:firstLine="0" w:left="100" w:right="100"/>
-            </w:pPr>
-            <w:r xmlns:w="http://schemas.openxmlformats.org/wordprocessingml/2006/main" xmlns:wp="http://schemas.openxmlformats.org/drawingml/2006/wordprocessingDrawing" xmlns:r="http://schemas.openxmlformats.org/officeDocument/2006/relationships" xmlns:w14="http://schemas.microsoft.com/office/word/2010/wordml">
-              <w:rPr>
-                <w:rFonts w:ascii="Arial" w:hAnsi="Arial" w:eastAsia="Arial" w:cs="Arial"/>
-                <w:sz w:val="22"/>
-                <w:szCs w:val="22"/>
-                <w:color w:val="000000"/>
-              </w:rPr>
-              <w:t xml:space="preserve">16 (18.18%)</w:t>
-            </w:r>
-          </w:p>
-        </w:tc>
-      </w:tr>
-      <w:tr>
-        <w:trPr>
-          <w:cantSplit/>
-          <w:trHeight w:val="617" w:hRule="auto"/>
-        </w:trPr>
-        <w:tc>
-          <w:tcPr>
-            <w:tcBorders/>
-            <w:shd w:val="clear" w:color="auto" w:fill="FFFFFF"/>
-            <w:tcMar>
-              <w:top w:w="0" w:type="dxa"/>
-              <w:bottom w:w="0" w:type="dxa"/>
-              <w:left w:w="0" w:type="dxa"/>
-              <w:right w:w="0" w:type="dxa"/>
-            </w:tcMar>
-            <w:vAlign w:val="center"/>
-          </w:tcPr>
-          <w:p>
-            <w:pPr>
-              <w:jc w:val="left"/>
-              <w:spacing w:after="100" w:before="100" w:line="240"/>
-              <w:ind w:firstLine="0" w:left="500" w:right="100"/>
-            </w:pPr>
-            <w:r xmlns:w="http://schemas.openxmlformats.org/wordprocessingml/2006/main" xmlns:wp="http://schemas.openxmlformats.org/drawingml/2006/wordprocessingDrawing" xmlns:r="http://schemas.openxmlformats.org/officeDocument/2006/relationships" xmlns:w14="http://schemas.microsoft.com/office/word/2010/wordml">
-              <w:rPr>
-                <w:rFonts w:ascii="Arial" w:hAnsi="Arial" w:eastAsia="Arial" w:cs="Arial"/>
-                <w:sz w:val="22"/>
-                <w:szCs w:val="22"/>
-                <w:color w:val="000000"/>
-              </w:rPr>
-              <w:t xml:space="preserve">65-74</w:t>
-            </w:r>
-          </w:p>
-        </w:tc>
-        <w:tc>
-          <w:tcPr>
-            <w:tcBorders/>
-            <w:shd w:val="clear" w:color="auto" w:fill="FFFFFF"/>
-            <w:tcMar>
-              <w:top w:w="0" w:type="dxa"/>
-              <w:bottom w:w="0" w:type="dxa"/>
-              <w:left w:w="0" w:type="dxa"/>
-              <w:right w:w="0" w:type="dxa"/>
-            </w:tcMar>
-            <w:vAlign w:val="center"/>
-          </w:tcPr>
-          <w:p>
-            <w:pPr>
-              <w:jc w:val="left"/>
-              <w:spacing w:after="100" w:before="100" w:line="240"/>
-              <w:ind w:firstLine="0" w:left="100" w:right="100"/>
-            </w:pPr>
-            <w:r xmlns:w="http://schemas.openxmlformats.org/wordprocessingml/2006/main" xmlns:wp="http://schemas.openxmlformats.org/drawingml/2006/wordprocessingDrawing" xmlns:r="http://schemas.openxmlformats.org/officeDocument/2006/relationships" xmlns:w14="http://schemas.microsoft.com/office/word/2010/wordml">
-              <w:rPr>
-                <w:rFonts w:ascii="Arial" w:hAnsi="Arial" w:eastAsia="Arial" w:cs="Arial"/>
-                <w:sz w:val="22"/>
-                <w:szCs w:val="22"/>
-                <w:color w:val="000000"/>
-              </w:rPr>
-              <w:t xml:space="preserve">15 (17.05%)</w:t>
-            </w:r>
-          </w:p>
-        </w:tc>
-      </w:tr>
-      <w:tr>
-        <w:trPr>
-          <w:cantSplit/>
-          <w:trHeight w:val="617" w:hRule="auto"/>
-        </w:trPr>
-        <w:tc>
-          <w:tcPr>
-            <w:tcBorders/>
-            <w:shd w:val="clear" w:color="auto" w:fill="FFFFFF"/>
-            <w:tcMar>
-              <w:top w:w="0" w:type="dxa"/>
-              <w:bottom w:w="0" w:type="dxa"/>
-              <w:left w:w="0" w:type="dxa"/>
-              <w:right w:w="0" w:type="dxa"/>
-            </w:tcMar>
-            <w:vAlign w:val="center"/>
-          </w:tcPr>
-          <w:p>
-            <w:pPr>
-              <w:jc w:val="left"/>
-              <w:spacing w:after="100" w:before="100" w:line="240"/>
-              <w:ind w:firstLine="0" w:left="500" w:right="100"/>
-            </w:pPr>
-            <w:r xmlns:w="http://schemas.openxmlformats.org/wordprocessingml/2006/main" xmlns:wp="http://schemas.openxmlformats.org/drawingml/2006/wordprocessingDrawing" xmlns:r="http://schemas.openxmlformats.org/officeDocument/2006/relationships" xmlns:w14="http://schemas.microsoft.com/office/word/2010/wordml">
-              <w:rPr>
-                <w:rFonts w:ascii="Arial" w:hAnsi="Arial" w:eastAsia="Arial" w:cs="Arial"/>
-                <w:sz w:val="22"/>
-                <w:szCs w:val="22"/>
-                <w:color w:val="000000"/>
-              </w:rPr>
-              <w:t xml:space="preserve">75+</w:t>
-            </w:r>
-          </w:p>
-        </w:tc>
-        <w:tc>
-          <w:tcPr>
-            <w:tcBorders/>
-            <w:shd w:val="clear" w:color="auto" w:fill="FFFFFF"/>
-            <w:tcMar>
-              <w:top w:w="0" w:type="dxa"/>
-              <w:bottom w:w="0" w:type="dxa"/>
-              <w:left w:w="0" w:type="dxa"/>
-              <w:right w:w="0" w:type="dxa"/>
-            </w:tcMar>
-            <w:vAlign w:val="center"/>
-          </w:tcPr>
-          <w:p>
-            <w:pPr>
-              <w:jc w:val="left"/>
-              <w:spacing w:after="100" w:before="100" w:line="240"/>
-              <w:ind w:firstLine="0" w:left="100" w:right="100"/>
-            </w:pPr>
-            <w:r xmlns:w="http://schemas.openxmlformats.org/wordprocessingml/2006/main" xmlns:wp="http://schemas.openxmlformats.org/drawingml/2006/wordprocessingDrawing" xmlns:r="http://schemas.openxmlformats.org/officeDocument/2006/relationships" xmlns:w14="http://schemas.microsoft.com/office/word/2010/wordml">
-              <w:rPr>
-                <w:rFonts w:ascii="Arial" w:hAnsi="Arial" w:eastAsia="Arial" w:cs="Arial"/>
-                <w:sz w:val="22"/>
-                <w:szCs w:val="22"/>
-                <w:color w:val="000000"/>
-              </w:rPr>
-              <w:t xml:space="preserve">11 (12.50%)</w:t>
-            </w:r>
-          </w:p>
-        </w:tc>
-      </w:tr>
-      <w:tr>
-        <w:trPr>
-          <w:cantSplit/>
-          <w:trHeight w:val="614" w:hRule="auto"/>
-        </w:trPr>
-        <w:tc>
-          <w:tcPr>
-            <w:tcBorders>
-              <w:top w:val="single" w:sz="8" w:space="0" w:color="000000"/>
-            </w:tcBorders>
-            <w:shd w:val="clear" w:color="auto" w:fill="FFFFFF"/>
-            <w:tcMar>
-              <w:top w:w="0" w:type="dxa"/>
-              <w:bottom w:w="0" w:type="dxa"/>
-              <w:left w:w="0" w:type="dxa"/>
-              <w:right w:w="0" w:type="dxa"/>
-            </w:tcMar>
-            <w:vAlign w:val="center"/>
-          </w:tcPr>
-          <w:p>
-            <w:pPr>
-              <w:jc w:val="left"/>
-              <w:spacing w:after="100" w:before="100" w:line="240"/>
-              <w:ind w:firstLine="0" w:left="100" w:right="100"/>
-            </w:pPr>
-            <w:r xmlns:w="http://schemas.openxmlformats.org/wordprocessingml/2006/main" xmlns:wp="http://schemas.openxmlformats.org/drawingml/2006/wordprocessingDrawing" xmlns:r="http://schemas.openxmlformats.org/officeDocument/2006/relationships" xmlns:w14="http://schemas.microsoft.com/office/word/2010/wordml">
-              <w:rPr>
-                <w:rFonts w:ascii="Arial" w:hAnsi="Arial" w:eastAsia="Arial" w:cs="Arial"/>
-                <w:b/>
-                <w:sz w:val="22"/>
-                <w:szCs w:val="22"/>
-                <w:color w:val="000000"/>
-              </w:rPr>
-              <w:t xml:space="preserve">alcgp</w:t>
-            </w:r>
-          </w:p>
-        </w:tc>
-        <w:tc>
-          <w:tcPr>
-            <w:tcBorders>
-              <w:top w:val="single" w:sz="8" w:space="0" w:color="000000"/>
-            </w:tcBorders>
-            <w:shd w:val="clear" w:color="auto" w:fill="FFFFFF"/>
-            <w:tcMar>
-              <w:top w:w="0" w:type="dxa"/>
-              <w:bottom w:w="0" w:type="dxa"/>
-              <w:left w:w="0" w:type="dxa"/>
-              <w:right w:w="0" w:type="dxa"/>
-            </w:tcMar>
-            <w:vAlign w:val="center"/>
-          </w:tcPr>
-          <w:p>
-            <w:pPr>
-              <w:jc w:val="left"/>
-              <w:spacing w:after="100" w:before="100" w:line="240"/>
-              <w:ind w:firstLine="0" w:left="100" w:right="100"/>
-            </w:pPr>
-            <w:r xmlns:w="http://schemas.openxmlformats.org/wordprocessingml/2006/main" xmlns:wp="http://schemas.openxmlformats.org/drawingml/2006/wordprocessingDrawing" xmlns:r="http://schemas.openxmlformats.org/officeDocument/2006/relationships" xmlns:w14="http://schemas.microsoft.com/office/word/2010/wordml">
-              <w:rPr>
-                <w:rFonts w:ascii="Arial" w:hAnsi="Arial" w:eastAsia="Arial" w:cs="Arial"/>
-                <w:b/>
-                <w:sz w:val="22"/>
-                <w:szCs w:val="22"/>
-                <w:color w:val="000000"/>
-              </w:rPr>
-              <w:t xml:space="preserve"/>
-            </w:r>
-          </w:p>
-        </w:tc>
-      </w:tr>
-      <w:tr>
-        <w:trPr>
-          <w:cantSplit/>
-          <w:trHeight w:val="617" w:hRule="auto"/>
-        </w:trPr>
-        <w:tc>
-          <w:tcPr>
-            <w:tcBorders/>
-            <w:shd w:val="clear" w:color="auto" w:fill="FFFFFF"/>
-            <w:tcMar>
-              <w:top w:w="0" w:type="dxa"/>
-              <w:bottom w:w="0" w:type="dxa"/>
-              <w:left w:w="0" w:type="dxa"/>
-              <w:right w:w="0" w:type="dxa"/>
-            </w:tcMar>
-            <w:vAlign w:val="center"/>
-          </w:tcPr>
-          <w:p>
-            <w:pPr>
-              <w:jc w:val="left"/>
-              <w:spacing w:after="100" w:before="100" w:line="240"/>
-              <w:ind w:firstLine="0" w:left="500" w:right="100"/>
-            </w:pPr>
-            <w:r xmlns:w="http://schemas.openxmlformats.org/wordprocessingml/2006/main" xmlns:wp="http://schemas.openxmlformats.org/drawingml/2006/wordprocessingDrawing" xmlns:r="http://schemas.openxmlformats.org/officeDocument/2006/relationships" xmlns:w14="http://schemas.microsoft.com/office/word/2010/wordml">
-              <w:rPr>
-                <w:rFonts w:ascii="Arial" w:hAnsi="Arial" w:eastAsia="Arial" w:cs="Arial"/>
-                <w:sz w:val="22"/>
-                <w:szCs w:val="22"/>
-                <w:color w:val="000000"/>
-              </w:rPr>
-              <w:t xml:space="preserve">0-39g/day</w:t>
-            </w:r>
-          </w:p>
-        </w:tc>
-        <w:tc>
-          <w:tcPr>
-            <w:tcBorders/>
-            <w:shd w:val="clear" w:color="auto" w:fill="FFFFFF"/>
-            <w:tcMar>
-              <w:top w:w="0" w:type="dxa"/>
-              <w:bottom w:w="0" w:type="dxa"/>
-              <w:left w:w="0" w:type="dxa"/>
-              <w:right w:w="0" w:type="dxa"/>
-            </w:tcMar>
-            <w:vAlign w:val="center"/>
-          </w:tcPr>
-          <w:p>
-            <w:pPr>
-              <w:jc w:val="left"/>
-              <w:spacing w:after="100" w:before="100" w:line="240"/>
-              <w:ind w:firstLine="0" w:left="100" w:right="100"/>
-            </w:pPr>
-            <w:r xmlns:w="http://schemas.openxmlformats.org/wordprocessingml/2006/main" xmlns:wp="http://schemas.openxmlformats.org/drawingml/2006/wordprocessingDrawing" xmlns:r="http://schemas.openxmlformats.org/officeDocument/2006/relationships" xmlns:w14="http://schemas.microsoft.com/office/word/2010/wordml">
-              <w:rPr>
-                <w:rFonts w:ascii="Arial" w:hAnsi="Arial" w:eastAsia="Arial" w:cs="Arial"/>
-                <w:sz w:val="22"/>
-                <w:szCs w:val="22"/>
-                <w:color w:val="000000"/>
-              </w:rPr>
-              <w:t xml:space="preserve">23 (26.14%)</w:t>
-            </w:r>
-          </w:p>
-        </w:tc>
-      </w:tr>
-      <w:tr>
-        <w:trPr>
-          <w:cantSplit/>
-          <w:trHeight w:val="617" w:hRule="auto"/>
-        </w:trPr>
-        <w:tc>
-          <w:tcPr>
-            <w:tcBorders/>
-            <w:shd w:val="clear" w:color="auto" w:fill="FFFFFF"/>
-            <w:tcMar>
-              <w:top w:w="0" w:type="dxa"/>
-              <w:bottom w:w="0" w:type="dxa"/>
-              <w:left w:w="0" w:type="dxa"/>
-              <w:right w:w="0" w:type="dxa"/>
-            </w:tcMar>
-            <w:vAlign w:val="center"/>
-          </w:tcPr>
-          <w:p>
-            <w:pPr>
-              <w:jc w:val="left"/>
-              <w:spacing w:after="100" w:before="100" w:line="240"/>
-              <w:ind w:firstLine="0" w:left="500" w:right="100"/>
-            </w:pPr>
-            <w:r xmlns:w="http://schemas.openxmlformats.org/wordprocessingml/2006/main" xmlns:wp="http://schemas.openxmlformats.org/drawingml/2006/wordprocessingDrawing" xmlns:r="http://schemas.openxmlformats.org/officeDocument/2006/relationships" xmlns:w14="http://schemas.microsoft.com/office/word/2010/wordml">
-              <w:rPr>
-                <w:rFonts w:ascii="Arial" w:hAnsi="Arial" w:eastAsia="Arial" w:cs="Arial"/>
-                <w:sz w:val="22"/>
-                <w:szCs w:val="22"/>
-                <w:color w:val="000000"/>
-              </w:rPr>
-              <w:t xml:space="preserve">40-79</w:t>
-            </w:r>
-          </w:p>
-        </w:tc>
-        <w:tc>
-          <w:tcPr>
-            <w:tcBorders/>
-            <w:shd w:val="clear" w:color="auto" w:fill="FFFFFF"/>
-            <w:tcMar>
-              <w:top w:w="0" w:type="dxa"/>
-              <w:bottom w:w="0" w:type="dxa"/>
-              <w:left w:w="0" w:type="dxa"/>
-              <w:right w:w="0" w:type="dxa"/>
-            </w:tcMar>
-            <w:vAlign w:val="center"/>
-          </w:tcPr>
-          <w:p>
-            <w:pPr>
-              <w:jc w:val="left"/>
-              <w:spacing w:after="100" w:before="100" w:line="240"/>
-              <w:ind w:firstLine="0" w:left="100" w:right="100"/>
-            </w:pPr>
-            <w:r xmlns:w="http://schemas.openxmlformats.org/wordprocessingml/2006/main" xmlns:wp="http://schemas.openxmlformats.org/drawingml/2006/wordprocessingDrawing" xmlns:r="http://schemas.openxmlformats.org/officeDocument/2006/relationships" xmlns:w14="http://schemas.microsoft.com/office/word/2010/wordml">
-              <w:rPr>
-                <w:rFonts w:ascii="Arial" w:hAnsi="Arial" w:eastAsia="Arial" w:cs="Arial"/>
-                <w:sz w:val="22"/>
-                <w:szCs w:val="22"/>
-                <w:color w:val="000000"/>
-              </w:rPr>
-              <w:t xml:space="preserve">23 (26.14%)</w:t>
-            </w:r>
-          </w:p>
-        </w:tc>
-      </w:tr>
-      <w:tr>
-        <w:trPr>
-          <w:cantSplit/>
-          <w:trHeight w:val="617" w:hRule="auto"/>
-        </w:trPr>
-        <w:tc>
-          <w:tcPr>
-            <w:tcBorders/>
-            <w:shd w:val="clear" w:color="auto" w:fill="FFFFFF"/>
-            <w:tcMar>
-              <w:top w:w="0" w:type="dxa"/>
-              <w:bottom w:w="0" w:type="dxa"/>
-              <w:left w:w="0" w:type="dxa"/>
-              <w:right w:w="0" w:type="dxa"/>
-            </w:tcMar>
-            <w:vAlign w:val="center"/>
-          </w:tcPr>
-          <w:p>
-            <w:pPr>
-              <w:jc w:val="left"/>
-              <w:spacing w:after="100" w:before="100" w:line="240"/>
-              <w:ind w:firstLine="0" w:left="500" w:right="100"/>
-            </w:pPr>
-            <w:r xmlns:w="http://schemas.openxmlformats.org/wordprocessingml/2006/main" xmlns:wp="http://schemas.openxmlformats.org/drawingml/2006/wordprocessingDrawing" xmlns:r="http://schemas.openxmlformats.org/officeDocument/2006/relationships" xmlns:w14="http://schemas.microsoft.com/office/word/2010/wordml">
-              <w:rPr>
-                <w:rFonts w:ascii="Arial" w:hAnsi="Arial" w:eastAsia="Arial" w:cs="Arial"/>
-                <w:sz w:val="22"/>
-                <w:szCs w:val="22"/>
-                <w:color w:val="000000"/>
-              </w:rPr>
-              <w:t xml:space="preserve">80-119</w:t>
-            </w:r>
-          </w:p>
-        </w:tc>
-        <w:tc>
-          <w:tcPr>
-            <w:tcBorders/>
-            <w:shd w:val="clear" w:color="auto" w:fill="FFFFFF"/>
-            <w:tcMar>
-              <w:top w:w="0" w:type="dxa"/>
-              <w:bottom w:w="0" w:type="dxa"/>
-              <w:left w:w="0" w:type="dxa"/>
-              <w:right w:w="0" w:type="dxa"/>
-            </w:tcMar>
-            <w:vAlign w:val="center"/>
-          </w:tcPr>
-          <w:p>
-            <w:pPr>
-              <w:jc w:val="left"/>
-              <w:spacing w:after="100" w:before="100" w:line="240"/>
-              <w:ind w:firstLine="0" w:left="100" w:right="100"/>
-            </w:pPr>
-            <w:r xmlns:w="http://schemas.openxmlformats.org/wordprocessingml/2006/main" xmlns:wp="http://schemas.openxmlformats.org/drawingml/2006/wordprocessingDrawing" xmlns:r="http://schemas.openxmlformats.org/officeDocument/2006/relationships" xmlns:w14="http://schemas.microsoft.com/office/word/2010/wordml">
-              <w:rPr>
-                <w:rFonts w:ascii="Arial" w:hAnsi="Arial" w:eastAsia="Arial" w:cs="Arial"/>
-                <w:sz w:val="22"/>
-                <w:szCs w:val="22"/>
-                <w:color w:val="000000"/>
-              </w:rPr>
-              <w:t xml:space="preserve">21 (23.86%)</w:t>
-            </w:r>
-          </w:p>
-        </w:tc>
-      </w:tr>
-      <w:tr>
-        <w:trPr>
-          <w:cantSplit/>
-          <w:trHeight w:val="617" w:hRule="auto"/>
-        </w:trPr>
-        <w:tc>
-          <w:tcPr>
-            <w:tcBorders/>
-            <w:shd w:val="clear" w:color="auto" w:fill="FFFFFF"/>
-            <w:tcMar>
-              <w:top w:w="0" w:type="dxa"/>
-              <w:bottom w:w="0" w:type="dxa"/>
-              <w:left w:w="0" w:type="dxa"/>
-              <w:right w:w="0" w:type="dxa"/>
-            </w:tcMar>
-            <w:vAlign w:val="center"/>
-          </w:tcPr>
-          <w:p>
-            <w:pPr>
-              <w:jc w:val="left"/>
-              <w:spacing w:after="100" w:before="100" w:line="240"/>
-              <w:ind w:firstLine="0" w:left="500" w:right="100"/>
-            </w:pPr>
-            <w:r xmlns:w="http://schemas.openxmlformats.org/wordprocessingml/2006/main" xmlns:wp="http://schemas.openxmlformats.org/drawingml/2006/wordprocessingDrawing" xmlns:r="http://schemas.openxmlformats.org/officeDocument/2006/relationships" xmlns:w14="http://schemas.microsoft.com/office/word/2010/wordml">
-              <w:rPr>
-                <w:rFonts w:ascii="Arial" w:hAnsi="Arial" w:eastAsia="Arial" w:cs="Arial"/>
-                <w:sz w:val="22"/>
-                <w:szCs w:val="22"/>
-                <w:color w:val="000000"/>
-              </w:rPr>
-              <w:t xml:space="preserve">120+</w:t>
-            </w:r>
-          </w:p>
-        </w:tc>
-        <w:tc>
-          <w:tcPr>
-            <w:tcBorders/>
-            <w:shd w:val="clear" w:color="auto" w:fill="FFFFFF"/>
-            <w:tcMar>
-              <w:top w:w="0" w:type="dxa"/>
-              <w:bottom w:w="0" w:type="dxa"/>
-              <w:left w:w="0" w:type="dxa"/>
-              <w:right w:w="0" w:type="dxa"/>
-            </w:tcMar>
-            <w:vAlign w:val="center"/>
-          </w:tcPr>
-          <w:p>
-            <w:pPr>
-              <w:jc w:val="left"/>
-              <w:spacing w:after="100" w:before="100" w:line="240"/>
-              <w:ind w:firstLine="0" w:left="100" w:right="100"/>
-            </w:pPr>
-            <w:r xmlns:w="http://schemas.openxmlformats.org/wordprocessingml/2006/main" xmlns:wp="http://schemas.openxmlformats.org/drawingml/2006/wordprocessingDrawing" xmlns:r="http://schemas.openxmlformats.org/officeDocument/2006/relationships" xmlns:w14="http://schemas.microsoft.com/office/word/2010/wordml">
-              <w:rPr>
-                <w:rFonts w:ascii="Arial" w:hAnsi="Arial" w:eastAsia="Arial" w:cs="Arial"/>
-                <w:sz w:val="22"/>
-                <w:szCs w:val="22"/>
-                <w:color w:val="000000"/>
-              </w:rPr>
-              <w:t xml:space="preserve">21 (23.86%)</w:t>
-            </w:r>
-          </w:p>
-        </w:tc>
-      </w:tr>
-      <w:tr>
-        <w:trPr>
-          <w:cantSplit/>
-          <w:trHeight w:val="614" w:hRule="auto"/>
-        </w:trPr>
-        <w:tc>
-          <w:tcPr>
-            <w:tcBorders>
-              <w:top w:val="single" w:sz="8" w:space="0" w:color="000000"/>
-            </w:tcBorders>
-            <w:shd w:val="clear" w:color="auto" w:fill="FFFFFF"/>
-            <w:tcMar>
-              <w:top w:w="0" w:type="dxa"/>
-              <w:bottom w:w="0" w:type="dxa"/>
-              <w:left w:w="0" w:type="dxa"/>
-              <w:right w:w="0" w:type="dxa"/>
-            </w:tcMar>
-            <w:vAlign w:val="center"/>
-          </w:tcPr>
-          <w:p>
-            <w:pPr>
-              <w:jc w:val="left"/>
-              <w:spacing w:after="100" w:before="100" w:line="240"/>
-              <w:ind w:firstLine="0" w:left="100" w:right="100"/>
-            </w:pPr>
-            <w:r xmlns:w="http://schemas.openxmlformats.org/wordprocessingml/2006/main" xmlns:wp="http://schemas.openxmlformats.org/drawingml/2006/wordprocessingDrawing" xmlns:r="http://schemas.openxmlformats.org/officeDocument/2006/relationships" xmlns:w14="http://schemas.microsoft.com/office/word/2010/wordml">
-              <w:rPr>
-                <w:rFonts w:ascii="Arial" w:hAnsi="Arial" w:eastAsia="Arial" w:cs="Arial"/>
-                <w:b/>
-                <w:sz w:val="22"/>
-                <w:szCs w:val="22"/>
-                <w:color w:val="000000"/>
-              </w:rPr>
-              <w:t xml:space="preserve">tobgp</w:t>
-            </w:r>
-          </w:p>
-        </w:tc>
-        <w:tc>
-          <w:tcPr>
-            <w:tcBorders>
-              <w:top w:val="single" w:sz="8" w:space="0" w:color="000000"/>
-            </w:tcBorders>
-            <w:shd w:val="clear" w:color="auto" w:fill="FFFFFF"/>
-            <w:tcMar>
-              <w:top w:w="0" w:type="dxa"/>
-              <w:bottom w:w="0" w:type="dxa"/>
-              <w:left w:w="0" w:type="dxa"/>
-              <w:right w:w="0" w:type="dxa"/>
-            </w:tcMar>
-            <w:vAlign w:val="center"/>
-          </w:tcPr>
-          <w:p>
-            <w:pPr>
-              <w:jc w:val="left"/>
-              <w:spacing w:after="100" w:before="100" w:line="240"/>
-              <w:ind w:firstLine="0" w:left="100" w:right="100"/>
-            </w:pPr>
-            <w:r xmlns:w="http://schemas.openxmlformats.org/wordprocessingml/2006/main" xmlns:wp="http://schemas.openxmlformats.org/drawingml/2006/wordprocessingDrawing" xmlns:r="http://schemas.openxmlformats.org/officeDocument/2006/relationships" xmlns:w14="http://schemas.microsoft.com/office/word/2010/wordml">
-              <w:rPr>
-                <w:rFonts w:ascii="Arial" w:hAnsi="Arial" w:eastAsia="Arial" w:cs="Arial"/>
-                <w:b/>
-                <w:sz w:val="22"/>
-                <w:szCs w:val="22"/>
-                <w:color w:val="000000"/>
-              </w:rPr>
-              <w:t xml:space="preserve"/>
-            </w:r>
-          </w:p>
-        </w:tc>
-      </w:tr>
-      <w:tr>
-        <w:trPr>
-          <w:cantSplit/>
-          <w:trHeight w:val="617" w:hRule="auto"/>
-        </w:trPr>
-        <w:tc>
-          <w:tcPr>
-            <w:tcBorders/>
-            <w:shd w:val="clear" w:color="auto" w:fill="FFFFFF"/>
-            <w:tcMar>
-              <w:top w:w="0" w:type="dxa"/>
-              <w:bottom w:w="0" w:type="dxa"/>
-              <w:left w:w="0" w:type="dxa"/>
-              <w:right w:w="0" w:type="dxa"/>
-            </w:tcMar>
-            <w:vAlign w:val="center"/>
-          </w:tcPr>
-          <w:p>
-            <w:pPr>
-              <w:jc w:val="left"/>
-              <w:spacing w:after="100" w:before="100" w:line="240"/>
-              <w:ind w:firstLine="0" w:left="500" w:right="100"/>
-            </w:pPr>
-            <w:r xmlns:w="http://schemas.openxmlformats.org/wordprocessingml/2006/main" xmlns:wp="http://schemas.openxmlformats.org/drawingml/2006/wordprocessingDrawing" xmlns:r="http://schemas.openxmlformats.org/officeDocument/2006/relationships" xmlns:w14="http://schemas.microsoft.com/office/word/2010/wordml">
-              <w:rPr>
-                <w:rFonts w:ascii="Arial" w:hAnsi="Arial" w:eastAsia="Arial" w:cs="Arial"/>
-                <w:sz w:val="22"/>
-                <w:szCs w:val="22"/>
-                <w:color w:val="000000"/>
-              </w:rPr>
-              <w:t xml:space="preserve">0-9g/day</w:t>
-            </w:r>
-          </w:p>
-        </w:tc>
-        <w:tc>
-          <w:tcPr>
-            <w:tcBorders/>
-            <w:shd w:val="clear" w:color="auto" w:fill="FFFFFF"/>
-            <w:tcMar>
-              <w:top w:w="0" w:type="dxa"/>
-              <w:bottom w:w="0" w:type="dxa"/>
-              <w:left w:w="0" w:type="dxa"/>
-              <w:right w:w="0" w:type="dxa"/>
-            </w:tcMar>
-            <w:vAlign w:val="center"/>
-          </w:tcPr>
-          <w:p>
-            <w:pPr>
-              <w:jc w:val="left"/>
-              <w:spacing w:after="100" w:before="100" w:line="240"/>
-              <w:ind w:firstLine="0" w:left="100" w:right="100"/>
-            </w:pPr>
-            <w:r xmlns:w="http://schemas.openxmlformats.org/wordprocessingml/2006/main" xmlns:wp="http://schemas.openxmlformats.org/drawingml/2006/wordprocessingDrawing" xmlns:r="http://schemas.openxmlformats.org/officeDocument/2006/relationships" xmlns:w14="http://schemas.microsoft.com/office/word/2010/wordml">
-              <w:rPr>
-                <w:rFonts w:ascii="Arial" w:hAnsi="Arial" w:eastAsia="Arial" w:cs="Arial"/>
-                <w:sz w:val="22"/>
-                <w:szCs w:val="22"/>
-                <w:color w:val="000000"/>
-              </w:rPr>
-              <w:t xml:space="preserve">24 (27.27%)</w:t>
-            </w:r>
-          </w:p>
-        </w:tc>
-      </w:tr>
-      <w:tr>
-        <w:trPr>
-          <w:cantSplit/>
-          <w:trHeight w:val="617" w:hRule="auto"/>
-        </w:trPr>
-        <w:tc>
-          <w:tcPr>
-            <w:tcBorders/>
-            <w:shd w:val="clear" w:color="auto" w:fill="FFFFFF"/>
-            <w:tcMar>
-              <w:top w:w="0" w:type="dxa"/>
-              <w:bottom w:w="0" w:type="dxa"/>
-              <w:left w:w="0" w:type="dxa"/>
-              <w:right w:w="0" w:type="dxa"/>
-            </w:tcMar>
-            <w:vAlign w:val="center"/>
-          </w:tcPr>
-          <w:p>
-            <w:pPr>
-              <w:jc w:val="left"/>
-              <w:spacing w:after="100" w:before="100" w:line="240"/>
-              <w:ind w:firstLine="0" w:left="500" w:right="100"/>
-            </w:pPr>
-            <w:r xmlns:w="http://schemas.openxmlformats.org/wordprocessingml/2006/main" xmlns:wp="http://schemas.openxmlformats.org/drawingml/2006/wordprocessingDrawing" xmlns:r="http://schemas.openxmlformats.org/officeDocument/2006/relationships" xmlns:w14="http://schemas.microsoft.com/office/word/2010/wordml">
-              <w:rPr>
-                <w:rFonts w:ascii="Arial" w:hAnsi="Arial" w:eastAsia="Arial" w:cs="Arial"/>
-                <w:sz w:val="22"/>
-                <w:szCs w:val="22"/>
-                <w:color w:val="000000"/>
-              </w:rPr>
-              <w:t xml:space="preserve">10-19</w:t>
-            </w:r>
-          </w:p>
-        </w:tc>
-        <w:tc>
-          <w:tcPr>
-            <w:tcBorders/>
-            <w:shd w:val="clear" w:color="auto" w:fill="FFFFFF"/>
-            <w:tcMar>
-              <w:top w:w="0" w:type="dxa"/>
-              <w:bottom w:w="0" w:type="dxa"/>
-              <w:left w:w="0" w:type="dxa"/>
-              <w:right w:w="0" w:type="dxa"/>
-            </w:tcMar>
-            <w:vAlign w:val="center"/>
-          </w:tcPr>
-          <w:p>
-            <w:pPr>
-              <w:jc w:val="left"/>
-              <w:spacing w:after="100" w:before="100" w:line="240"/>
-              <w:ind w:firstLine="0" w:left="100" w:right="100"/>
-            </w:pPr>
-            <w:r xmlns:w="http://schemas.openxmlformats.org/wordprocessingml/2006/main" xmlns:wp="http://schemas.openxmlformats.org/drawingml/2006/wordprocessingDrawing" xmlns:r="http://schemas.openxmlformats.org/officeDocument/2006/relationships" xmlns:w14="http://schemas.microsoft.com/office/word/2010/wordml">
-              <w:rPr>
-                <w:rFonts w:ascii="Arial" w:hAnsi="Arial" w:eastAsia="Arial" w:cs="Arial"/>
-                <w:sz w:val="22"/>
-                <w:szCs w:val="22"/>
-                <w:color w:val="000000"/>
-              </w:rPr>
-              <w:t xml:space="preserve">24 (27.27%)</w:t>
-            </w:r>
-          </w:p>
-        </w:tc>
-      </w:tr>
-      <w:tr>
-        <w:trPr>
-          <w:cantSplit/>
-          <w:trHeight w:val="617" w:hRule="auto"/>
-        </w:trPr>
-        <w:tc>
-          <w:tcPr>
-            <w:tcBorders/>
-            <w:shd w:val="clear" w:color="auto" w:fill="FFFFFF"/>
-            <w:tcMar>
-              <w:top w:w="0" w:type="dxa"/>
-              <w:bottom w:w="0" w:type="dxa"/>
-              <w:left w:w="0" w:type="dxa"/>
-              <w:right w:w="0" w:type="dxa"/>
-            </w:tcMar>
-            <w:vAlign w:val="center"/>
-          </w:tcPr>
-          <w:p>
-            <w:pPr>
-              <w:jc w:val="left"/>
-              <w:spacing w:after="100" w:before="100" w:line="240"/>
-              <w:ind w:firstLine="0" w:left="500" w:right="100"/>
-            </w:pPr>
-            <w:r xmlns:w="http://schemas.openxmlformats.org/wordprocessingml/2006/main" xmlns:wp="http://schemas.openxmlformats.org/drawingml/2006/wordprocessingDrawing" xmlns:r="http://schemas.openxmlformats.org/officeDocument/2006/relationships" xmlns:w14="http://schemas.microsoft.com/office/word/2010/wordml">
-              <w:rPr>
-                <w:rFonts w:ascii="Arial" w:hAnsi="Arial" w:eastAsia="Arial" w:cs="Arial"/>
-                <w:sz w:val="22"/>
-                <w:szCs w:val="22"/>
-                <w:color w:val="000000"/>
-              </w:rPr>
-              <w:t xml:space="preserve">20-29</w:t>
-            </w:r>
-          </w:p>
-        </w:tc>
-        <w:tc>
-          <w:tcPr>
-            <w:tcBorders/>
-            <w:shd w:val="clear" w:color="auto" w:fill="FFFFFF"/>
-            <w:tcMar>
-              <w:top w:w="0" w:type="dxa"/>
-              <w:bottom w:w="0" w:type="dxa"/>
-              <w:left w:w="0" w:type="dxa"/>
-              <w:right w:w="0" w:type="dxa"/>
-            </w:tcMar>
-            <w:vAlign w:val="center"/>
-          </w:tcPr>
-          <w:p>
-            <w:pPr>
-              <w:jc w:val="left"/>
-              <w:spacing w:after="100" w:before="100" w:line="240"/>
-              <w:ind w:firstLine="0" w:left="100" w:right="100"/>
-            </w:pPr>
-            <w:r xmlns:w="http://schemas.openxmlformats.org/wordprocessingml/2006/main" xmlns:wp="http://schemas.openxmlformats.org/drawingml/2006/wordprocessingDrawing" xmlns:r="http://schemas.openxmlformats.org/officeDocument/2006/relationships" xmlns:w14="http://schemas.microsoft.com/office/word/2010/wordml">
-              <w:rPr>
-                <w:rFonts w:ascii="Arial" w:hAnsi="Arial" w:eastAsia="Arial" w:cs="Arial"/>
-                <w:sz w:val="22"/>
-                <w:szCs w:val="22"/>
-                <w:color w:val="000000"/>
-              </w:rPr>
-              <w:t xml:space="preserve">20 (22.73%)</w:t>
-            </w:r>
-          </w:p>
-        </w:tc>
-      </w:tr>
-      <w:tr>
-        <w:trPr>
-          <w:cantSplit/>
-          <w:trHeight w:val="617" w:hRule="auto"/>
-        </w:trPr>
-        <w:tc>
-          <w:tcPr>
-            <w:tcBorders/>
-            <w:shd w:val="clear" w:color="auto" w:fill="FFFFFF"/>
-            <w:tcMar>
-              <w:top w:w="0" w:type="dxa"/>
-              <w:bottom w:w="0" w:type="dxa"/>
-              <w:left w:w="0" w:type="dxa"/>
-              <w:right w:w="0" w:type="dxa"/>
-            </w:tcMar>
-            <w:vAlign w:val="center"/>
-          </w:tcPr>
-          <w:p>
-            <w:pPr>
-              <w:jc w:val="left"/>
-              <w:spacing w:after="100" w:before="100" w:line="240"/>
-              <w:ind w:firstLine="0" w:left="500" w:right="100"/>
-            </w:pPr>
-            <w:r xmlns:w="http://schemas.openxmlformats.org/wordprocessingml/2006/main" xmlns:wp="http://schemas.openxmlformats.org/drawingml/2006/wordprocessingDrawing" xmlns:r="http://schemas.openxmlformats.org/officeDocument/2006/relationships" xmlns:w14="http://schemas.microsoft.com/office/word/2010/wordml">
-              <w:rPr>
-                <w:rFonts w:ascii="Arial" w:hAnsi="Arial" w:eastAsia="Arial" w:cs="Arial"/>
-                <w:sz w:val="22"/>
-                <w:szCs w:val="22"/>
-                <w:color w:val="000000"/>
-              </w:rPr>
-              <w:t xml:space="preserve">30+</w:t>
-            </w:r>
-          </w:p>
-        </w:tc>
-        <w:tc>
-          <w:tcPr>
-            <w:tcBorders/>
-            <w:shd w:val="clear" w:color="auto" w:fill="FFFFFF"/>
-            <w:tcMar>
-              <w:top w:w="0" w:type="dxa"/>
-              <w:bottom w:w="0" w:type="dxa"/>
-              <w:left w:w="0" w:type="dxa"/>
-              <w:right w:w="0" w:type="dxa"/>
-            </w:tcMar>
-            <w:vAlign w:val="center"/>
-          </w:tcPr>
-          <w:p>
-            <w:pPr>
-              <w:jc w:val="left"/>
-              <w:spacing w:after="100" w:before="100" w:line="240"/>
-              <w:ind w:firstLine="0" w:left="100" w:right="100"/>
-            </w:pPr>
-            <w:r xmlns:w="http://schemas.openxmlformats.org/wordprocessingml/2006/main" xmlns:wp="http://schemas.openxmlformats.org/drawingml/2006/wordprocessingDrawing" xmlns:r="http://schemas.openxmlformats.org/officeDocument/2006/relationships" xmlns:w14="http://schemas.microsoft.com/office/word/2010/wordml">
-              <w:rPr>
-                <w:rFonts w:ascii="Arial" w:hAnsi="Arial" w:eastAsia="Arial" w:cs="Arial"/>
-                <w:sz w:val="22"/>
-                <w:szCs w:val="22"/>
-                <w:color w:val="000000"/>
-              </w:rPr>
-              <w:t xml:space="preserve">20 (22.73%)</w:t>
-            </w:r>
-          </w:p>
-        </w:tc>
-      </w:tr>
-      <w:tr>
-        <w:trPr>
-          <w:cantSplit/>
-          <w:trHeight w:val="530" w:hRule="auto"/>
-        </w:trPr>
-        <w:tc>
-          <w:tcPr>
-            <w:tcBorders>
-              <w:top w:val="single" w:sz="8" w:space="0" w:color="000000"/>
-            </w:tcBorders>
-            <w:shd w:val="clear" w:color="auto" w:fill="FFFFFF"/>
-            <w:tcMar>
-              <w:top w:w="0" w:type="dxa"/>
-              <w:bottom w:w="0" w:type="dxa"/>
-              <w:left w:w="0" w:type="dxa"/>
-              <w:right w:w="0" w:type="dxa"/>
-            </w:tcMar>
-            <w:vAlign w:val="center"/>
-          </w:tcPr>
-          <w:p>
-            <w:pPr>
-              <w:jc w:val="left"/>
-              <w:spacing w:after="100" w:before="100" w:line="240"/>
-              <w:ind w:firstLine="0" w:left="100" w:right="100"/>
-            </w:pPr>
-            <w:r xmlns:w="http://schemas.openxmlformats.org/wordprocessingml/2006/main" xmlns:wp="http://schemas.openxmlformats.org/drawingml/2006/wordprocessingDrawing" xmlns:r="http://schemas.openxmlformats.org/officeDocument/2006/relationships" xmlns:w14="http://schemas.microsoft.com/office/word/2010/wordml">
-              <w:rPr>
-                <w:rFonts w:ascii="Arial" w:hAnsi="Arial" w:eastAsia="Arial" w:cs="Arial"/>
-                <w:b/>
-                <w:sz w:val="22"/>
-                <w:szCs w:val="22"/>
-                <w:color w:val="000000"/>
-              </w:rPr>
-              <w:t xml:space="preserve">ncases</w:t>
-            </w:r>
-          </w:p>
-        </w:tc>
-        <w:tc>
-          <w:tcPr>
-            <w:tcBorders>
-              <w:top w:val="single" w:sz="8" w:space="0" w:color="000000"/>
-            </w:tcBorders>
-            <w:shd w:val="clear" w:color="auto" w:fill="FFFFFF"/>
-            <w:tcMar>
-              <w:top w:w="0" w:type="dxa"/>
-              <w:bottom w:w="0" w:type="dxa"/>
-              <w:left w:w="0" w:type="dxa"/>
-              <w:right w:w="0" w:type="dxa"/>
-            </w:tcMar>
-            <w:vAlign w:val="center"/>
-          </w:tcPr>
-          <w:p>
-            <w:pPr>
-              <w:jc w:val="left"/>
-              <w:spacing w:after="100" w:before="100" w:line="240"/>
-              <w:ind w:firstLine="0" w:left="100" w:right="100"/>
-            </w:pPr>
-            <w:r xmlns:w="http://schemas.openxmlformats.org/wordprocessingml/2006/main" xmlns:wp="http://schemas.openxmlformats.org/drawingml/2006/wordprocessingDrawing" xmlns:r="http://schemas.openxmlformats.org/officeDocument/2006/relationships" xmlns:w14="http://schemas.microsoft.com/office/word/2010/wordml">
-              <w:rPr>
-                <w:rFonts w:ascii="Arial" w:hAnsi="Arial" w:eastAsia="Arial" w:cs="Arial"/>
-                <w:b/>
-                <w:sz w:val="22"/>
-                <w:szCs w:val="22"/>
-                <w:color w:val="000000"/>
-              </w:rPr>
-              <w:t xml:space="preserve"/>
-            </w:r>
-          </w:p>
-        </w:tc>
-      </w:tr>
-      <w:tr>
-        <w:trPr>
-          <w:cantSplit/>
-          <w:trHeight w:val="574" w:hRule="auto"/>
-        </w:trPr>
-        <w:tc>
-          <w:tcPr>
-            <w:tcBorders/>
-            <w:shd w:val="clear" w:color="auto" w:fill="FFFFFF"/>
-            <w:tcMar>
-              <w:top w:w="0" w:type="dxa"/>
-              <w:bottom w:w="0" w:type="dxa"/>
-              <w:left w:w="0" w:type="dxa"/>
-              <w:right w:w="0" w:type="dxa"/>
-            </w:tcMar>
-            <w:vAlign w:val="center"/>
-          </w:tcPr>
-          <w:p>
-            <w:pPr>
-              <w:jc w:val="left"/>
-              <w:spacing w:after="100" w:before="100" w:line="240"/>
-              <w:ind w:firstLine="0" w:left="500" w:right="100"/>
-            </w:pPr>
-            <w:r xmlns:w="http://schemas.openxmlformats.org/wordprocessingml/2006/main" xmlns:wp="http://schemas.openxmlformats.org/drawingml/2006/wordprocessingDrawing" xmlns:r="http://schemas.openxmlformats.org/officeDocument/2006/relationships" xmlns:w14="http://schemas.microsoft.com/office/word/2010/wordml">
-              <w:rPr>
-                <w:rFonts w:ascii="Arial" w:hAnsi="Arial" w:eastAsia="Arial" w:cs="Arial"/>
-                <w:sz w:val="22"/>
-                <w:szCs w:val="22"/>
-                <w:color w:val="000000"/>
-              </w:rPr>
-              <w:t xml:space="preserve">Min / Max</w:t>
-            </w:r>
-          </w:p>
-        </w:tc>
-        <w:tc>
-          <w:tcPr>
-            <w:tcBorders/>
-            <w:shd w:val="clear" w:color="auto" w:fill="FFFFFF"/>
-            <w:tcMar>
-              <w:top w:w="0" w:type="dxa"/>
-              <w:bottom w:w="0" w:type="dxa"/>
-              <w:left w:w="0" w:type="dxa"/>
-              <w:right w:w="0" w:type="dxa"/>
-            </w:tcMar>
-            <w:vAlign w:val="center"/>
-          </w:tcPr>
-          <w:p>
-            <w:pPr>
-              <w:jc w:val="left"/>
-              <w:spacing w:after="100" w:before="100" w:line="240"/>
-              <w:ind w:firstLine="0" w:left="100" w:right="100"/>
-            </w:pPr>
-            <w:r xmlns:w="http://schemas.openxmlformats.org/wordprocessingml/2006/main" xmlns:wp="http://schemas.openxmlformats.org/drawingml/2006/wordprocessingDrawing" xmlns:r="http://schemas.openxmlformats.org/officeDocument/2006/relationships" xmlns:w14="http://schemas.microsoft.com/office/word/2010/wordml">
-              <w:rPr>
-                <w:rFonts w:ascii="Arial" w:hAnsi="Arial" w:eastAsia="Arial" w:cs="Arial"/>
-                <w:sz w:val="22"/>
-                <w:szCs w:val="22"/>
-                <w:color w:val="000000"/>
-              </w:rPr>
-              <w:t xml:space="preserve">0 / 17.0</w:t>
-            </w:r>
-          </w:p>
-        </w:tc>
-      </w:tr>
-      <w:tr>
-        <w:trPr>
-          <w:cantSplit/>
-          <w:trHeight w:val="615" w:hRule="auto"/>
-        </w:trPr>
-        <w:tc>
-          <w:tcPr>
-            <w:tcBorders/>
-            <w:shd w:val="clear" w:color="auto" w:fill="FFFFFF"/>
-            <w:tcMar>
-              <w:top w:w="0" w:type="dxa"/>
-              <w:bottom w:w="0" w:type="dxa"/>
-              <w:left w:w="0" w:type="dxa"/>
-              <w:right w:w="0" w:type="dxa"/>
-            </w:tcMar>
-            <w:vAlign w:val="center"/>
-          </w:tcPr>
-          <w:p>
-            <w:pPr>
-              <w:jc w:val="left"/>
-              <w:spacing w:after="100" w:before="100" w:line="240"/>
-              <w:ind w:firstLine="0" w:left="500" w:right="100"/>
-            </w:pPr>
-            <w:r xmlns:w="http://schemas.openxmlformats.org/wordprocessingml/2006/main" xmlns:wp="http://schemas.openxmlformats.org/drawingml/2006/wordprocessingDrawing" xmlns:r="http://schemas.openxmlformats.org/officeDocument/2006/relationships" xmlns:w14="http://schemas.microsoft.com/office/word/2010/wordml">
-              <w:rPr>
-                <w:rFonts w:ascii="Arial" w:hAnsi="Arial" w:eastAsia="Arial" w:cs="Arial"/>
-                <w:sz w:val="22"/>
-                <w:szCs w:val="22"/>
-                <w:color w:val="000000"/>
-              </w:rPr>
-              <w:t xml:space="preserve">Med [IQR]</w:t>
-            </w:r>
-          </w:p>
-        </w:tc>
-        <w:tc>
-          <w:tcPr>
-            <w:tcBorders/>
-            <w:shd w:val="clear" w:color="auto" w:fill="FFFFFF"/>
-            <w:tcMar>
-              <w:top w:w="0" w:type="dxa"/>
-              <w:bottom w:w="0" w:type="dxa"/>
-              <w:left w:w="0" w:type="dxa"/>
-              <w:right w:w="0" w:type="dxa"/>
-            </w:tcMar>
-            <w:vAlign w:val="center"/>
-          </w:tcPr>
-          <w:p>
-            <w:pPr>
-              <w:jc w:val="left"/>
-              <w:spacing w:after="100" w:before="100" w:line="240"/>
-              <w:ind w:firstLine="0" w:left="100" w:right="100"/>
-            </w:pPr>
-            <w:r xmlns:w="http://schemas.openxmlformats.org/wordprocessingml/2006/main" xmlns:wp="http://schemas.openxmlformats.org/drawingml/2006/wordprocessingDrawing" xmlns:r="http://schemas.openxmlformats.org/officeDocument/2006/relationships" xmlns:w14="http://schemas.microsoft.com/office/word/2010/wordml">
-              <w:rPr>
-                <w:rFonts w:ascii="Arial" w:hAnsi="Arial" w:eastAsia="Arial" w:cs="Arial"/>
-                <w:sz w:val="22"/>
-                <w:szCs w:val="22"/>
-                <w:color w:val="000000"/>
-              </w:rPr>
-              <w:t xml:space="preserve">1.0 [0;4.0]</w:t>
-            </w:r>
-          </w:p>
-        </w:tc>
-      </w:tr>
-      <w:tr>
-        <w:trPr>
-          <w:cantSplit/>
-          <w:trHeight w:val="617" w:hRule="auto"/>
-        </w:trPr>
-        <w:tc>
-          <w:tcPr>
-            <w:tcBorders/>
-            <w:shd w:val="clear" w:color="auto" w:fill="FFFFFF"/>
-            <w:tcMar>
-              <w:top w:w="0" w:type="dxa"/>
-              <w:bottom w:w="0" w:type="dxa"/>
-              <w:left w:w="0" w:type="dxa"/>
-              <w:right w:w="0" w:type="dxa"/>
-            </w:tcMar>
-            <w:vAlign w:val="center"/>
-          </w:tcPr>
-          <w:p>
-            <w:pPr>
-              <w:jc w:val="left"/>
-              <w:spacing w:after="100" w:before="100" w:line="240"/>
-              <w:ind w:firstLine="0" w:left="500" w:right="100"/>
-            </w:pPr>
-            <w:r xmlns:w="http://schemas.openxmlformats.org/wordprocessingml/2006/main" xmlns:wp="http://schemas.openxmlformats.org/drawingml/2006/wordprocessingDrawing" xmlns:r="http://schemas.openxmlformats.org/officeDocument/2006/relationships" xmlns:w14="http://schemas.microsoft.com/office/word/2010/wordml">
-              <w:rPr>
-                <w:rFonts w:ascii="Arial" w:hAnsi="Arial" w:eastAsia="Arial" w:cs="Arial"/>
-                <w:sz w:val="22"/>
-                <w:szCs w:val="22"/>
-                <w:color w:val="000000"/>
-              </w:rPr>
-              <w:t xml:space="preserve">Mean (std)</w:t>
-            </w:r>
-          </w:p>
-        </w:tc>
-        <w:tc>
-          <w:tcPr>
-            <w:tcBorders/>
-            <w:shd w:val="clear" w:color="auto" w:fill="FFFFFF"/>
-            <w:tcMar>
-              <w:top w:w="0" w:type="dxa"/>
-              <w:bottom w:w="0" w:type="dxa"/>
-              <w:left w:w="0" w:type="dxa"/>
-              <w:right w:w="0" w:type="dxa"/>
-            </w:tcMar>
-            <w:vAlign w:val="center"/>
-          </w:tcPr>
-          <w:p>
-            <w:pPr>
-              <w:jc w:val="left"/>
-              <w:spacing w:after="100" w:before="100" w:line="240"/>
-              <w:ind w:firstLine="0" w:left="100" w:right="100"/>
-            </w:pPr>
-            <w:r xmlns:w="http://schemas.openxmlformats.org/wordprocessingml/2006/main" xmlns:wp="http://schemas.openxmlformats.org/drawingml/2006/wordprocessingDrawing" xmlns:r="http://schemas.openxmlformats.org/officeDocument/2006/relationships" xmlns:w14="http://schemas.microsoft.com/office/word/2010/wordml">
-              <w:rPr>
-                <w:rFonts w:ascii="Arial" w:hAnsi="Arial" w:eastAsia="Arial" w:cs="Arial"/>
-                <w:sz w:val="22"/>
-                <w:szCs w:val="22"/>
-                <w:color w:val="000000"/>
-              </w:rPr>
-              <w:t xml:space="preserve">2.3 (2.8)</w:t>
-            </w:r>
-          </w:p>
-        </w:tc>
-      </w:tr>
-      <w:tr>
-        <w:trPr>
-          <w:cantSplit/>
-          <w:trHeight w:val="617" w:hRule="auto"/>
-        </w:trPr>
-        <w:tc>
-          <w:tcPr>
-            <w:tcBorders/>
-            <w:shd w:val="clear" w:color="auto" w:fill="FFFFFF"/>
-            <w:tcMar>
-              <w:top w:w="0" w:type="dxa"/>
-              <w:bottom w:w="0" w:type="dxa"/>
-              <w:left w:w="0" w:type="dxa"/>
-              <w:right w:w="0" w:type="dxa"/>
-            </w:tcMar>
-            <w:vAlign w:val="center"/>
-          </w:tcPr>
-          <w:p>
-            <w:pPr>
-              <w:jc w:val="left"/>
-              <w:spacing w:after="100" w:before="100" w:line="240"/>
-              <w:ind w:firstLine="0" w:left="500" w:right="100"/>
-            </w:pPr>
-            <w:r xmlns:w="http://schemas.openxmlformats.org/wordprocessingml/2006/main" xmlns:wp="http://schemas.openxmlformats.org/drawingml/2006/wordprocessingDrawing" xmlns:r="http://schemas.openxmlformats.org/officeDocument/2006/relationships" xmlns:w14="http://schemas.microsoft.com/office/word/2010/wordml">
-              <w:rPr>
-                <w:rFonts w:ascii="Arial" w:hAnsi="Arial" w:eastAsia="Arial" w:cs="Arial"/>
-                <w:sz w:val="22"/>
-                <w:szCs w:val="22"/>
-                <w:color w:val="000000"/>
-              </w:rPr>
-              <w:t xml:space="preserve">N (NA)</w:t>
-            </w:r>
-          </w:p>
-        </w:tc>
-        <w:tc>
-          <w:tcPr>
-            <w:tcBorders/>
-            <w:shd w:val="clear" w:color="auto" w:fill="FFFFFF"/>
-            <w:tcMar>
-              <w:top w:w="0" w:type="dxa"/>
-              <w:bottom w:w="0" w:type="dxa"/>
-              <w:left w:w="0" w:type="dxa"/>
-              <w:right w:w="0" w:type="dxa"/>
-            </w:tcMar>
-            <w:vAlign w:val="center"/>
-          </w:tcPr>
-          <w:p>
-            <w:pPr>
-              <w:jc w:val="left"/>
-              <w:spacing w:after="100" w:before="100" w:line="240"/>
-              <w:ind w:firstLine="0" w:left="100" w:right="100"/>
-            </w:pPr>
-            <w:r xmlns:w="http://schemas.openxmlformats.org/wordprocessingml/2006/main" xmlns:wp="http://schemas.openxmlformats.org/drawingml/2006/wordprocessingDrawing" xmlns:r="http://schemas.openxmlformats.org/officeDocument/2006/relationships" xmlns:w14="http://schemas.microsoft.com/office/word/2010/wordml">
-              <w:rPr>
-                <w:rFonts w:ascii="Arial" w:hAnsi="Arial" w:eastAsia="Arial" w:cs="Arial"/>
-                <w:sz w:val="22"/>
-                <w:szCs w:val="22"/>
-                <w:color w:val="000000"/>
-              </w:rPr>
-              <w:t xml:space="preserve">88 (0)</w:t>
-            </w:r>
-          </w:p>
-        </w:tc>
-      </w:tr>
-      <w:tr>
-        <w:trPr>
-          <w:cantSplit/>
-          <w:trHeight w:val="571" w:hRule="auto"/>
-        </w:trPr>
-        <w:tc>
-          <w:tcPr>
-            <w:tcBorders>
-              <w:top w:val="single" w:sz="8" w:space="0" w:color="000000"/>
-            </w:tcBorders>
-            <w:shd w:val="clear" w:color="auto" w:fill="FFFFFF"/>
-            <w:tcMar>
-              <w:top w:w="0" w:type="dxa"/>
-              <w:bottom w:w="0" w:type="dxa"/>
-              <w:left w:w="0" w:type="dxa"/>
-              <w:right w:w="0" w:type="dxa"/>
-            </w:tcMar>
-            <w:vAlign w:val="center"/>
-          </w:tcPr>
-          <w:p>
-            <w:pPr>
-              <w:jc w:val="left"/>
-              <w:spacing w:after="100" w:before="100" w:line="240"/>
-              <w:ind w:firstLine="0" w:left="100" w:right="100"/>
-            </w:pPr>
-            <w:r xmlns:w="http://schemas.openxmlformats.org/wordprocessingml/2006/main" xmlns:wp="http://schemas.openxmlformats.org/drawingml/2006/wordprocessingDrawing" xmlns:r="http://schemas.openxmlformats.org/officeDocument/2006/relationships" xmlns:w14="http://schemas.microsoft.com/office/word/2010/wordml">
-              <w:rPr>
-                <w:rFonts w:ascii="Arial" w:hAnsi="Arial" w:eastAsia="Arial" w:cs="Arial"/>
-                <w:b/>
-                <w:sz w:val="22"/>
-                <w:szCs w:val="22"/>
-                <w:color w:val="000000"/>
-              </w:rPr>
-              <w:t xml:space="preserve">ncontrols</w:t>
-            </w:r>
-          </w:p>
-        </w:tc>
-        <w:tc>
-          <w:tcPr>
-            <w:tcBorders>
-              <w:top w:val="single" w:sz="8" w:space="0" w:color="000000"/>
-            </w:tcBorders>
-            <w:shd w:val="clear" w:color="auto" w:fill="FFFFFF"/>
-            <w:tcMar>
-              <w:top w:w="0" w:type="dxa"/>
-              <w:bottom w:w="0" w:type="dxa"/>
-              <w:left w:w="0" w:type="dxa"/>
-              <w:right w:w="0" w:type="dxa"/>
-            </w:tcMar>
-            <w:vAlign w:val="center"/>
-          </w:tcPr>
-          <w:p>
-            <w:pPr>
-              <w:jc w:val="left"/>
-              <w:spacing w:after="100" w:before="100" w:line="240"/>
-              <w:ind w:firstLine="0" w:left="100" w:right="100"/>
-            </w:pPr>
-            <w:r xmlns:w="http://schemas.openxmlformats.org/wordprocessingml/2006/main" xmlns:wp="http://schemas.openxmlformats.org/drawingml/2006/wordprocessingDrawing" xmlns:r="http://schemas.openxmlformats.org/officeDocument/2006/relationships" xmlns:w14="http://schemas.microsoft.com/office/word/2010/wordml">
-              <w:rPr>
-                <w:rFonts w:ascii="Arial" w:hAnsi="Arial" w:eastAsia="Arial" w:cs="Arial"/>
-                <w:b/>
-                <w:sz w:val="22"/>
-                <w:szCs w:val="22"/>
-                <w:color w:val="000000"/>
-              </w:rPr>
-              <w:t xml:space="preserve"/>
-            </w:r>
-          </w:p>
-        </w:tc>
-      </w:tr>
-      <w:tr>
-        <w:trPr>
-          <w:cantSplit/>
-          <w:trHeight w:val="574" w:hRule="auto"/>
-        </w:trPr>
-        <w:tc>
-          <w:tcPr>
-            <w:tcBorders/>
-            <w:shd w:val="clear" w:color="auto" w:fill="FFFFFF"/>
-            <w:tcMar>
-              <w:top w:w="0" w:type="dxa"/>
-              <w:bottom w:w="0" w:type="dxa"/>
-              <w:left w:w="0" w:type="dxa"/>
-              <w:right w:w="0" w:type="dxa"/>
-            </w:tcMar>
-            <w:vAlign w:val="center"/>
-          </w:tcPr>
-          <w:p>
-            <w:pPr>
-              <w:jc w:val="left"/>
-              <w:spacing w:after="100" w:before="100" w:line="240"/>
-              <w:ind w:firstLine="0" w:left="500" w:right="100"/>
-            </w:pPr>
-            <w:r xmlns:w="http://schemas.openxmlformats.org/wordprocessingml/2006/main" xmlns:wp="http://schemas.openxmlformats.org/drawingml/2006/wordprocessingDrawing" xmlns:r="http://schemas.openxmlformats.org/officeDocument/2006/relationships" xmlns:w14="http://schemas.microsoft.com/office/word/2010/wordml">
-              <w:rPr>
-                <w:rFonts w:ascii="Arial" w:hAnsi="Arial" w:eastAsia="Arial" w:cs="Arial"/>
-                <w:sz w:val="22"/>
-                <w:szCs w:val="22"/>
-                <w:color w:val="000000"/>
-              </w:rPr>
-              <w:t xml:space="preserve">Min / Max</w:t>
-            </w:r>
-          </w:p>
-        </w:tc>
-        <w:tc>
-          <w:tcPr>
-            <w:tcBorders/>
-            <w:shd w:val="clear" w:color="auto" w:fill="FFFFFF"/>
-            <w:tcMar>
-              <w:top w:w="0" w:type="dxa"/>
-              <w:bottom w:w="0" w:type="dxa"/>
-              <w:left w:w="0" w:type="dxa"/>
-              <w:right w:w="0" w:type="dxa"/>
-            </w:tcMar>
-            <w:vAlign w:val="center"/>
-          </w:tcPr>
-          <w:p>
-            <w:pPr>
-              <w:jc w:val="left"/>
-              <w:spacing w:after="100" w:before="100" w:line="240"/>
-              <w:ind w:firstLine="0" w:left="100" w:right="100"/>
-            </w:pPr>
-            <w:r xmlns:w="http://schemas.openxmlformats.org/wordprocessingml/2006/main" xmlns:wp="http://schemas.openxmlformats.org/drawingml/2006/wordprocessingDrawing" xmlns:r="http://schemas.openxmlformats.org/officeDocument/2006/relationships" xmlns:w14="http://schemas.microsoft.com/office/word/2010/wordml">
-              <w:rPr>
-                <w:rFonts w:ascii="Arial" w:hAnsi="Arial" w:eastAsia="Arial" w:cs="Arial"/>
-                <w:sz w:val="22"/>
-                <w:szCs w:val="22"/>
-                <w:color w:val="000000"/>
-              </w:rPr>
-              <w:t xml:space="preserve">0 / 60.0</w:t>
-            </w:r>
-          </w:p>
-        </w:tc>
-      </w:tr>
-      <w:tr>
-        <w:trPr>
-          <w:cantSplit/>
-          <w:trHeight w:val="615" w:hRule="auto"/>
-        </w:trPr>
-        <w:tc>
-          <w:tcPr>
-            <w:tcBorders/>
-            <w:shd w:val="clear" w:color="auto" w:fill="FFFFFF"/>
-            <w:tcMar>
-              <w:top w:w="0" w:type="dxa"/>
-              <w:bottom w:w="0" w:type="dxa"/>
-              <w:left w:w="0" w:type="dxa"/>
-              <w:right w:w="0" w:type="dxa"/>
-            </w:tcMar>
-            <w:vAlign w:val="center"/>
-          </w:tcPr>
-          <w:p>
-            <w:pPr>
-              <w:jc w:val="left"/>
-              <w:spacing w:after="100" w:before="100" w:line="240"/>
-              <w:ind w:firstLine="0" w:left="500" w:right="100"/>
-            </w:pPr>
-            <w:r xmlns:w="http://schemas.openxmlformats.org/wordprocessingml/2006/main" xmlns:wp="http://schemas.openxmlformats.org/drawingml/2006/wordprocessingDrawing" xmlns:r="http://schemas.openxmlformats.org/officeDocument/2006/relationships" xmlns:w14="http://schemas.microsoft.com/office/word/2010/wordml">
-              <w:rPr>
-                <w:rFonts w:ascii="Arial" w:hAnsi="Arial" w:eastAsia="Arial" w:cs="Arial"/>
-                <w:sz w:val="22"/>
-                <w:szCs w:val="22"/>
-                <w:color w:val="000000"/>
-              </w:rPr>
-              <w:t xml:space="preserve">Med [IQR]</w:t>
-            </w:r>
-          </w:p>
-        </w:tc>
-        <w:tc>
-          <w:tcPr>
-            <w:tcBorders/>
-            <w:shd w:val="clear" w:color="auto" w:fill="FFFFFF"/>
-            <w:tcMar>
-              <w:top w:w="0" w:type="dxa"/>
-              <w:bottom w:w="0" w:type="dxa"/>
-              <w:left w:w="0" w:type="dxa"/>
-              <w:right w:w="0" w:type="dxa"/>
-            </w:tcMar>
-            <w:vAlign w:val="center"/>
-          </w:tcPr>
-          <w:p>
-            <w:pPr>
-              <w:jc w:val="left"/>
-              <w:spacing w:after="100" w:before="100" w:line="240"/>
-              <w:ind w:firstLine="0" w:left="100" w:right="100"/>
-            </w:pPr>
-            <w:r xmlns:w="http://schemas.openxmlformats.org/wordprocessingml/2006/main" xmlns:wp="http://schemas.openxmlformats.org/drawingml/2006/wordprocessingDrawing" xmlns:r="http://schemas.openxmlformats.org/officeDocument/2006/relationships" xmlns:w14="http://schemas.microsoft.com/office/word/2010/wordml">
-              <w:rPr>
-                <w:rFonts w:ascii="Arial" w:hAnsi="Arial" w:eastAsia="Arial" w:cs="Arial"/>
-                <w:sz w:val="22"/>
-                <w:szCs w:val="22"/>
-                <w:color w:val="000000"/>
-              </w:rPr>
-              <w:t xml:space="preserve">4.0 [1.0;10.0]</w:t>
-            </w:r>
-          </w:p>
-        </w:tc>
-      </w:tr>
-      <w:tr>
-        <w:trPr>
-          <w:cantSplit/>
-          <w:trHeight w:val="617" w:hRule="auto"/>
-        </w:trPr>
-        <w:tc>
-          <w:tcPr>
-            <w:tcBorders/>
-            <w:shd w:val="clear" w:color="auto" w:fill="FFFFFF"/>
-            <w:tcMar>
-              <w:top w:w="0" w:type="dxa"/>
-              <w:bottom w:w="0" w:type="dxa"/>
-              <w:left w:w="0" w:type="dxa"/>
-              <w:right w:w="0" w:type="dxa"/>
-            </w:tcMar>
-            <w:vAlign w:val="center"/>
-          </w:tcPr>
-          <w:p>
-            <w:pPr>
-              <w:jc w:val="left"/>
-              <w:spacing w:after="100" w:before="100" w:line="240"/>
-              <w:ind w:firstLine="0" w:left="500" w:right="100"/>
-            </w:pPr>
-            <w:r xmlns:w="http://schemas.openxmlformats.org/wordprocessingml/2006/main" xmlns:wp="http://schemas.openxmlformats.org/drawingml/2006/wordprocessingDrawing" xmlns:r="http://schemas.openxmlformats.org/officeDocument/2006/relationships" xmlns:w14="http://schemas.microsoft.com/office/word/2010/wordml">
-              <w:rPr>
-                <w:rFonts w:ascii="Arial" w:hAnsi="Arial" w:eastAsia="Arial" w:cs="Arial"/>
-                <w:sz w:val="22"/>
-                <w:szCs w:val="22"/>
-                <w:color w:val="000000"/>
-              </w:rPr>
-              <w:t xml:space="preserve">Mean (std)</w:t>
-            </w:r>
-          </w:p>
-        </w:tc>
-        <w:tc>
-          <w:tcPr>
-            <w:tcBorders/>
-            <w:shd w:val="clear" w:color="auto" w:fill="FFFFFF"/>
-            <w:tcMar>
-              <w:top w:w="0" w:type="dxa"/>
-              <w:bottom w:w="0" w:type="dxa"/>
-              <w:left w:w="0" w:type="dxa"/>
-              <w:right w:w="0" w:type="dxa"/>
-            </w:tcMar>
-            <w:vAlign w:val="center"/>
-          </w:tcPr>
-          <w:p>
-            <w:pPr>
-              <w:jc w:val="left"/>
-              <w:spacing w:after="100" w:before="100" w:line="240"/>
-              <w:ind w:firstLine="0" w:left="100" w:right="100"/>
-            </w:pPr>
-            <w:r xmlns:w="http://schemas.openxmlformats.org/wordprocessingml/2006/main" xmlns:wp="http://schemas.openxmlformats.org/drawingml/2006/wordprocessingDrawing" xmlns:r="http://schemas.openxmlformats.org/officeDocument/2006/relationships" xmlns:w14="http://schemas.microsoft.com/office/word/2010/wordml">
-              <w:rPr>
-                <w:rFonts w:ascii="Arial" w:hAnsi="Arial" w:eastAsia="Arial" w:cs="Arial"/>
-                <w:sz w:val="22"/>
-                <w:szCs w:val="22"/>
-                <w:color w:val="000000"/>
-              </w:rPr>
-              <w:t xml:space="preserve">8.8 (12.1)</w:t>
-            </w:r>
-          </w:p>
-        </w:tc>
-      </w:tr>
-      <w:tr>
-        <w:trPr>
-          <w:cantSplit/>
-          <w:trHeight w:val="617" w:hRule="auto"/>
-        </w:trPr>
-        <w:tc>
-          <w:tcPr>
-            <w:tcBorders>
-              <w:bottom w:val="single" w:sz="16" w:space="0" w:color="666666"/>
-            </w:tcBorders>
-            <w:shd w:val="clear" w:color="auto" w:fill="FFFFFF"/>
-            <w:tcMar>
-              <w:top w:w="0" w:type="dxa"/>
-              <w:bottom w:w="0" w:type="dxa"/>
-              <w:left w:w="0" w:type="dxa"/>
-              <w:right w:w="0" w:type="dxa"/>
-            </w:tcMar>
-            <w:vAlign w:val="center"/>
-          </w:tcPr>
-          <w:p>
-            <w:pPr>
-              <w:jc w:val="left"/>
-              <w:spacing w:after="100" w:before="100" w:line="240"/>
-              <w:ind w:firstLine="0" w:left="500" w:right="100"/>
-            </w:pPr>
-            <w:r xmlns:w="http://schemas.openxmlformats.org/wordprocessingml/2006/main" xmlns:wp="http://schemas.openxmlformats.org/drawingml/2006/wordprocessingDrawing" xmlns:r="http://schemas.openxmlformats.org/officeDocument/2006/relationships" xmlns:w14="http://schemas.microsoft.com/office/word/2010/wordml">
-              <w:rPr>
-                <w:rFonts w:ascii="Arial" w:hAnsi="Arial" w:eastAsia="Arial" w:cs="Arial"/>
-                <w:sz w:val="22"/>
-                <w:szCs w:val="22"/>
-                <w:color w:val="000000"/>
-              </w:rPr>
-              <w:t xml:space="preserve">N (NA)</w:t>
-            </w:r>
-          </w:p>
-        </w:tc>
-        <w:tc>
-          <w:tcPr>
-            <w:tcBorders>
-              <w:bottom w:val="single" w:sz="16" w:space="0" w:color="666666"/>
-            </w:tcBorders>
-            <w:shd w:val="clear" w:color="auto" w:fill="FFFFFF"/>
-            <w:tcMar>
-              <w:top w:w="0" w:type="dxa"/>
-              <w:bottom w:w="0" w:type="dxa"/>
-              <w:left w:w="0" w:type="dxa"/>
-              <w:right w:w="0" w:type="dxa"/>
-            </w:tcMar>
-            <w:vAlign w:val="center"/>
-          </w:tcPr>
-          <w:p>
-            <w:pPr>
-              <w:jc w:val="left"/>
-              <w:spacing w:after="100" w:before="100" w:line="240"/>
-              <w:ind w:firstLine="0" w:left="100" w:right="100"/>
-            </w:pPr>
-            <w:r xmlns:w="http://schemas.openxmlformats.org/wordprocessingml/2006/main" xmlns:wp="http://schemas.openxmlformats.org/drawingml/2006/wordprocessingDrawing" xmlns:r="http://schemas.openxmlformats.org/officeDocument/2006/relationships" xmlns:w14="http://schemas.microsoft.com/office/word/2010/wordml">
-              <w:rPr>
-                <w:rFonts w:ascii="Arial" w:hAnsi="Arial" w:eastAsia="Arial" w:cs="Arial"/>
-                <w:sz w:val="22"/>
-                <w:szCs w:val="22"/>
-                <w:color w:val="000000"/>
-              </w:rPr>
-              <w:t xml:space="preserve">88 (0)</w:t>
             </w:r>
           </w:p>
         </w:tc>

</xml_diff>

<commit_message>
update the reporting documentation
#57
</commit_message>
<xml_diff>
--- a/examples/vignette_officer.docx
+++ b/examples/vignette_officer.docx
@@ -7,6 +7,9 @@
         <w:pStyle w:val="Titre1"/>
       </w:pPr>
       <w:r>
+        <w:rPr>
+          <w:rFonts/>
+        </w:rPr>
         <w:t xml:space="preserve">Dataset iris (nrow=150)</w:t>
       </w:r>
     </w:p>
@@ -15,6 +18,9 @@
         <w:pStyle w:val="Titre2"/>
       </w:pPr>
       <w:r>
+        <w:rPr>
+          <w:rFonts/>
+        </w:rPr>
         <w:t xml:space="preserve">Not compacted</w:t>
       </w:r>
     </w:p>
@@ -23,26 +29,55 @@
         <w:pStyle w:val="Normal"/>
       </w:pPr>
       <w:r>
-        <w:t xml:space="preserve">Table \@ref(table_autotest) is an example. However, automatic testing is bad and I should feel bad.</w:t>
+        <w:t xml:space="preserve">Table </w:t>
+      </w:r>
+      <w:r>
+        <w:rPr>
+          <w:rFonts/>
+          <w:i w:val="false"/>
+          <w:b w:val="false"/>
+          <w:u w:val="none"/>
+        </w:rPr>
+        <w:fldChar w:fldCharType="begin" w:dirty="true"/>
+      </w:r>
+      <w:r>
+        <w:rPr>
+          <w:rFonts/>
+          <w:i w:val="false"/>
+          <w:b w:val="false"/>
+          <w:u w:val="none"/>
+        </w:rPr>
+        <w:instrText xml:space="preserve" w:dirty="true"> REF table_autotest \h </w:instrText>
+      </w:r>
+      <w:r>
+        <w:rPr>
+          <w:rFonts/>
+          <w:i w:val="false"/>
+          <w:b w:val="false"/>
+          <w:u w:val="none"/>
+        </w:rPr>
+        <w:fldChar w:fldCharType="end" w:dirty="true"/>
+      </w:r>
+      <w:r>
+        <w:rPr>
+          <w:rFonts/>
+          <w:i w:val="false"/>
+          <w:b w:val="false"/>
+          <w:u w:val="none"/>
+        </w:rPr>
+        <w:t xml:space="preserve"> is an example. However, automatic testing is bad and I should feel bad.</w:t>
       </w:r>
     </w:p>
     <w:tbl xmlns:a="http://schemas.openxmlformats.org/drawingml/2006/main" xmlns:pic="http://schemas.openxmlformats.org/drawingml/2006/picture">
       <w:tblPr>
-        <w:tblLayout w:type="fixed"/>
+        <w:tblLayout w:type="autofit"/>
         <w:jc w:val="center"/>
+        <w:tblW w:type="pct" w:w="0"/>
         <w:tblLook w:firstRow="1" w:lastRow="0" w:firstColumn="0" w:lastColumn="0" w:noHBand="0" w:noVBand="1"/>
       </w:tblPr>
-      <w:tblGrid>
-        <w:gridCol w:w="1354"/>
-        <w:gridCol w:w="1242"/>
-        <w:gridCol w:w="1256"/>
-        <w:gridCol w:w="1462"/>
-        <w:gridCol w:w="1315"/>
-        <w:gridCol w:w="4750"/>
-      </w:tblGrid>
       <w:tr>
         <w:trPr>
-          <w:trHeight w:val="614" w:hRule="auto"/>
+          <w:trHeight w:val="471" w:hRule="auto"/>
           <w:tblHeader/>
         </w:trPr>
         header 1
@@ -83,8 +118,8 @@
                 <w:i w:val="false"/>
                 <w:b w:val="true"/>
                 <w:u w:val="none"/>
-                <w:sz w:val="22"/>
-                <w:szCs w:val="22"/>
+                <w:sz w:val="20"/>
+                <w:szCs w:val="20"/>
                 <w:color w:val="000000"/>
               </w:rPr>
               <w:t xml:space="preserve">label</w:t>
@@ -128,8 +163,8 @@
                 <w:i w:val="false"/>
                 <w:b w:val="true"/>
                 <w:u w:val="none"/>
-                <w:sz w:val="22"/>
-                <w:szCs w:val="22"/>
+                <w:sz w:val="20"/>
+                <w:szCs w:val="20"/>
                 <w:color w:val="000000"/>
               </w:rPr>
               <w:t xml:space="preserve">variable</w:t>
@@ -173,8 +208,8 @@
                 <w:i w:val="false"/>
                 <w:b w:val="true"/>
                 <w:u w:val="none"/>
-                <w:sz w:val="22"/>
-                <w:szCs w:val="22"/>
+                <w:sz w:val="20"/>
+                <w:szCs w:val="20"/>
                 <w:color w:val="000000"/>
               </w:rPr>
               <w:t xml:space="preserve">Species</w:t>
@@ -218,8 +253,8 @@
                 <w:i w:val="false"/>
                 <w:b w:val="true"/>
                 <w:u w:val="none"/>
-                <w:sz w:val="22"/>
-                <w:szCs w:val="22"/>
+                <w:sz w:val="20"/>
+                <w:szCs w:val="20"/>
                 <w:color w:val="000000"/>
               </w:rPr>
               <w:t xml:space="preserve">test</w:t>
@@ -229,7 +264,7 @@
       </w:tr>
       <w:tr>
         <w:trPr>
-          <w:trHeight w:val="614" w:hRule="auto"/>
+          <w:trHeight w:val="470" w:hRule="auto"/>
           <w:tblHeader/>
         </w:trPr>
         header 2
@@ -335,8 +370,8 @@
                 <w:i w:val="false"/>
                 <w:b w:val="true"/>
                 <w:u w:val="none"/>
-                <w:sz w:val="22"/>
-                <w:szCs w:val="22"/>
+                <w:sz w:val="20"/>
+                <w:szCs w:val="20"/>
                 <w:color w:val="000000"/>
               </w:rPr>
               <w:t xml:space="preserve">setosa</w:t>
@@ -379,8 +414,8 @@
                 <w:i w:val="false"/>
                 <w:b w:val="true"/>
                 <w:u w:val="none"/>
-                <w:sz w:val="22"/>
-                <w:szCs w:val="22"/>
+                <w:sz w:val="20"/>
+                <w:szCs w:val="20"/>
                 <w:color w:val="000000"/>
               </w:rPr>
               <w:t xml:space="preserve">versicolor</w:t>
@@ -423,8 +458,8 @@
                 <w:i w:val="false"/>
                 <w:b w:val="true"/>
                 <w:u w:val="none"/>
-                <w:sz w:val="22"/>
-                <w:szCs w:val="22"/>
+                <w:sz w:val="20"/>
+                <w:szCs w:val="20"/>
                 <w:color w:val="000000"/>
               </w:rPr>
               <w:t xml:space="preserve">virginica</w:t>
@@ -467,7 +502,7 @@
       </w:tr>
       <w:tr>
         <w:trPr>
-          <w:trHeight w:val="441" w:hRule="auto"/>
+          <w:trHeight w:val="360" w:hRule="auto"/>
         </w:trPr>
         body 1
         <w:tc>
@@ -763,7 +798,7 @@
       </w:tr>
       <w:tr>
         <w:trPr>
-          <w:trHeight w:val="441" w:hRule="auto"/>
+          <w:trHeight w:val="360" w:hRule="auto"/>
         </w:trPr>
         body 2
         <w:tc>
@@ -1011,7 +1046,7 @@
       </w:tr>
       <w:tr>
         <w:trPr>
-          <w:trHeight w:val="441" w:hRule="auto"/>
+          <w:trHeight w:val="360" w:hRule="auto"/>
         </w:trPr>
         body 3
         <w:tc>
@@ -1259,7 +1294,7 @@
       </w:tr>
       <w:tr>
         <w:trPr>
-          <w:trHeight w:val="441" w:hRule="auto"/>
+          <w:trHeight w:val="360" w:hRule="auto"/>
         </w:trPr>
         body 4
         <w:tc>
@@ -1507,7 +1542,7 @@
       </w:tr>
       <w:tr>
         <w:trPr>
-          <w:trHeight w:val="441" w:hRule="auto"/>
+          <w:trHeight w:val="360" w:hRule="auto"/>
         </w:trPr>
         body 5
         <w:tc>
@@ -1803,7 +1838,7 @@
       </w:tr>
       <w:tr>
         <w:trPr>
-          <w:trHeight w:val="441" w:hRule="auto"/>
+          <w:trHeight w:val="360" w:hRule="auto"/>
         </w:trPr>
         body 6
         <w:tc>
@@ -2051,7 +2086,7 @@
       </w:tr>
       <w:tr>
         <w:trPr>
-          <w:trHeight w:val="441" w:hRule="auto"/>
+          <w:trHeight w:val="360" w:hRule="auto"/>
         </w:trPr>
         body 7
         <w:tc>
@@ -2299,7 +2334,7 @@
       </w:tr>
       <w:tr>
         <w:trPr>
-          <w:trHeight w:val="441" w:hRule="auto"/>
+          <w:trHeight w:val="360" w:hRule="auto"/>
         </w:trPr>
         body 8
         <w:tc>
@@ -2547,7 +2582,7 @@
       </w:tr>
       <w:tr>
         <w:trPr>
-          <w:trHeight w:val="441" w:hRule="auto"/>
+          <w:trHeight w:val="360" w:hRule="auto"/>
         </w:trPr>
         body 9
         <w:tc>
@@ -2843,7 +2878,7 @@
       </w:tr>
       <w:tr>
         <w:trPr>
-          <w:trHeight w:val="441" w:hRule="auto"/>
+          <w:trHeight w:val="360" w:hRule="auto"/>
         </w:trPr>
         body10
         <w:tc>
@@ -3091,7 +3126,7 @@
       </w:tr>
       <w:tr>
         <w:trPr>
-          <w:trHeight w:val="441" w:hRule="auto"/>
+          <w:trHeight w:val="360" w:hRule="auto"/>
         </w:trPr>
         body11
         <w:tc>
@@ -3339,7 +3374,7 @@
       </w:tr>
       <w:tr>
         <w:trPr>
-          <w:trHeight w:val="441" w:hRule="auto"/>
+          <w:trHeight w:val="360" w:hRule="auto"/>
         </w:trPr>
         body12
         <w:tc>
@@ -3587,7 +3622,7 @@
       </w:tr>
       <w:tr>
         <w:trPr>
-          <w:trHeight w:val="441" w:hRule="auto"/>
+          <w:trHeight w:val="360" w:hRule="auto"/>
         </w:trPr>
         body13
         <w:tc>
@@ -3883,7 +3918,7 @@
       </w:tr>
       <w:tr>
         <w:trPr>
-          <w:trHeight w:val="441" w:hRule="auto"/>
+          <w:trHeight w:val="360" w:hRule="auto"/>
         </w:trPr>
         body14
         <w:tc>
@@ -4131,7 +4166,7 @@
       </w:tr>
       <w:tr>
         <w:trPr>
-          <w:trHeight w:val="441" w:hRule="auto"/>
+          <w:trHeight w:val="360" w:hRule="auto"/>
         </w:trPr>
         body15
         <w:tc>
@@ -4379,7 +4414,7 @@
       </w:tr>
       <w:tr>
         <w:trPr>
-          <w:trHeight w:val="441" w:hRule="auto"/>
+          <w:trHeight w:val="360" w:hRule="auto"/>
         </w:trPr>
         body16
         <w:tc>
@@ -4637,7 +4672,7 @@
         </w:rPr>
         <w:t xml:space="preserve">Table </w:t>
       </w:r>
-      <w:bookmarkStart w:id="40132cab-dec9-43eb-af91-37d80554aa2a" w:name="table_autotest"/>
+      <w:bookmarkStart w:id="497cca93-b5f6-4fc4-9864-4da8a70d1086" w:name="table_autotest"/>
       <w:r>
         <w:rPr>
           <w:rFonts/>
@@ -4659,7 +4694,7 @@
         </w:rPr>
         <w:fldChar w:fldCharType="end" w:dirty="true"/>
       </w:r>
-      <w:bookmarkEnd w:id="40132cab-dec9-43eb-af91-37d80554aa2a"/>
+      <w:bookmarkEnd w:id="497cca93-b5f6-4fc4-9864-4da8a70d1086"/>
       <w:r>
         <w:rPr>
           <w:rFonts/>
@@ -4679,7 +4714,66 @@
         <w:pStyle w:val="Normal"/>
       </w:pPr>
       <w:r>
-        <w:t xml:space="preserve">Let's add a figure as well. You can see in Figure \@ref(fig_iris) that sepal length is somehow correlated with petal length.</w:t>
+        <w:rPr>
+          <w:rFonts/>
+        </w:rPr>
+        <w:t xml:space="preserve"/>
+      </w:r>
+    </w:p>
+    <w:p>
+      <w:pPr>
+        <w:pStyle w:val="Normal"/>
+      </w:pPr>
+      <w:r>
+        <w:t xml:space="preserve">Let's add a figure as well. </w:t>
+      </w:r>
+      <w:r>
+        <w:br w:type="textWrapping"/>
+      </w:r>
+      <w:r>
+        <w:rPr>
+          <w:rFonts/>
+          <w:i w:val="false"/>
+          <w:b w:val="false"/>
+          <w:u w:val="none"/>
+        </w:rPr>
+        <w:t xml:space="preserve">You can see in Figure </w:t>
+      </w:r>
+      <w:r>
+        <w:rPr>
+          <w:rFonts/>
+          <w:i w:val="false"/>
+          <w:b w:val="false"/>
+          <w:u w:val="none"/>
+        </w:rPr>
+        <w:fldChar w:fldCharType="begin" w:dirty="true"/>
+      </w:r>
+      <w:r>
+        <w:rPr>
+          <w:rFonts/>
+          <w:i w:val="false"/>
+          <w:b w:val="false"/>
+          <w:u w:val="none"/>
+        </w:rPr>
+        <w:instrText xml:space="preserve" w:dirty="true"> REF fig_iris \h </w:instrText>
+      </w:r>
+      <w:r>
+        <w:rPr>
+          <w:rFonts/>
+          <w:i w:val="false"/>
+          <w:b w:val="false"/>
+          <w:u w:val="none"/>
+        </w:rPr>
+        <w:fldChar w:fldCharType="end" w:dirty="true"/>
+      </w:r>
+      <w:r>
+        <w:rPr>
+          <w:rFonts/>
+          <w:i w:val="false"/>
+          <w:b w:val="false"/>
+          <w:u w:val="none"/>
+        </w:rPr>
+        <w:t xml:space="preserve"> that sepal length is somehow correlated with petal length.</w:t>
       </w:r>
     </w:p>
     <w:p>
@@ -4693,7 +4787,7 @@
         </w:rPr>
         <w:t xml:space="preserve">Figure </w:t>
       </w:r>
-      <w:bookmarkStart w:id="d5f14bd9-1fce-420e-aa6d-4836f3ce709b" w:name="fig_iris"/>
+      <w:bookmarkStart w:id="b2803152-530e-4212-a100-e7164057f9d2" w:name="fig_iris"/>
       <w:r>
         <w:rPr>
           <w:rFonts/>
@@ -4715,7 +4809,7 @@
         </w:rPr>
         <w:fldChar w:fldCharType="end" w:dirty="true"/>
       </w:r>
-      <w:bookmarkEnd w:id="d5f14bd9-1fce-420e-aa6d-4836f3ce709b"/>
+      <w:bookmarkEnd w:id="b2803152-530e-4212-a100-e7164057f9d2"/>
       <w:r>
         <w:rPr>
           <w:rFonts/>
@@ -4786,6 +4880,9 @@
         <w:pStyle w:val="Titre2"/>
       </w:pPr>
       <w:r>
+        <w:rPr>
+          <w:rFonts/>
+        </w:rPr>
         <w:t xml:space="preserve">Compacted</w:t>
       </w:r>
     </w:p>
@@ -4794,25 +4891,22 @@
         <w:pStyle w:val="Normal"/>
       </w:pPr>
       <w:r>
+        <w:rPr>
+          <w:rFonts/>
+        </w:rPr>
         <w:t xml:space="preserve">When compacting, you might want to remove the test names.</w:t>
       </w:r>
     </w:p>
     <w:tbl xmlns:a="http://schemas.openxmlformats.org/drawingml/2006/main" xmlns:pic="http://schemas.openxmlformats.org/drawingml/2006/picture">
       <w:tblPr>
-        <w:tblLayout w:type="fixed"/>
+        <w:tblLayout w:type="autofit"/>
         <w:jc w:val="center"/>
+        <w:tblW w:type="pct" w:w="0"/>
         <w:tblLook w:firstRow="1" w:lastRow="0" w:firstColumn="0" w:lastColumn="0" w:noHBand="0" w:noVBand="1"/>
       </w:tblPr>
-      <w:tblGrid>
-        <w:gridCol w:w="1792"/>
-        <w:gridCol w:w="1256"/>
-        <w:gridCol w:w="1462"/>
-        <w:gridCol w:w="1315"/>
-        <w:gridCol w:w="2105"/>
-      </w:tblGrid>
       <w:tr>
         <w:trPr>
-          <w:trHeight w:val="614" w:hRule="auto"/>
+          <w:trHeight w:val="471" w:hRule="auto"/>
           <w:tblHeader/>
         </w:trPr>
         header 1
@@ -4853,8 +4947,8 @@
                 <w:i w:val="false"/>
                 <w:b w:val="true"/>
                 <w:u w:val="none"/>
-                <w:sz w:val="22"/>
-                <w:szCs w:val="22"/>
+                <w:sz w:val="20"/>
+                <w:szCs w:val="20"/>
                 <w:color w:val="000000"/>
               </w:rPr>
               <w:t xml:space="preserve"/>
@@ -4898,8 +4992,8 @@
                 <w:i w:val="false"/>
                 <w:b w:val="true"/>
                 <w:u w:val="none"/>
-                <w:sz w:val="22"/>
-                <w:szCs w:val="22"/>
+                <w:sz w:val="20"/>
+                <w:szCs w:val="20"/>
                 <w:color w:val="000000"/>
               </w:rPr>
               <w:t xml:space="preserve">Species</w:t>
@@ -4943,8 +5037,8 @@
                 <w:i w:val="false"/>
                 <w:b w:val="true"/>
                 <w:u w:val="none"/>
-                <w:sz w:val="22"/>
-                <w:szCs w:val="22"/>
+                <w:sz w:val="20"/>
+                <w:szCs w:val="20"/>
                 <w:color w:val="000000"/>
               </w:rPr>
               <w:t xml:space="preserve">test</w:t>
@@ -4954,7 +5048,7 @@
       </w:tr>
       <w:tr>
         <w:trPr>
-          <w:trHeight w:val="614" w:hRule="auto"/>
+          <w:trHeight w:val="470" w:hRule="auto"/>
           <w:tblHeader/>
         </w:trPr>
         header 2
@@ -5027,8 +5121,8 @@
                 <w:i w:val="false"/>
                 <w:b w:val="true"/>
                 <w:u w:val="none"/>
-                <w:sz w:val="22"/>
-                <w:szCs w:val="22"/>
+                <w:sz w:val="20"/>
+                <w:szCs w:val="20"/>
                 <w:color w:val="000000"/>
               </w:rPr>
               <w:t xml:space="preserve">setosa</w:t>
@@ -5071,8 +5165,8 @@
                 <w:i w:val="false"/>
                 <w:b w:val="true"/>
                 <w:u w:val="none"/>
-                <w:sz w:val="22"/>
-                <w:szCs w:val="22"/>
+                <w:sz w:val="20"/>
+                <w:szCs w:val="20"/>
                 <w:color w:val="000000"/>
               </w:rPr>
               <w:t xml:space="preserve">versicolor</w:t>
@@ -5115,8 +5209,8 @@
                 <w:i w:val="false"/>
                 <w:b w:val="true"/>
                 <w:u w:val="none"/>
-                <w:sz w:val="22"/>
-                <w:szCs w:val="22"/>
+                <w:sz w:val="20"/>
+                <w:szCs w:val="20"/>
                 <w:color w:val="000000"/>
               </w:rPr>
               <w:t xml:space="preserve">virginica</w:t>
@@ -5159,7 +5253,7 @@
       </w:tr>
       <w:tr>
         <w:trPr>
-          <w:trHeight w:val="350" w:hRule="auto"/>
+          <w:trHeight w:val="360" w:hRule="auto"/>
         </w:trPr>
         body 1
         <w:tc>
@@ -5385,7 +5479,7 @@
       </w:tr>
       <w:tr>
         <w:trPr>
-          <w:trHeight w:val="263" w:hRule="auto"/>
+          <w:trHeight w:val="360" w:hRule="auto"/>
         </w:trPr>
         body 2
         <w:tc>
@@ -5611,7 +5705,7 @@
       </w:tr>
       <w:tr>
         <w:trPr>
-          <w:trHeight w:val="292" w:hRule="auto"/>
+          <w:trHeight w:val="360" w:hRule="auto"/>
         </w:trPr>
         body 3
         <w:tc>
@@ -5837,7 +5931,7 @@
       </w:tr>
       <w:tr>
         <w:trPr>
-          <w:trHeight w:val="294" w:hRule="auto"/>
+          <w:trHeight w:val="360" w:hRule="auto"/>
         </w:trPr>
         body 4
         <w:tc>
@@ -6063,7 +6157,7 @@
       </w:tr>
       <w:tr>
         <w:trPr>
-          <w:trHeight w:val="294" w:hRule="auto"/>
+          <w:trHeight w:val="360" w:hRule="auto"/>
         </w:trPr>
         body 5
         <w:tc>
@@ -6289,7 +6383,7 @@
       </w:tr>
       <w:tr>
         <w:trPr>
-          <w:trHeight w:val="348" w:hRule="auto"/>
+          <w:trHeight w:val="360" w:hRule="auto"/>
         </w:trPr>
         body 6
         <w:tc>
@@ -6515,7 +6609,7 @@
       </w:tr>
       <w:tr>
         <w:trPr>
-          <w:trHeight w:val="263" w:hRule="auto"/>
+          <w:trHeight w:val="360" w:hRule="auto"/>
         </w:trPr>
         body 7
         <w:tc>
@@ -6741,7 +6835,7 @@
       </w:tr>
       <w:tr>
         <w:trPr>
-          <w:trHeight w:val="292" w:hRule="auto"/>
+          <w:trHeight w:val="360" w:hRule="auto"/>
         </w:trPr>
         body 8
         <w:tc>
@@ -6967,7 +7061,7 @@
       </w:tr>
       <w:tr>
         <w:trPr>
-          <w:trHeight w:val="294" w:hRule="auto"/>
+          <w:trHeight w:val="360" w:hRule="auto"/>
         </w:trPr>
         body 9
         <w:tc>
@@ -7193,7 +7287,7 @@
       </w:tr>
       <w:tr>
         <w:trPr>
-          <w:trHeight w:val="294" w:hRule="auto"/>
+          <w:trHeight w:val="360" w:hRule="auto"/>
         </w:trPr>
         body10
         <w:tc>
@@ -7419,7 +7513,7 @@
       </w:tr>
       <w:tr>
         <w:trPr>
-          <w:trHeight w:val="348" w:hRule="auto"/>
+          <w:trHeight w:val="360" w:hRule="auto"/>
         </w:trPr>
         body11
         <w:tc>
@@ -7645,7 +7739,7 @@
       </w:tr>
       <w:tr>
         <w:trPr>
-          <w:trHeight w:val="263" w:hRule="auto"/>
+          <w:trHeight w:val="360" w:hRule="auto"/>
         </w:trPr>
         body12
         <w:tc>
@@ -7871,7 +7965,7 @@
       </w:tr>
       <w:tr>
         <w:trPr>
-          <w:trHeight w:val="292" w:hRule="auto"/>
+          <w:trHeight w:val="360" w:hRule="auto"/>
         </w:trPr>
         body13
         <w:tc>
@@ -8097,7 +8191,7 @@
       </w:tr>
       <w:tr>
         <w:trPr>
-          <w:trHeight w:val="294" w:hRule="auto"/>
+          <w:trHeight w:val="360" w:hRule="auto"/>
         </w:trPr>
         body14
         <w:tc>
@@ -8323,7 +8417,7 @@
       </w:tr>
       <w:tr>
         <w:trPr>
-          <w:trHeight w:val="294" w:hRule="auto"/>
+          <w:trHeight w:val="360" w:hRule="auto"/>
         </w:trPr>
         body15
         <w:tc>
@@ -8549,7 +8643,7 @@
       </w:tr>
       <w:tr>
         <w:trPr>
-          <w:trHeight w:val="346" w:hRule="auto"/>
+          <w:trHeight w:val="360" w:hRule="auto"/>
         </w:trPr>
         body16
         <w:tc>
@@ -8775,7 +8869,7 @@
       </w:tr>
       <w:tr>
         <w:trPr>
-          <w:trHeight w:val="262" w:hRule="auto"/>
+          <w:trHeight w:val="360" w:hRule="auto"/>
         </w:trPr>
         body17
         <w:tc>
@@ -9001,7 +9095,7 @@
       </w:tr>
       <w:tr>
         <w:trPr>
-          <w:trHeight w:val="292" w:hRule="auto"/>
+          <w:trHeight w:val="360" w:hRule="auto"/>
         </w:trPr>
         body18
         <w:tc>
@@ -9227,7 +9321,7 @@
       </w:tr>
       <w:tr>
         <w:trPr>
-          <w:trHeight w:val="294" w:hRule="auto"/>
+          <w:trHeight w:val="360" w:hRule="auto"/>
         </w:trPr>
         body19
         <w:tc>
@@ -9453,7 +9547,7 @@
       </w:tr>
       <w:tr>
         <w:trPr>
-          <w:trHeight w:val="294" w:hRule="auto"/>
+          <w:trHeight w:val="360" w:hRule="auto"/>
         </w:trPr>
         body20
         <w:tc>
@@ -9689,6 +9783,9 @@
         <w:pStyle w:val="Titre1"/>
       </w:pPr>
       <w:r>
+        <w:rPr>
+          <w:rFonts/>
+        </w:rPr>
         <w:t xml:space="preserve">Dataset mtcars2</w:t>
       </w:r>
     </w:p>
@@ -9697,6 +9794,9 @@
         <w:pStyle w:val="Normal"/>
       </w:pPr>
       <w:r>
+        <w:rPr>
+          <w:rFonts/>
+        </w:rPr>
         <w:t xml:space="preserve">This dataset has 22 rows and 4 columns.</w:t>
       </w:r>
     </w:p>
@@ -9705,26 +9805,22 @@
         <w:pStyle w:val="Normal"/>
       </w:pPr>
       <w:r>
+        <w:rPr>
+          <w:rFonts/>
+        </w:rPr>
         <w:t xml:space="preserve">Look, there are labels!</w:t>
       </w:r>
     </w:p>
     <w:tbl xmlns:a="http://schemas.openxmlformats.org/drawingml/2006/main" xmlns:pic="http://schemas.openxmlformats.org/drawingml/2006/picture">
       <w:tblPr>
-        <w:tblLayout w:type="fixed"/>
+        <w:tblLayout w:type="autofit"/>
         <w:jc w:val="center"/>
+        <w:tblW w:type="pct" w:w="0"/>
         <w:tblLook w:firstRow="1" w:lastRow="0" w:firstColumn="0" w:lastColumn="0" w:noHBand="0" w:noVBand="1"/>
       </w:tblPr>
-      <w:tblGrid>
-        <w:gridCol w:w="2623"/>
-        <w:gridCol w:w="1790"/>
-        <w:gridCol w:w="1701"/>
-        <w:gridCol w:w="855"/>
-        <w:gridCol w:w="1790"/>
-        <w:gridCol w:w="4997"/>
-      </w:tblGrid>
       <w:tr>
         <w:trPr>
-          <w:trHeight w:val="573" w:hRule="auto"/>
+          <w:trHeight w:val="429" w:hRule="auto"/>
           <w:tblHeader/>
         </w:trPr>
         header 1
@@ -9765,8 +9861,8 @@
                 <w:i w:val="false"/>
                 <w:b w:val="true"/>
                 <w:u w:val="none"/>
-                <w:sz w:val="22"/>
-                <w:szCs w:val="22"/>
+                <w:sz w:val="20"/>
+                <w:szCs w:val="20"/>
                 <w:color w:val="000000"/>
               </w:rPr>
               <w:t xml:space="preserve"/>
@@ -9810,8 +9906,8 @@
                 <w:i w:val="false"/>
                 <w:b w:val="true"/>
                 <w:u w:val="none"/>
-                <w:sz w:val="22"/>
-                <w:szCs w:val="22"/>
+                <w:sz w:val="20"/>
+                <w:szCs w:val="20"/>
                 <w:color w:val="000000"/>
               </w:rPr>
               <w:t xml:space="preserve">Transmission</w:t>
@@ -9855,8 +9951,8 @@
                 <w:i w:val="false"/>
                 <w:b w:val="true"/>
                 <w:u w:val="none"/>
-                <w:sz w:val="22"/>
-                <w:szCs w:val="22"/>
+                <w:sz w:val="20"/>
+                <w:szCs w:val="20"/>
                 <w:color w:val="000000"/>
               </w:rPr>
               <w:t xml:space="preserve">Total</w:t>
@@ -9900,8 +9996,8 @@
                 <w:i w:val="false"/>
                 <w:b w:val="true"/>
                 <w:u w:val="none"/>
-                <w:sz w:val="22"/>
-                <w:szCs w:val="22"/>
+                <w:sz w:val="20"/>
+                <w:szCs w:val="20"/>
                 <w:color w:val="000000"/>
               </w:rPr>
               <w:t xml:space="preserve">effect</w:t>
@@ -9911,7 +10007,7 @@
       </w:tr>
       <w:tr>
         <w:trPr>
-          <w:trHeight w:val="573" w:hRule="auto"/>
+          <w:trHeight w:val="429" w:hRule="auto"/>
           <w:tblHeader/>
         </w:trPr>
         header 2
@@ -9984,8 +10080,8 @@
                 <w:i w:val="false"/>
                 <w:b w:val="true"/>
                 <w:u w:val="none"/>
-                <w:sz w:val="22"/>
-                <w:szCs w:val="22"/>
+                <w:sz w:val="20"/>
+                <w:szCs w:val="20"/>
                 <w:color w:val="000000"/>
               </w:rPr>
               <w:t xml:space="preserve">auto</w:t>
@@ -10028,8 +10124,8 @@
                 <w:i w:val="false"/>
                 <w:b w:val="true"/>
                 <w:u w:val="none"/>
-                <w:sz w:val="22"/>
-                <w:szCs w:val="22"/>
+                <w:sz w:val="20"/>
+                <w:szCs w:val="20"/>
                 <w:color w:val="000000"/>
               </w:rPr>
               <w:t xml:space="preserve">manual</w:t>
@@ -10072,8 +10168,8 @@
                 <w:i w:val="false"/>
                 <w:b w:val="true"/>
                 <w:u w:val="none"/>
-                <w:sz w:val="22"/>
-                <w:szCs w:val="22"/>
+                <w:sz w:val="20"/>
+                <w:szCs w:val="20"/>
                 <w:color w:val="000000"/>
               </w:rPr>
               <w:t xml:space="preserve">NA</w:t>
@@ -10149,7 +10245,7 @@
       </w:tr>
       <w:tr>
         <w:trPr>
-          <w:trHeight w:val="552" w:hRule="auto"/>
+          <w:trHeight w:val="360" w:hRule="auto"/>
         </w:trPr>
         body 1
         <w:tc>
@@ -10443,7 +10539,7 @@
       </w:tr>
       <w:tr>
         <w:trPr>
-          <w:trHeight w:val="263" w:hRule="auto"/>
+          <w:trHeight w:val="360" w:hRule="auto"/>
         </w:trPr>
         body 2
         <w:tc>
@@ -10713,7 +10809,7 @@
       </w:tr>
       <w:tr>
         <w:trPr>
-          <w:trHeight w:val="292" w:hRule="auto"/>
+          <w:trHeight w:val="360" w:hRule="auto"/>
         </w:trPr>
         body 3
         <w:tc>
@@ -10983,7 +11079,7 @@
       </w:tr>
       <w:tr>
         <w:trPr>
-          <w:trHeight w:val="294" w:hRule="auto"/>
+          <w:trHeight w:val="360" w:hRule="auto"/>
         </w:trPr>
         body 4
         <w:tc>
@@ -11253,7 +11349,7 @@
       </w:tr>
       <w:tr>
         <w:trPr>
-          <w:trHeight w:val="294" w:hRule="auto"/>
+          <w:trHeight w:val="360" w:hRule="auto"/>
         </w:trPr>
         body 5
         <w:tc>
@@ -11523,7 +11619,7 @@
       </w:tr>
       <w:tr>
         <w:trPr>
-          <w:trHeight w:val="752" w:hRule="auto"/>
+          <w:trHeight w:val="360" w:hRule="auto"/>
         </w:trPr>
         body 6
         <w:tc>
@@ -11841,7 +11937,7 @@
       </w:tr>
       <w:tr>
         <w:trPr>
-          <w:trHeight w:val="294" w:hRule="auto"/>
+          <w:trHeight w:val="360" w:hRule="auto"/>
         </w:trPr>
         body 7
         <w:tc>
@@ -12111,7 +12207,7 @@
       </w:tr>
       <w:tr>
         <w:trPr>
-          <w:trHeight w:val="294" w:hRule="auto"/>
+          <w:trHeight w:val="360" w:hRule="auto"/>
         </w:trPr>
         body 8
         <w:tc>
@@ -12381,7 +12477,7 @@
       </w:tr>
       <w:tr>
         <w:trPr>
-          <w:trHeight w:val="294" w:hRule="auto"/>
+          <w:trHeight w:val="360" w:hRule="auto"/>
         </w:trPr>
         body 9
         <w:tc>
@@ -12651,7 +12747,7 @@
       </w:tr>
       <w:tr>
         <w:trPr>
-          <w:trHeight w:val="261" w:hRule="auto"/>
+          <w:trHeight w:val="360" w:hRule="auto"/>
         </w:trPr>
         body10
         <w:tc>
@@ -12921,7 +13017,7 @@
       </w:tr>
       <w:tr>
         <w:trPr>
-          <w:trHeight w:val="294" w:hRule="auto"/>
+          <w:trHeight w:val="360" w:hRule="auto"/>
         </w:trPr>
         body11
         <w:tc>
@@ -13191,7 +13287,7 @@
       </w:tr>
       <w:tr>
         <w:trPr>
-          <w:trHeight w:val="552" w:hRule="auto"/>
+          <w:trHeight w:val="360" w:hRule="auto"/>
         </w:trPr>
         body12
         <w:tc>
@@ -13478,14 +13574,14 @@
                 <w:szCs w:val="16"/>
                 <w:color w:val="000000"/>
               </w:rPr>
-              <w:t xml:space="preserve">manual minus auto: -146.85 [-218.04 to -75.66]</w:t>
+              <w:t xml:space="preserve">manual minus auto: -146.85 [-214.52 to -79.18]</w:t>
             </w:r>
           </w:p>
         </w:tc>
       </w:tr>
       <w:tr>
         <w:trPr>
-          <w:trHeight w:val="263" w:hRule="auto"/>
+          <w:trHeight w:val="360" w:hRule="auto"/>
         </w:trPr>
         body13
         <w:tc>
@@ -13755,7 +13851,7 @@
       </w:tr>
       <w:tr>
         <w:trPr>
-          <w:trHeight w:val="292" w:hRule="auto"/>
+          <w:trHeight w:val="360" w:hRule="auto"/>
         </w:trPr>
         body14
         <w:tc>
@@ -14025,7 +14121,7 @@
       </w:tr>
       <w:tr>
         <w:trPr>
-          <w:trHeight w:val="294" w:hRule="auto"/>
+          <w:trHeight w:val="360" w:hRule="auto"/>
         </w:trPr>
         body15
         <w:tc>
@@ -14295,7 +14391,7 @@
       </w:tr>
       <w:tr>
         <w:trPr>
-          <w:trHeight w:val="294" w:hRule="auto"/>
+          <w:trHeight w:val="360" w:hRule="auto"/>
         </w:trPr>
         body16
         <w:tc>
@@ -14573,6 +14669,11 @@
     </w:sectPr>
   </w:body>
 </w:document>
+</file>
+
+<file path=word/comments.xml><?xml version="1.0" encoding="utf-8"?>
+<w:comments xmlns:wpc="http://schemas.microsoft.com/office/word/2010/wordprocessingCanvas" xmlns:mo="http://schemas.microsoft.com/office/mac/office/2008/main" xmlns:mc="http://schemas.openxmlformats.org/markup-compatibility/2006" xmlns:mv="urn:schemas-microsoft-com:mac:vml" xmlns:o="urn:schemas-microsoft-com:office:office" xmlns:r="http://schemas.openxmlformats.org/officeDocument/2006/relationships" xmlns:m="http://schemas.openxmlformats.org/officeDocument/2006/math" xmlns:v="urn:schemas-microsoft-com:vml" xmlns:wp14="http://schemas.microsoft.com/office/word/2010/wordprocessingDrawing" xmlns:wp="http://schemas.openxmlformats.org/drawingml/2006/wordprocessingDrawing" xmlns:w10="urn:schemas-microsoft-com:office:word" xmlns:w="http://schemas.openxmlformats.org/wordprocessingml/2006/main" xmlns:w14="http://schemas.microsoft.com/office/word/2010/wordml" xmlns:wpg="http://schemas.microsoft.com/office/word/2010/wordprocessingGroup" xmlns:wpi="http://schemas.microsoft.com/office/word/2010/wordprocessingInk" xmlns:wne="http://schemas.microsoft.com/office/word/2006/wordml" xmlns:wps="http://schemas.microsoft.com/office/word/2010/wordprocessingShape" mc:Ignorable="w14 wp14">
+</w:comments>
 </file>
 
 <file path=word/footnotes.xml><?xml version="1.0" encoding="utf-8"?>

</xml_diff>

<commit_message>
change report vignette title level
</commit_message>
<xml_diff>
--- a/examples/vignette_officer.docx
+++ b/examples/vignette_officer.docx
@@ -65,7 +65,43 @@
           <w:b w:val="false"/>
           <w:u w:val="none"/>
         </w:rPr>
-        <w:t xml:space="preserve"> is an example. However, automatic testing is bad and I should feel bad.</w:t>
+        <w:t xml:space="preserve"> is an example. However, automatic testing is </w:t>
+      </w:r>
+      <w:r>
+        <w:rPr>
+          <w:rFonts/>
+          <w:i w:val="false"/>
+          <w:b w:val="true"/>
+          <w:u w:val="none"/>
+        </w:rPr>
+        <w:t xml:space="preserve">bad</w:t>
+      </w:r>
+      <w:r>
+        <w:rPr>
+          <w:rFonts/>
+          <w:i w:val="false"/>
+          <w:b w:val="false"/>
+          <w:u w:val="none"/>
+        </w:rPr>
+        <w:t xml:space="preserve"> and I should feel </w:t>
+      </w:r>
+      <w:r>
+        <w:rPr>
+          <w:rFonts/>
+          <w:i w:val="false"/>
+          <w:b w:val="true"/>
+          <w:u w:val="none"/>
+        </w:rPr>
+        <w:t xml:space="preserve">bad</w:t>
+      </w:r>
+      <w:r>
+        <w:rPr>
+          <w:rFonts/>
+          <w:i w:val="false"/>
+          <w:b w:val="false"/>
+          <w:u w:val="none"/>
+        </w:rPr>
+        <w:t xml:space="preserve">.</w:t>
       </w:r>
     </w:p>
     <w:tbl xmlns:a="http://schemas.openxmlformats.org/drawingml/2006/main" xmlns:pic="http://schemas.openxmlformats.org/drawingml/2006/picture">
@@ -4672,7 +4708,7 @@
         </w:rPr>
         <w:t xml:space="preserve">Table </w:t>
       </w:r>
-      <w:bookmarkStart w:id="497cca93-b5f6-4fc4-9864-4da8a70d1086" w:name="table_autotest"/>
+      <w:bookmarkStart w:id="53736b42-a8f6-4188-a466-de64c59e2b9d" w:name="table_autotest"/>
       <w:r>
         <w:rPr>
           <w:rFonts/>
@@ -4694,7 +4730,7 @@
         </w:rPr>
         <w:fldChar w:fldCharType="end" w:dirty="true"/>
       </w:r>
-      <w:bookmarkEnd w:id="497cca93-b5f6-4fc4-9864-4da8a70d1086"/>
+      <w:bookmarkEnd w:id="53736b42-a8f6-4188-a466-de64c59e2b9d"/>
       <w:r>
         <w:rPr>
           <w:rFonts/>
@@ -4787,7 +4823,7 @@
         </w:rPr>
         <w:t xml:space="preserve">Figure </w:t>
       </w:r>
-      <w:bookmarkStart w:id="b2803152-530e-4212-a100-e7164057f9d2" w:name="fig_iris"/>
+      <w:bookmarkStart w:id="d36132a0-6b07-404e-a521-e1d30c3e24c5" w:name="fig_iris"/>
       <w:r>
         <w:rPr>
           <w:rFonts/>
@@ -4809,7 +4845,7 @@
         </w:rPr>
         <w:fldChar w:fldCharType="end" w:dirty="true"/>
       </w:r>
-      <w:bookmarkEnd w:id="b2803152-530e-4212-a100-e7164057f9d2"/>
+      <w:bookmarkEnd w:id="d36132a0-6b07-404e-a521-e1d30c3e24c5"/>
       <w:r>
         <w:rPr>
           <w:rFonts/>
@@ -13574,7 +13610,7 @@
                 <w:szCs w:val="16"/>
                 <w:color w:val="000000"/>
               </w:rPr>
-              <w:t xml:space="preserve">manual minus auto: -146.85 [-214.52 to -79.18]</w:t>
+              <w:t xml:space="preserve">manual minus auto: -146.85 [-212.88 to -80.81]</w:t>
             </w:r>
           </w:p>
         </w:tc>

</xml_diff>